<commit_message>
beres penelitian, beres tambah kolom tanggal di laporan keseluruhan, laporan menu cetak seluruh petugas
</commit_message>
<xml_diff>
--- a/etc/data/template/PenelitianTemplate.docx
+++ b/etc/data/template/PenelitianTemplate.docx
@@ -1,6 +1,6 @@
 
 <file path=word/document.xml><?xml version="1.0" encoding="utf-8"?>
-<w:document xmlns:wpc="http://schemas.microsoft.com/office/word/2010/wordprocessingCanvas" xmlns:mc="http://schemas.openxmlformats.org/markup-compatibility/2006" xmlns:o="urn:schemas-microsoft-com:office:office" xmlns:r="http://schemas.openxmlformats.org/officeDocument/2006/relationships" xmlns:m="http://schemas.openxmlformats.org/officeDocument/2006/math" xmlns:v="urn:schemas-microsoft-com:vml" xmlns:wp14="http://schemas.microsoft.com/office/word/2010/wordprocessingDrawing" xmlns:wp="http://schemas.openxmlformats.org/drawingml/2006/wordprocessingDrawing" xmlns:w10="urn:schemas-microsoft-com:office:word" xmlns:w="http://schemas.openxmlformats.org/wordprocessingml/2006/main" xmlns:w14="http://schemas.microsoft.com/office/word/2010/wordml" xmlns:wpg="http://schemas.microsoft.com/office/word/2010/wordprocessingGroup" xmlns:wpi="http://schemas.microsoft.com/office/word/2010/wordprocessingInk" xmlns:wne="http://schemas.microsoft.com/office/word/2006/wordml" xmlns:wps="http://schemas.microsoft.com/office/word/2010/wordprocessingShape" mc:Ignorable="w14 wp14">
+<w:document xmlns:wpc="http://schemas.microsoft.com/office/word/2010/wordprocessingCanvas" xmlns:mc="http://schemas.openxmlformats.org/markup-compatibility/2006" xmlns:o="urn:schemas-microsoft-com:office:office" xmlns:r="http://schemas.openxmlformats.org/officeDocument/2006/relationships" xmlns:m="http://schemas.openxmlformats.org/officeDocument/2006/math" xmlns:v="urn:schemas-microsoft-com:vml" xmlns:wp14="http://schemas.microsoft.com/office/word/2010/wordprocessingDrawing" xmlns:wp="http://schemas.openxmlformats.org/drawingml/2006/wordprocessingDrawing" xmlns:w10="urn:schemas-microsoft-com:office:word" xmlns:w="http://schemas.openxmlformats.org/wordprocessingml/2006/main" xmlns:w14="http://schemas.microsoft.com/office/word/2010/wordml" xmlns:w15="http://schemas.microsoft.com/office/word/2012/wordml" xmlns:wpg="http://schemas.microsoft.com/office/word/2010/wordprocessingGroup" xmlns:wpi="http://schemas.microsoft.com/office/word/2010/wordprocessingInk" xmlns:wne="http://schemas.microsoft.com/office/word/2006/wordml" xmlns:wps="http://schemas.microsoft.com/office/word/2010/wordprocessingShape" mc:Ignorable="w14 w15 wp14">
   <w:body>
     <w:tbl>
       <w:tblPr>
@@ -25,7 +25,7 @@
             <w:pPr>
               <w:spacing w:after="120"/>
               <w:rPr>
-                <w:rFonts w:ascii="Calibri" w:hAnsi="Calibri" w:cs="Tahoma"/>
+                <w:rFonts w:asciiTheme="minorHAnsi" w:hAnsiTheme="minorHAnsi" w:cs="Tahoma"/>
               </w:rPr>
             </w:pPr>
           </w:p>
@@ -38,7 +38,7 @@
             <w:pPr>
               <w:spacing w:after="120"/>
               <w:rPr>
-                <w:rFonts w:ascii="Calibri" w:hAnsi="Calibri" w:cs="Tahoma"/>
+                <w:rFonts w:asciiTheme="minorHAnsi" w:hAnsiTheme="minorHAnsi" w:cs="Tahoma"/>
               </w:rPr>
             </w:pPr>
           </w:p>
@@ -51,7 +51,7 @@
             <w:pPr>
               <w:spacing w:after="120"/>
               <w:rPr>
-                <w:rFonts w:ascii="Calibri" w:hAnsi="Calibri" w:cs="Tahoma"/>
+                <w:rFonts w:asciiTheme="minorHAnsi" w:hAnsiTheme="minorHAnsi" w:cs="Tahoma"/>
               </w:rPr>
             </w:pPr>
           </w:p>
@@ -65,13 +65,13 @@
             <w:pPr>
               <w:spacing w:after="120"/>
               <w:rPr>
-                <w:rFonts w:ascii="Calibri" w:hAnsi="Calibri" w:cs="Tahoma"/>
+                <w:rFonts w:asciiTheme="minorHAnsi" w:hAnsiTheme="minorHAnsi" w:cs="Tahoma"/>
                 <w:lang w:val="id-ID"/>
               </w:rPr>
             </w:pPr>
             <w:r>
               <w:rPr>
-                <w:rFonts w:ascii="Calibri" w:hAnsi="Calibri" w:cs="Tahoma"/>
+                <w:rFonts w:asciiTheme="minorHAnsi" w:hAnsiTheme="minorHAnsi" w:cs="Tahoma"/>
                 <w:lang w:val="id-ID"/>
               </w:rPr>
               <w:t xml:space="preserve">              </w:t>
@@ -79,37 +79,39 @@
             <w:proofErr w:type="spellStart"/>
             <w:r>
               <w:rPr>
-                <w:rFonts w:ascii="Calibri" w:hAnsi="Calibri" w:cs="Tahoma"/>
+                <w:rFonts w:asciiTheme="minorHAnsi" w:hAnsiTheme="minorHAnsi" w:cs="Tahoma"/>
               </w:rPr>
               <w:t>Leuwigajah</w:t>
             </w:r>
             <w:proofErr w:type="spellEnd"/>
             <w:r>
               <w:rPr>
-                <w:rFonts w:ascii="Calibri" w:hAnsi="Calibri" w:cs="Tahoma"/>
+                <w:rFonts w:asciiTheme="minorHAnsi" w:hAnsiTheme="minorHAnsi" w:cs="Tahoma"/>
               </w:rPr>
               <w:t xml:space="preserve">,  </w:t>
             </w:r>
             <w:r>
               <w:rPr>
-                <w:rFonts w:ascii="Calibri" w:hAnsi="Calibri" w:cs="Tahoma"/>
-              </w:rPr>
-              <w:t xml:space="preserve">20 </w:t>
+                <w:rFonts w:asciiTheme="minorHAnsi" w:hAnsiTheme="minorHAnsi" w:cs="Tahoma"/>
+                <w:bCs/>
+              </w:rPr>
+              <w:t>${</w:t>
             </w:r>
             <w:proofErr w:type="spellStart"/>
             <w:r>
               <w:rPr>
-                <w:rFonts w:ascii="Calibri" w:hAnsi="Calibri" w:cs="Tahoma"/>
-              </w:rPr>
-              <w:t>Oktober</w:t>
+                <w:rFonts w:asciiTheme="minorHAnsi" w:hAnsiTheme="minorHAnsi" w:cs="Tahoma"/>
+                <w:bCs/>
+              </w:rPr>
+              <w:t>titimangsa</w:t>
             </w:r>
             <w:proofErr w:type="spellEnd"/>
             <w:r>
               <w:rPr>
-                <w:rFonts w:ascii="Calibri" w:hAnsi="Calibri" w:cs="Tahoma"/>
-                <w:lang w:val="id-ID"/>
-              </w:rPr>
-              <w:t xml:space="preserve"> 2014</w:t>
+                <w:rFonts w:asciiTheme="minorHAnsi" w:hAnsiTheme="minorHAnsi" w:cs="Tahoma"/>
+                <w:bCs/>
+              </w:rPr>
+              <w:t>}</w:t>
             </w:r>
           </w:p>
         </w:tc>
@@ -123,13 +125,13 @@
             <w:pPr>
               <w:spacing w:after="120"/>
               <w:rPr>
-                <w:rFonts w:ascii="Calibri" w:hAnsi="Calibri" w:cs="Tahoma"/>
+                <w:rFonts w:asciiTheme="minorHAnsi" w:hAnsiTheme="minorHAnsi" w:cs="Tahoma"/>
               </w:rPr>
             </w:pPr>
             <w:proofErr w:type="spellStart"/>
             <w:r>
               <w:rPr>
-                <w:rFonts w:ascii="Calibri" w:hAnsi="Calibri" w:cs="Tahoma"/>
+                <w:rFonts w:asciiTheme="minorHAnsi" w:hAnsiTheme="minorHAnsi" w:cs="Tahoma"/>
               </w:rPr>
               <w:t>Nomor</w:t>
             </w:r>
@@ -144,12 +146,12 @@
             <w:pPr>
               <w:spacing w:after="120"/>
               <w:rPr>
-                <w:rFonts w:ascii="Calibri" w:hAnsi="Calibri" w:cs="Tahoma"/>
+                <w:rFonts w:asciiTheme="minorHAnsi" w:hAnsiTheme="minorHAnsi" w:cs="Tahoma"/>
               </w:rPr>
             </w:pPr>
             <w:r>
               <w:rPr>
-                <w:rFonts w:ascii="Calibri" w:hAnsi="Calibri" w:cs="Tahoma"/>
+                <w:rFonts w:asciiTheme="minorHAnsi" w:hAnsiTheme="minorHAnsi" w:cs="Tahoma"/>
               </w:rPr>
               <w:t>:</w:t>
             </w:r>
@@ -163,42 +165,32 @@
             <w:pPr>
               <w:spacing w:after="120"/>
               <w:rPr>
-                <w:rFonts w:ascii="Calibri" w:hAnsi="Calibri" w:cs="Tahoma"/>
+                <w:rFonts w:asciiTheme="minorHAnsi" w:hAnsiTheme="minorHAnsi" w:cs="Tahoma"/>
               </w:rPr>
             </w:pPr>
             <w:r>
               <w:rPr>
-                <w:rFonts w:ascii="Calibri" w:hAnsi="Calibri" w:cs="Tahoma"/>
-              </w:rPr>
-              <w:t>070</w:t>
-            </w:r>
-            <w:r>
-              <w:rPr>
-                <w:rFonts w:ascii="Calibri" w:hAnsi="Calibri" w:cs="Tahoma"/>
-              </w:rPr>
-              <w:t xml:space="preserve"> / </w:t>
-            </w:r>
-            <w:r>
-              <w:rPr>
-                <w:rFonts w:ascii="Calibri" w:hAnsi="Calibri" w:cs="Tahoma"/>
-                <w:lang w:val="id-ID"/>
-              </w:rPr>
-              <w:t xml:space="preserve">       </w:t>
-            </w:r>
-            <w:r>
-              <w:rPr>
-                <w:rFonts w:ascii="Calibri" w:hAnsi="Calibri" w:cs="Tahoma"/>
-              </w:rPr>
-              <w:t xml:space="preserve">/ </w:t>
+                <w:rFonts w:asciiTheme="minorHAnsi" w:hAnsiTheme="minorHAnsi" w:cs="Tahoma"/>
+                <w:bCs/>
+              </w:rPr>
+              <w:t>${</w:t>
             </w:r>
             <w:proofErr w:type="spellStart"/>
             <w:r>
               <w:rPr>
-                <w:rFonts w:ascii="Calibri" w:hAnsi="Calibri" w:cs="Tahoma"/>
-              </w:rPr>
-              <w:t>Kel.LG</w:t>
+                <w:rFonts w:asciiTheme="minorHAnsi" w:hAnsiTheme="minorHAnsi" w:cs="Tahoma"/>
+                <w:bCs/>
+              </w:rPr>
+              <w:t>noSurat</w:t>
             </w:r>
             <w:proofErr w:type="spellEnd"/>
+            <w:r>
+              <w:rPr>
+                <w:rFonts w:asciiTheme="minorHAnsi" w:hAnsiTheme="minorHAnsi" w:cs="Tahoma"/>
+                <w:bCs/>
+              </w:rPr>
+              <w:t>}</w:t>
+            </w:r>
           </w:p>
         </w:tc>
         <w:tc>
@@ -209,7 +201,7 @@
             <w:pPr>
               <w:spacing w:after="120"/>
               <w:rPr>
-                <w:rFonts w:ascii="Calibri" w:hAnsi="Calibri" w:cs="Tahoma"/>
+                <w:rFonts w:asciiTheme="minorHAnsi" w:hAnsiTheme="minorHAnsi" w:cs="Tahoma"/>
               </w:rPr>
             </w:pPr>
           </w:p>
@@ -222,12 +214,12 @@
             <w:pPr>
               <w:spacing w:after="120"/>
               <w:rPr>
-                <w:rFonts w:ascii="Calibri" w:hAnsi="Calibri" w:cs="Tahoma"/>
+                <w:rFonts w:asciiTheme="minorHAnsi" w:hAnsiTheme="minorHAnsi" w:cs="Tahoma"/>
               </w:rPr>
             </w:pPr>
             <w:r>
               <w:rPr>
-                <w:rFonts w:ascii="Calibri" w:hAnsi="Calibri" w:cs="Tahoma"/>
+                <w:rFonts w:asciiTheme="minorHAnsi" w:hAnsiTheme="minorHAnsi" w:cs="Tahoma"/>
               </w:rPr>
               <w:t>K e p a d a</w:t>
             </w:r>
@@ -243,13 +235,13 @@
             <w:pPr>
               <w:spacing w:after="120"/>
               <w:rPr>
-                <w:rFonts w:ascii="Calibri" w:hAnsi="Calibri" w:cs="Tahoma"/>
+                <w:rFonts w:asciiTheme="minorHAnsi" w:hAnsiTheme="minorHAnsi" w:cs="Tahoma"/>
               </w:rPr>
             </w:pPr>
             <w:proofErr w:type="spellStart"/>
             <w:r>
               <w:rPr>
-                <w:rFonts w:ascii="Calibri" w:hAnsi="Calibri" w:cs="Tahoma"/>
+                <w:rFonts w:asciiTheme="minorHAnsi" w:hAnsiTheme="minorHAnsi" w:cs="Tahoma"/>
               </w:rPr>
               <w:t>Sifat</w:t>
             </w:r>
@@ -264,12 +256,12 @@
             <w:pPr>
               <w:spacing w:after="120"/>
               <w:rPr>
-                <w:rFonts w:ascii="Calibri" w:hAnsi="Calibri" w:cs="Tahoma"/>
+                <w:rFonts w:asciiTheme="minorHAnsi" w:hAnsiTheme="minorHAnsi" w:cs="Tahoma"/>
               </w:rPr>
             </w:pPr>
             <w:r>
               <w:rPr>
-                <w:rFonts w:ascii="Calibri" w:hAnsi="Calibri" w:cs="Tahoma"/>
+                <w:rFonts w:asciiTheme="minorHAnsi" w:hAnsiTheme="minorHAnsi" w:cs="Tahoma"/>
               </w:rPr>
               <w:t>:</w:t>
             </w:r>
@@ -283,13 +275,13 @@
             <w:pPr>
               <w:spacing w:after="120"/>
               <w:rPr>
-                <w:rFonts w:ascii="Calibri" w:hAnsi="Calibri" w:cs="Tahoma"/>
+                <w:rFonts w:asciiTheme="minorHAnsi" w:hAnsiTheme="minorHAnsi" w:cs="Tahoma"/>
               </w:rPr>
             </w:pPr>
             <w:proofErr w:type="spellStart"/>
             <w:r>
               <w:rPr>
-                <w:rFonts w:ascii="Calibri" w:hAnsi="Calibri" w:cs="Tahoma"/>
+                <w:rFonts w:asciiTheme="minorHAnsi" w:hAnsiTheme="minorHAnsi" w:cs="Tahoma"/>
               </w:rPr>
               <w:t>Biasa</w:t>
             </w:r>
@@ -304,20 +296,20 @@
             <w:pPr>
               <w:spacing w:after="120"/>
               <w:rPr>
-                <w:rFonts w:ascii="Calibri" w:hAnsi="Calibri" w:cs="Tahoma"/>
+                <w:rFonts w:asciiTheme="minorHAnsi" w:hAnsiTheme="minorHAnsi" w:cs="Tahoma"/>
               </w:rPr>
             </w:pPr>
             <w:proofErr w:type="spellStart"/>
             <w:r>
               <w:rPr>
-                <w:rFonts w:ascii="Calibri" w:hAnsi="Calibri" w:cs="Tahoma"/>
+                <w:rFonts w:asciiTheme="minorHAnsi" w:hAnsiTheme="minorHAnsi" w:cs="Tahoma"/>
               </w:rPr>
               <w:t>Yth</w:t>
             </w:r>
             <w:proofErr w:type="spellEnd"/>
             <w:r>
               <w:rPr>
-                <w:rFonts w:ascii="Calibri" w:hAnsi="Calibri" w:cs="Tahoma"/>
+                <w:rFonts w:asciiTheme="minorHAnsi" w:hAnsiTheme="minorHAnsi" w:cs="Tahoma"/>
               </w:rPr>
               <w:t>.</w:t>
             </w:r>
@@ -332,35 +324,31 @@
             <w:pPr>
               <w:spacing w:after="120"/>
               <w:rPr>
-                <w:rFonts w:ascii="Calibri" w:hAnsi="Calibri" w:cs="Tahoma"/>
+                <w:rFonts w:asciiTheme="minorHAnsi" w:hAnsiTheme="minorHAnsi" w:cs="Tahoma"/>
               </w:rPr>
             </w:pPr>
+            <w:r>
+              <w:rPr>
+                <w:rFonts w:asciiTheme="minorHAnsi" w:hAnsiTheme="minorHAnsi" w:cs="Tahoma"/>
+                <w:bCs/>
+              </w:rPr>
+              <w:t>${</w:t>
+            </w:r>
             <w:proofErr w:type="spellStart"/>
             <w:r>
               <w:rPr>
-                <w:rFonts w:ascii="Calibri" w:hAnsi="Calibri" w:cs="Tahoma"/>
-              </w:rPr>
-              <w:t>Ketua</w:t>
+                <w:rFonts w:asciiTheme="minorHAnsi" w:hAnsiTheme="minorHAnsi" w:cs="Tahoma"/>
+                <w:bCs/>
+              </w:rPr>
+              <w:t>kepada</w:t>
             </w:r>
             <w:proofErr w:type="spellEnd"/>
             <w:r>
               <w:rPr>
-                <w:rFonts w:ascii="Calibri" w:hAnsi="Calibri" w:cs="Tahoma"/>
-              </w:rPr>
-              <w:t xml:space="preserve"> </w:t>
-            </w:r>
-            <w:r>
-              <w:rPr>
-                <w:rFonts w:ascii="Calibri" w:hAnsi="Calibri" w:cs="Tahoma"/>
-                <w:lang w:val="id-ID"/>
-              </w:rPr>
-              <w:t>RW.</w:t>
-            </w:r>
-            <w:r>
-              <w:rPr>
-                <w:rFonts w:ascii="Calibri" w:hAnsi="Calibri" w:cs="Tahoma"/>
-              </w:rPr>
-              <w:t>05</w:t>
+                <w:rFonts w:asciiTheme="minorHAnsi" w:hAnsiTheme="minorHAnsi" w:cs="Tahoma"/>
+                <w:bCs/>
+              </w:rPr>
+              <w:t>}</w:t>
             </w:r>
           </w:p>
         </w:tc>
@@ -374,13 +362,13 @@
             <w:pPr>
               <w:spacing w:after="120"/>
               <w:rPr>
-                <w:rFonts w:ascii="Calibri" w:hAnsi="Calibri" w:cs="Tahoma"/>
+                <w:rFonts w:asciiTheme="minorHAnsi" w:hAnsiTheme="minorHAnsi" w:cs="Tahoma"/>
               </w:rPr>
             </w:pPr>
             <w:proofErr w:type="spellStart"/>
             <w:r>
               <w:rPr>
-                <w:rFonts w:ascii="Calibri" w:hAnsi="Calibri" w:cs="Tahoma"/>
+                <w:rFonts w:asciiTheme="minorHAnsi" w:hAnsiTheme="minorHAnsi" w:cs="Tahoma"/>
               </w:rPr>
               <w:t>Lampiran</w:t>
             </w:r>
@@ -395,12 +383,12 @@
             <w:pPr>
               <w:spacing w:after="120"/>
               <w:rPr>
-                <w:rFonts w:ascii="Calibri" w:hAnsi="Calibri" w:cs="Tahoma"/>
+                <w:rFonts w:asciiTheme="minorHAnsi" w:hAnsiTheme="minorHAnsi" w:cs="Tahoma"/>
               </w:rPr>
             </w:pPr>
             <w:r>
               <w:rPr>
-                <w:rFonts w:ascii="Calibri" w:hAnsi="Calibri" w:cs="Tahoma"/>
+                <w:rFonts w:asciiTheme="minorHAnsi" w:hAnsiTheme="minorHAnsi" w:cs="Tahoma"/>
               </w:rPr>
               <w:t>:</w:t>
             </w:r>
@@ -414,12 +402,12 @@
             <w:pPr>
               <w:spacing w:after="120"/>
               <w:rPr>
-                <w:rFonts w:ascii="Calibri" w:hAnsi="Calibri" w:cs="Tahoma"/>
+                <w:rFonts w:asciiTheme="minorHAnsi" w:hAnsiTheme="minorHAnsi" w:cs="Tahoma"/>
               </w:rPr>
             </w:pPr>
             <w:r>
               <w:rPr>
-                <w:rFonts w:ascii="Calibri" w:hAnsi="Calibri" w:cs="Tahoma"/>
+                <w:rFonts w:asciiTheme="minorHAnsi" w:hAnsiTheme="minorHAnsi" w:cs="Tahoma"/>
               </w:rPr>
               <w:t>-</w:t>
             </w:r>
@@ -433,7 +421,7 @@
             <w:pPr>
               <w:spacing w:after="120"/>
               <w:rPr>
-                <w:rFonts w:ascii="Calibri" w:hAnsi="Calibri" w:cs="Tahoma"/>
+                <w:rFonts w:asciiTheme="minorHAnsi" w:hAnsiTheme="minorHAnsi" w:cs="Tahoma"/>
               </w:rPr>
             </w:pPr>
           </w:p>
@@ -446,13 +434,13 @@
             <w:pPr>
               <w:spacing w:after="120"/>
               <w:rPr>
-                <w:rFonts w:ascii="Calibri" w:hAnsi="Calibri" w:cs="Tahoma"/>
+                <w:rFonts w:asciiTheme="minorHAnsi" w:hAnsiTheme="minorHAnsi" w:cs="Tahoma"/>
                 <w:lang w:val="id-ID"/>
               </w:rPr>
             </w:pPr>
             <w:r>
               <w:rPr>
-                <w:rFonts w:ascii="Calibri" w:hAnsi="Calibri" w:cs="Tahoma"/>
+                <w:rFonts w:asciiTheme="minorHAnsi" w:hAnsiTheme="minorHAnsi" w:cs="Tahoma"/>
                 <w:lang w:val="id-ID"/>
               </w:rPr>
               <w:t>Kelurahan Leuwigajah</w:t>
@@ -469,13 +457,13 @@
             <w:pPr>
               <w:spacing w:after="120"/>
               <w:rPr>
-                <w:rFonts w:ascii="Calibri" w:hAnsi="Calibri" w:cs="Tahoma"/>
+                <w:rFonts w:asciiTheme="minorHAnsi" w:hAnsiTheme="minorHAnsi" w:cs="Tahoma"/>
               </w:rPr>
             </w:pPr>
             <w:proofErr w:type="spellStart"/>
             <w:r>
               <w:rPr>
-                <w:rFonts w:ascii="Calibri" w:hAnsi="Calibri" w:cs="Tahoma"/>
+                <w:rFonts w:asciiTheme="minorHAnsi" w:hAnsiTheme="minorHAnsi" w:cs="Tahoma"/>
               </w:rPr>
               <w:t>Perihal</w:t>
             </w:r>
@@ -490,12 +478,12 @@
             <w:pPr>
               <w:spacing w:after="120"/>
               <w:rPr>
-                <w:rFonts w:ascii="Calibri" w:hAnsi="Calibri" w:cs="Tahoma"/>
+                <w:rFonts w:asciiTheme="minorHAnsi" w:hAnsiTheme="minorHAnsi" w:cs="Tahoma"/>
               </w:rPr>
             </w:pPr>
             <w:r>
               <w:rPr>
-                <w:rFonts w:ascii="Calibri" w:hAnsi="Calibri" w:cs="Tahoma"/>
+                <w:rFonts w:asciiTheme="minorHAnsi" w:hAnsiTheme="minorHAnsi" w:cs="Tahoma"/>
               </w:rPr>
               <w:t>:</w:t>
             </w:r>
@@ -509,19 +497,19 @@
             <w:pPr>
               <w:spacing w:after="120"/>
               <w:rPr>
-                <w:rFonts w:ascii="Calibri" w:hAnsi="Calibri" w:cs="Tahoma"/>
+                <w:rFonts w:asciiTheme="minorHAnsi" w:hAnsiTheme="minorHAnsi" w:cs="Tahoma"/>
               </w:rPr>
             </w:pPr>
             <w:r>
               <w:rPr>
-                <w:rFonts w:ascii="Calibri" w:hAnsi="Calibri" w:cs="Tahoma"/>
+                <w:rFonts w:asciiTheme="minorHAnsi" w:hAnsiTheme="minorHAnsi" w:cs="Tahoma"/>
                 <w:lang w:val="id-ID"/>
               </w:rPr>
               <w:t>Penelitian</w:t>
             </w:r>
             <w:r>
               <w:rPr>
-                <w:rFonts w:ascii="Calibri" w:hAnsi="Calibri" w:cs="Tahoma"/>
+                <w:rFonts w:asciiTheme="minorHAnsi" w:hAnsiTheme="minorHAnsi" w:cs="Tahoma"/>
               </w:rPr>
               <w:t xml:space="preserve"> </w:t>
             </w:r>
@@ -535,7 +523,7 @@
             <w:pPr>
               <w:spacing w:after="120"/>
               <w:rPr>
-                <w:rFonts w:ascii="Calibri" w:hAnsi="Calibri" w:cs="Tahoma"/>
+                <w:rFonts w:asciiTheme="minorHAnsi" w:hAnsiTheme="minorHAnsi" w:cs="Tahoma"/>
               </w:rPr>
             </w:pPr>
           </w:p>
@@ -548,12 +536,12 @@
             <w:pPr>
               <w:spacing w:after="120"/>
               <w:rPr>
-                <w:rFonts w:ascii="Calibri" w:hAnsi="Calibri" w:cs="Tahoma"/>
+                <w:rFonts w:asciiTheme="minorHAnsi" w:hAnsiTheme="minorHAnsi" w:cs="Tahoma"/>
               </w:rPr>
             </w:pPr>
             <w:r>
               <w:rPr>
-                <w:rFonts w:ascii="Calibri" w:hAnsi="Calibri" w:cs="Tahoma"/>
+                <w:rFonts w:asciiTheme="minorHAnsi" w:hAnsiTheme="minorHAnsi" w:cs="Tahoma"/>
               </w:rPr>
               <w:t xml:space="preserve">di – </w:t>
             </w:r>
@@ -569,7 +557,7 @@
             <w:pPr>
               <w:spacing w:after="120"/>
               <w:rPr>
-                <w:rFonts w:ascii="Calibri" w:hAnsi="Calibri" w:cs="Tahoma"/>
+                <w:rFonts w:asciiTheme="minorHAnsi" w:hAnsiTheme="minorHAnsi" w:cs="Tahoma"/>
               </w:rPr>
             </w:pPr>
           </w:p>
@@ -582,7 +570,7 @@
             <w:pPr>
               <w:spacing w:after="120"/>
               <w:rPr>
-                <w:rFonts w:ascii="Calibri" w:hAnsi="Calibri" w:cs="Tahoma"/>
+                <w:rFonts w:asciiTheme="minorHAnsi" w:hAnsiTheme="minorHAnsi" w:cs="Tahoma"/>
               </w:rPr>
             </w:pPr>
           </w:p>
@@ -595,7 +583,7 @@
             <w:pPr>
               <w:spacing w:after="120"/>
               <w:rPr>
-                <w:rFonts w:ascii="Calibri" w:hAnsi="Calibri" w:cs="Tahoma"/>
+                <w:rFonts w:asciiTheme="minorHAnsi" w:hAnsiTheme="minorHAnsi" w:cs="Tahoma"/>
               </w:rPr>
             </w:pPr>
           </w:p>
@@ -608,7 +596,7 @@
             <w:pPr>
               <w:spacing w:after="120"/>
               <w:rPr>
-                <w:rFonts w:ascii="Calibri" w:hAnsi="Calibri" w:cs="Tahoma"/>
+                <w:rFonts w:asciiTheme="minorHAnsi" w:hAnsiTheme="minorHAnsi" w:cs="Tahoma"/>
               </w:rPr>
             </w:pPr>
           </w:p>
@@ -622,12 +610,12 @@
               <w:spacing w:after="120"/>
               <w:jc w:val="center"/>
               <w:rPr>
-                <w:rFonts w:ascii="Calibri" w:hAnsi="Calibri" w:cs="Tahoma"/>
+                <w:rFonts w:asciiTheme="minorHAnsi" w:hAnsiTheme="minorHAnsi" w:cs="Tahoma"/>
               </w:rPr>
             </w:pPr>
             <w:r>
               <w:rPr>
-                <w:rFonts w:ascii="Calibri" w:hAnsi="Calibri" w:cs="Tahoma"/>
+                <w:rFonts w:asciiTheme="minorHAnsi" w:hAnsiTheme="minorHAnsi" w:cs="Tahoma"/>
               </w:rPr>
               <w:t>T E M P A T</w:t>
             </w:r>
@@ -638,7 +626,7 @@
     <w:p>
       <w:pPr>
         <w:rPr>
-          <w:rFonts w:ascii="Calibri" w:hAnsi="Calibri" w:cs="Tahoma"/>
+          <w:rFonts w:asciiTheme="minorHAnsi" w:hAnsiTheme="minorHAnsi" w:cs="Tahoma"/>
         </w:rPr>
       </w:pPr>
     </w:p>
@@ -648,229 +636,229 @@
         <w:ind w:firstLine="720"/>
         <w:jc w:val="both"/>
         <w:rPr>
-          <w:rFonts w:ascii="Calibri" w:hAnsi="Calibri" w:cs="Tahoma"/>
+          <w:rFonts w:asciiTheme="minorHAnsi" w:hAnsiTheme="minorHAnsi" w:cs="Tahoma"/>
         </w:rPr>
       </w:pPr>
       <w:proofErr w:type="spellStart"/>
       <w:r>
         <w:rPr>
-          <w:rFonts w:ascii="Calibri" w:hAnsi="Calibri" w:cs="Tahoma"/>
+          <w:rFonts w:asciiTheme="minorHAnsi" w:hAnsiTheme="minorHAnsi" w:cs="Tahoma"/>
         </w:rPr>
         <w:t>Menindaklanjuti</w:t>
       </w:r>
       <w:proofErr w:type="spellEnd"/>
       <w:r>
         <w:rPr>
-          <w:rFonts w:ascii="Calibri" w:hAnsi="Calibri" w:cs="Tahoma"/>
-        </w:rPr>
-        <w:t xml:space="preserve"> </w:t>
-      </w:r>
-      <w:proofErr w:type="spellStart"/>
-      <w:r>
-        <w:rPr>
-          <w:rFonts w:ascii="Calibri" w:hAnsi="Calibri" w:cs="Tahoma"/>
+          <w:rFonts w:asciiTheme="minorHAnsi" w:hAnsiTheme="minorHAnsi" w:cs="Tahoma"/>
+        </w:rPr>
+        <w:t xml:space="preserve"> </w:t>
+      </w:r>
+      <w:proofErr w:type="spellStart"/>
+      <w:r>
+        <w:rPr>
+          <w:rFonts w:asciiTheme="minorHAnsi" w:hAnsiTheme="minorHAnsi" w:cs="Tahoma"/>
         </w:rPr>
         <w:t>surat</w:t>
       </w:r>
       <w:proofErr w:type="spellEnd"/>
       <w:r>
         <w:rPr>
-          <w:rFonts w:ascii="Calibri" w:hAnsi="Calibri" w:cs="Tahoma"/>
-        </w:rPr>
-        <w:t xml:space="preserve"> </w:t>
-      </w:r>
-      <w:proofErr w:type="spellStart"/>
-      <w:r>
-        <w:rPr>
-          <w:rFonts w:ascii="Calibri" w:hAnsi="Calibri" w:cs="Tahoma"/>
+          <w:rFonts w:asciiTheme="minorHAnsi" w:hAnsiTheme="minorHAnsi" w:cs="Tahoma"/>
+        </w:rPr>
+        <w:t xml:space="preserve"> </w:t>
+      </w:r>
+      <w:proofErr w:type="spellStart"/>
+      <w:r>
+        <w:rPr>
+          <w:rFonts w:asciiTheme="minorHAnsi" w:hAnsiTheme="minorHAnsi" w:cs="Tahoma"/>
         </w:rPr>
         <w:t>dari</w:t>
       </w:r>
       <w:proofErr w:type="spellEnd"/>
       <w:r>
         <w:rPr>
-          <w:rFonts w:ascii="Calibri" w:hAnsi="Calibri" w:cs="Tahoma"/>
-        </w:rPr>
-        <w:t xml:space="preserve"> </w:t>
-      </w:r>
-      <w:proofErr w:type="spellStart"/>
-      <w:r>
-        <w:rPr>
-          <w:rFonts w:ascii="Calibri" w:hAnsi="Calibri" w:cs="Tahoma"/>
+          <w:rFonts w:asciiTheme="minorHAnsi" w:hAnsiTheme="minorHAnsi" w:cs="Tahoma"/>
+        </w:rPr>
+        <w:t xml:space="preserve"> </w:t>
+      </w:r>
+      <w:proofErr w:type="spellStart"/>
+      <w:r>
+        <w:rPr>
+          <w:rFonts w:asciiTheme="minorHAnsi" w:hAnsiTheme="minorHAnsi" w:cs="Tahoma"/>
         </w:rPr>
         <w:t>Kepala</w:t>
       </w:r>
       <w:proofErr w:type="spellEnd"/>
       <w:r>
         <w:rPr>
-          <w:rFonts w:ascii="Calibri" w:hAnsi="Calibri" w:cs="Tahoma"/>
+          <w:rFonts w:asciiTheme="minorHAnsi" w:hAnsiTheme="minorHAnsi" w:cs="Tahoma"/>
         </w:rPr>
         <w:t xml:space="preserve"> Kantor </w:t>
       </w:r>
       <w:proofErr w:type="spellStart"/>
       <w:r>
         <w:rPr>
-          <w:rFonts w:ascii="Calibri" w:hAnsi="Calibri" w:cs="Tahoma"/>
+          <w:rFonts w:asciiTheme="minorHAnsi" w:hAnsiTheme="minorHAnsi" w:cs="Tahoma"/>
         </w:rPr>
         <w:t>Kesatuan</w:t>
       </w:r>
       <w:proofErr w:type="spellEnd"/>
       <w:r>
         <w:rPr>
-          <w:rFonts w:ascii="Calibri" w:hAnsi="Calibri" w:cs="Tahoma"/>
-        </w:rPr>
-        <w:t xml:space="preserve"> </w:t>
-      </w:r>
-      <w:proofErr w:type="spellStart"/>
-      <w:r>
-        <w:rPr>
-          <w:rFonts w:ascii="Calibri" w:hAnsi="Calibri" w:cs="Tahoma"/>
+          <w:rFonts w:asciiTheme="minorHAnsi" w:hAnsiTheme="minorHAnsi" w:cs="Tahoma"/>
+        </w:rPr>
+        <w:t xml:space="preserve"> </w:t>
+      </w:r>
+      <w:proofErr w:type="spellStart"/>
+      <w:r>
+        <w:rPr>
+          <w:rFonts w:asciiTheme="minorHAnsi" w:hAnsiTheme="minorHAnsi" w:cs="Tahoma"/>
         </w:rPr>
         <w:t>Bangsa</w:t>
       </w:r>
       <w:proofErr w:type="spellEnd"/>
       <w:r>
         <w:rPr>
-          <w:rFonts w:ascii="Calibri" w:hAnsi="Calibri" w:cs="Tahoma"/>
+          <w:rFonts w:asciiTheme="minorHAnsi" w:hAnsiTheme="minorHAnsi" w:cs="Tahoma"/>
         </w:rPr>
         <w:t xml:space="preserve"> – </w:t>
       </w:r>
       <w:proofErr w:type="spellStart"/>
       <w:r>
         <w:rPr>
-          <w:rFonts w:ascii="Calibri" w:hAnsi="Calibri" w:cs="Tahoma"/>
+          <w:rFonts w:asciiTheme="minorHAnsi" w:hAnsiTheme="minorHAnsi" w:cs="Tahoma"/>
         </w:rPr>
         <w:t>Pemerintah</w:t>
       </w:r>
       <w:proofErr w:type="spellEnd"/>
       <w:r>
         <w:rPr>
-          <w:rFonts w:ascii="Calibri" w:hAnsi="Calibri" w:cs="Tahoma"/>
+          <w:rFonts w:asciiTheme="minorHAnsi" w:hAnsiTheme="minorHAnsi" w:cs="Tahoma"/>
         </w:rPr>
         <w:t xml:space="preserve"> Kota </w:t>
       </w:r>
       <w:proofErr w:type="spellStart"/>
       <w:r>
         <w:rPr>
-          <w:rFonts w:ascii="Calibri" w:hAnsi="Calibri" w:cs="Tahoma"/>
+          <w:rFonts w:asciiTheme="minorHAnsi" w:hAnsiTheme="minorHAnsi" w:cs="Tahoma"/>
         </w:rPr>
         <w:t>Cimahi</w:t>
       </w:r>
       <w:proofErr w:type="spellEnd"/>
       <w:r>
         <w:rPr>
-          <w:rFonts w:ascii="Calibri" w:hAnsi="Calibri" w:cs="Tahoma"/>
+          <w:rFonts w:asciiTheme="minorHAnsi" w:hAnsiTheme="minorHAnsi" w:cs="Tahoma"/>
         </w:rPr>
         <w:t>, no: 070.</w:t>
       </w:r>
       <w:r>
         <w:rPr>
-          <w:rFonts w:ascii="Calibri" w:hAnsi="Calibri" w:cs="Tahoma"/>
+          <w:rFonts w:asciiTheme="minorHAnsi" w:hAnsiTheme="minorHAnsi" w:cs="Tahoma"/>
           <w:lang w:val="id-ID"/>
         </w:rPr>
         <w:t>1</w:t>
       </w:r>
       <w:r>
         <w:rPr>
-          <w:rFonts w:ascii="Calibri" w:hAnsi="Calibri" w:cs="Tahoma"/>
+          <w:rFonts w:asciiTheme="minorHAnsi" w:hAnsiTheme="minorHAnsi" w:cs="Tahoma"/>
         </w:rPr>
         <w:t>/722/</w:t>
       </w:r>
       <w:proofErr w:type="spellStart"/>
       <w:r>
         <w:rPr>
-          <w:rFonts w:ascii="Calibri" w:hAnsi="Calibri" w:cs="Tahoma"/>
+          <w:rFonts w:asciiTheme="minorHAnsi" w:hAnsiTheme="minorHAnsi" w:cs="Tahoma"/>
         </w:rPr>
         <w:t>Kesbang</w:t>
       </w:r>
       <w:proofErr w:type="spellEnd"/>
       <w:r>
         <w:rPr>
-          <w:rFonts w:ascii="Calibri" w:hAnsi="Calibri" w:cs="Tahoma"/>
+          <w:rFonts w:asciiTheme="minorHAnsi" w:hAnsiTheme="minorHAnsi" w:cs="Tahoma"/>
         </w:rPr>
         <w:t xml:space="preserve">, </w:t>
       </w:r>
       <w:proofErr w:type="spellStart"/>
       <w:r>
         <w:rPr>
-          <w:rFonts w:ascii="Calibri" w:hAnsi="Calibri" w:cs="Tahoma"/>
+          <w:rFonts w:asciiTheme="minorHAnsi" w:hAnsiTheme="minorHAnsi" w:cs="Tahoma"/>
         </w:rPr>
         <w:t>tanggal</w:t>
       </w:r>
       <w:proofErr w:type="spellEnd"/>
       <w:r>
         <w:rPr>
-          <w:rFonts w:ascii="Calibri" w:hAnsi="Calibri" w:cs="Tahoma"/>
+          <w:rFonts w:asciiTheme="minorHAnsi" w:hAnsiTheme="minorHAnsi" w:cs="Tahoma"/>
         </w:rPr>
         <w:t xml:space="preserve">: 13 </w:t>
       </w:r>
       <w:proofErr w:type="spellStart"/>
       <w:r>
         <w:rPr>
-          <w:rFonts w:ascii="Calibri" w:hAnsi="Calibri" w:cs="Tahoma"/>
+          <w:rFonts w:asciiTheme="minorHAnsi" w:hAnsiTheme="minorHAnsi" w:cs="Tahoma"/>
         </w:rPr>
         <w:t>Oktober</w:t>
       </w:r>
       <w:proofErr w:type="spellEnd"/>
       <w:r>
         <w:rPr>
-          <w:rFonts w:ascii="Calibri" w:hAnsi="Calibri" w:cs="Tahoma"/>
+          <w:rFonts w:asciiTheme="minorHAnsi" w:hAnsiTheme="minorHAnsi" w:cs="Tahoma"/>
         </w:rPr>
         <w:t xml:space="preserve"> 2014, </w:t>
       </w:r>
       <w:proofErr w:type="spellStart"/>
       <w:r>
         <w:rPr>
-          <w:rFonts w:ascii="Calibri" w:hAnsi="Calibri" w:cs="Tahoma"/>
+          <w:rFonts w:asciiTheme="minorHAnsi" w:hAnsiTheme="minorHAnsi" w:cs="Tahoma"/>
         </w:rPr>
         <w:t>perihal</w:t>
       </w:r>
       <w:proofErr w:type="spellEnd"/>
       <w:r>
         <w:rPr>
-          <w:rFonts w:ascii="Calibri" w:hAnsi="Calibri" w:cs="Tahoma"/>
+          <w:rFonts w:asciiTheme="minorHAnsi" w:hAnsiTheme="minorHAnsi" w:cs="Tahoma"/>
         </w:rPr>
         <w:t xml:space="preserve">: </w:t>
       </w:r>
       <w:proofErr w:type="spellStart"/>
       <w:r>
         <w:rPr>
-          <w:rFonts w:ascii="Calibri" w:hAnsi="Calibri" w:cs="Tahoma"/>
+          <w:rFonts w:asciiTheme="minorHAnsi" w:hAnsiTheme="minorHAnsi" w:cs="Tahoma"/>
         </w:rPr>
         <w:t>Surat</w:t>
       </w:r>
       <w:proofErr w:type="spellEnd"/>
       <w:r>
         <w:rPr>
-          <w:rFonts w:ascii="Calibri" w:hAnsi="Calibri" w:cs="Tahoma"/>
-        </w:rPr>
-        <w:t xml:space="preserve"> </w:t>
-      </w:r>
-      <w:proofErr w:type="spellStart"/>
-      <w:r>
-        <w:rPr>
-          <w:rFonts w:ascii="Calibri" w:hAnsi="Calibri" w:cs="Tahoma"/>
+          <w:rFonts w:asciiTheme="minorHAnsi" w:hAnsiTheme="minorHAnsi" w:cs="Tahoma"/>
+        </w:rPr>
+        <w:t xml:space="preserve"> </w:t>
+      </w:r>
+      <w:proofErr w:type="spellStart"/>
+      <w:r>
+        <w:rPr>
+          <w:rFonts w:asciiTheme="minorHAnsi" w:hAnsiTheme="minorHAnsi" w:cs="Tahoma"/>
         </w:rPr>
         <w:t>Keterangan</w:t>
       </w:r>
       <w:proofErr w:type="spellEnd"/>
       <w:r>
         <w:rPr>
-          <w:rFonts w:ascii="Calibri" w:hAnsi="Calibri" w:cs="Tahoma"/>
-        </w:rPr>
-        <w:t xml:space="preserve"> </w:t>
-      </w:r>
-      <w:proofErr w:type="spellStart"/>
-      <w:r>
-        <w:rPr>
-          <w:rFonts w:ascii="Calibri" w:hAnsi="Calibri" w:cs="Tahoma"/>
+          <w:rFonts w:asciiTheme="minorHAnsi" w:hAnsiTheme="minorHAnsi" w:cs="Tahoma"/>
+        </w:rPr>
+        <w:t xml:space="preserve"> </w:t>
+      </w:r>
+      <w:proofErr w:type="spellStart"/>
+      <w:r>
+        <w:rPr>
+          <w:rFonts w:asciiTheme="minorHAnsi" w:hAnsiTheme="minorHAnsi" w:cs="Tahoma"/>
         </w:rPr>
         <w:t>atas</w:t>
       </w:r>
       <w:proofErr w:type="spellEnd"/>
       <w:r>
         <w:rPr>
-          <w:rFonts w:ascii="Calibri" w:hAnsi="Calibri" w:cs="Tahoma"/>
+          <w:rFonts w:asciiTheme="minorHAnsi" w:hAnsiTheme="minorHAnsi" w:cs="Tahoma"/>
         </w:rPr>
         <w:t xml:space="preserve"> </w:t>
       </w:r>
@@ -878,14 +866,14 @@
       <w:proofErr w:type="gramStart"/>
       <w:r>
         <w:rPr>
-          <w:rFonts w:ascii="Calibri" w:hAnsi="Calibri" w:cs="Tahoma"/>
+          <w:rFonts w:asciiTheme="minorHAnsi" w:hAnsiTheme="minorHAnsi" w:cs="Tahoma"/>
         </w:rPr>
         <w:t>nama</w:t>
       </w:r>
       <w:proofErr w:type="spellEnd"/>
       <w:r>
         <w:rPr>
-          <w:rFonts w:ascii="Calibri" w:hAnsi="Calibri" w:cs="Tahoma"/>
+          <w:rFonts w:asciiTheme="minorHAnsi" w:hAnsiTheme="minorHAnsi" w:cs="Tahoma"/>
         </w:rPr>
         <w:t xml:space="preserve"> :</w:t>
       </w:r>
@@ -897,52 +885,64 @@
         <w:ind w:firstLine="720"/>
         <w:jc w:val="both"/>
         <w:rPr>
-          <w:rFonts w:ascii="Calibri" w:hAnsi="Calibri" w:cs="Tahoma"/>
+          <w:rFonts w:asciiTheme="minorHAnsi" w:hAnsiTheme="minorHAnsi" w:cs="Tahoma"/>
         </w:rPr>
       </w:pPr>
       <w:proofErr w:type="spellStart"/>
       <w:r>
         <w:rPr>
-          <w:rFonts w:ascii="Calibri" w:hAnsi="Calibri" w:cs="Tahoma"/>
+          <w:rFonts w:asciiTheme="minorHAnsi" w:hAnsiTheme="minorHAnsi" w:cs="Tahoma"/>
         </w:rPr>
         <w:t>Nama</w:t>
       </w:r>
       <w:proofErr w:type="spellEnd"/>
       <w:r>
         <w:rPr>
-          <w:rFonts w:ascii="Calibri" w:hAnsi="Calibri" w:cs="Tahoma"/>
+          <w:rFonts w:asciiTheme="minorHAnsi" w:hAnsiTheme="minorHAnsi" w:cs="Tahoma"/>
         </w:rPr>
         <w:tab/>
       </w:r>
       <w:r>
         <w:rPr>
-          <w:rFonts w:ascii="Calibri" w:hAnsi="Calibri" w:cs="Tahoma"/>
+          <w:rFonts w:asciiTheme="minorHAnsi" w:hAnsiTheme="minorHAnsi" w:cs="Tahoma"/>
         </w:rPr>
         <w:tab/>
       </w:r>
       <w:r>
         <w:rPr>
-          <w:rFonts w:ascii="Calibri" w:hAnsi="Calibri" w:cs="Tahoma"/>
+          <w:rFonts w:asciiTheme="minorHAnsi" w:hAnsiTheme="minorHAnsi" w:cs="Tahoma"/>
         </w:rPr>
         <w:tab/>
-        <w:t xml:space="preserve">:  </w:t>
-      </w:r>
-      <w:r>
-        <w:rPr>
-          <w:rFonts w:ascii="Calibri" w:hAnsi="Calibri" w:cs="Tahoma"/>
+        <w:t xml:space="preserve">: </w:t>
+      </w:r>
+      <w:r>
+        <w:rPr>
+          <w:rFonts w:asciiTheme="minorHAnsi" w:hAnsiTheme="minorHAnsi" w:cs="Tahoma"/>
           <w:b/>
-        </w:rPr>
-        <w:t xml:space="preserve">Hani </w:t>
-      </w:r>
-      <w:proofErr w:type="spellStart"/>
-      <w:r>
-        <w:rPr>
-          <w:rFonts w:ascii="Calibri" w:hAnsi="Calibri" w:cs="Tahoma"/>
+          <w:bCs/>
+        </w:rPr>
+        <w:t>${</w:t>
+      </w:r>
+      <w:proofErr w:type="spellStart"/>
+      <w:proofErr w:type="gramStart"/>
+      <w:r>
+        <w:rPr>
+          <w:rFonts w:asciiTheme="minorHAnsi" w:hAnsiTheme="minorHAnsi" w:cs="Tahoma"/>
           <w:b/>
-        </w:rPr>
-        <w:t>Amariannisa</w:t>
-      </w:r>
-      <w:proofErr w:type="spellEnd"/>
+          <w:bCs/>
+        </w:rPr>
+        <w:t>nama</w:t>
+      </w:r>
+      <w:proofErr w:type="spellEnd"/>
+      <w:proofErr w:type="gramEnd"/>
+      <w:r>
+        <w:rPr>
+          <w:rFonts w:asciiTheme="minorHAnsi" w:hAnsiTheme="minorHAnsi" w:cs="Tahoma"/>
+          <w:b/>
+          <w:bCs/>
+        </w:rPr>
+        <w:t>}</w:t>
+      </w:r>
     </w:p>
     <w:p>
       <w:pPr>
@@ -950,33 +950,55 @@
         <w:ind w:firstLine="720"/>
         <w:jc w:val="both"/>
         <w:rPr>
-          <w:rFonts w:ascii="Calibri" w:hAnsi="Calibri" w:cs="Tahoma"/>
+          <w:rFonts w:asciiTheme="minorHAnsi" w:hAnsiTheme="minorHAnsi" w:cs="Tahoma"/>
         </w:rPr>
       </w:pPr>
       <w:r>
         <w:rPr>
-          <w:rFonts w:ascii="Calibri" w:hAnsi="Calibri" w:cs="Tahoma"/>
+          <w:rFonts w:asciiTheme="minorHAnsi" w:hAnsiTheme="minorHAnsi" w:cs="Tahoma"/>
         </w:rPr>
         <w:t>NIM</w:t>
       </w:r>
       <w:r>
         <w:rPr>
-          <w:rFonts w:ascii="Calibri" w:hAnsi="Calibri" w:cs="Tahoma"/>
+          <w:rFonts w:asciiTheme="minorHAnsi" w:hAnsiTheme="minorHAnsi" w:cs="Tahoma"/>
         </w:rPr>
         <w:tab/>
       </w:r>
       <w:r>
         <w:rPr>
-          <w:rFonts w:ascii="Calibri" w:hAnsi="Calibri" w:cs="Tahoma"/>
+          <w:rFonts w:asciiTheme="minorHAnsi" w:hAnsiTheme="minorHAnsi" w:cs="Tahoma"/>
         </w:rPr>
         <w:tab/>
       </w:r>
       <w:r>
         <w:rPr>
-          <w:rFonts w:ascii="Calibri" w:hAnsi="Calibri" w:cs="Tahoma"/>
+          <w:rFonts w:asciiTheme="minorHAnsi" w:hAnsiTheme="minorHAnsi" w:cs="Tahoma"/>
         </w:rPr>
         <w:tab/>
-        <w:t>:  4111111083</w:t>
+        <w:t xml:space="preserve">: </w:t>
+      </w:r>
+      <w:r>
+        <w:rPr>
+          <w:rFonts w:asciiTheme="minorHAnsi" w:hAnsiTheme="minorHAnsi" w:cs="Tahoma"/>
+          <w:bCs/>
+        </w:rPr>
+        <w:t>${</w:t>
+      </w:r>
+      <w:r>
+        <w:rPr>
+          <w:rFonts w:asciiTheme="minorHAnsi" w:hAnsiTheme="minorHAnsi" w:cs="Tahoma"/>
+          <w:bCs/>
+          <w:lang w:val="id-ID"/>
+        </w:rPr>
+        <w:t>nim</w:t>
+      </w:r>
+      <w:r>
+        <w:rPr>
+          <w:rFonts w:asciiTheme="minorHAnsi" w:hAnsiTheme="minorHAnsi" w:cs="Tahoma"/>
+          <w:bCs/>
+        </w:rPr>
+        <w:t>}</w:t>
       </w:r>
     </w:p>
     <w:p>
@@ -985,29 +1007,67 @@
         <w:ind w:firstLine="720"/>
         <w:jc w:val="both"/>
         <w:rPr>
-          <w:rFonts w:ascii="Calibri" w:hAnsi="Calibri" w:cs="Tahoma"/>
+          <w:rFonts w:asciiTheme="minorHAnsi" w:hAnsiTheme="minorHAnsi" w:cs="Tahoma"/>
+          <w:lang w:val="id-ID"/>
         </w:rPr>
       </w:pPr>
       <w:proofErr w:type="spellStart"/>
       <w:r>
         <w:rPr>
-          <w:rFonts w:ascii="Calibri" w:hAnsi="Calibri" w:cs="Tahoma"/>
+          <w:rFonts w:asciiTheme="minorHAnsi" w:hAnsiTheme="minorHAnsi" w:cs="Tahoma"/>
         </w:rPr>
         <w:t>Jurusan</w:t>
       </w:r>
       <w:proofErr w:type="spellEnd"/>
       <w:r>
         <w:rPr>
-          <w:rFonts w:ascii="Calibri" w:hAnsi="Calibri" w:cs="Tahoma"/>
-        </w:rPr>
-        <w:t xml:space="preserve"> / Prodi</w:t>
-      </w:r>
-      <w:r>
-        <w:rPr>
-          <w:rFonts w:ascii="Calibri" w:hAnsi="Calibri" w:cs="Tahoma"/>
+          <w:rFonts w:asciiTheme="minorHAnsi" w:hAnsiTheme="minorHAnsi" w:cs="Tahoma"/>
+        </w:rPr>
+        <w:t xml:space="preserve"> / </w:t>
+      </w:r>
+      <w:proofErr w:type="gramStart"/>
+      <w:r>
+        <w:rPr>
+          <w:rFonts w:asciiTheme="minorHAnsi" w:hAnsiTheme="minorHAnsi" w:cs="Tahoma"/>
+        </w:rPr>
+        <w:t>Prodi</w:t>
+      </w:r>
+      <w:proofErr w:type="gramEnd"/>
+      <w:r>
+        <w:rPr>
+          <w:rFonts w:asciiTheme="minorHAnsi" w:hAnsiTheme="minorHAnsi" w:cs="Tahoma"/>
         </w:rPr>
         <w:tab/>
         <w:t>:</w:t>
+      </w:r>
+      <w:r>
+        <w:rPr>
+          <w:rFonts w:asciiTheme="minorHAnsi" w:hAnsiTheme="minorHAnsi" w:cs="Tahoma"/>
+          <w:bCs/>
+        </w:rPr>
+        <w:t xml:space="preserve"> </w:t>
+      </w:r>
+      <w:r>
+        <w:rPr>
+          <w:rFonts w:asciiTheme="minorHAnsi" w:hAnsiTheme="minorHAnsi" w:cs="Tahoma"/>
+          <w:bCs/>
+        </w:rPr>
+        <w:t>${</w:t>
+      </w:r>
+      <w:r>
+        <w:rPr>
+          <w:rFonts w:asciiTheme="minorHAnsi" w:hAnsiTheme="minorHAnsi" w:cs="Tahoma"/>
+          <w:bCs/>
+          <w:lang w:val="id-ID"/>
+        </w:rPr>
+        <w:t>jurusan</w:t>
+      </w:r>
+      <w:r>
+        <w:rPr>
+          <w:rFonts w:asciiTheme="minorHAnsi" w:hAnsiTheme="minorHAnsi" w:cs="Tahoma"/>
+          <w:bCs/>
+        </w:rPr>
+        <w:t>}</w:t>
       </w:r>
     </w:p>
     <w:p>
@@ -1016,29 +1076,59 @@
         <w:ind w:firstLine="720"/>
         <w:jc w:val="both"/>
         <w:rPr>
-          <w:rFonts w:ascii="Calibri" w:hAnsi="Calibri" w:cs="Tahoma"/>
+          <w:rFonts w:asciiTheme="minorHAnsi" w:hAnsiTheme="minorHAnsi" w:cs="Tahoma"/>
+          <w:lang w:val="id-ID"/>
         </w:rPr>
       </w:pPr>
       <w:proofErr w:type="spellStart"/>
       <w:r>
         <w:rPr>
-          <w:rFonts w:ascii="Calibri" w:hAnsi="Calibri" w:cs="Tahoma"/>
+          <w:rFonts w:asciiTheme="minorHAnsi" w:hAnsiTheme="minorHAnsi" w:cs="Tahoma"/>
         </w:rPr>
         <w:t>Universitas</w:t>
       </w:r>
       <w:proofErr w:type="spellEnd"/>
       <w:r>
         <w:rPr>
-          <w:rFonts w:ascii="Calibri" w:hAnsi="Calibri" w:cs="Tahoma"/>
+          <w:rFonts w:asciiTheme="minorHAnsi" w:hAnsiTheme="minorHAnsi" w:cs="Tahoma"/>
         </w:rPr>
         <w:tab/>
       </w:r>
       <w:r>
         <w:rPr>
-          <w:rFonts w:ascii="Calibri" w:hAnsi="Calibri" w:cs="Tahoma"/>
+          <w:rFonts w:asciiTheme="minorHAnsi" w:hAnsiTheme="minorHAnsi" w:cs="Tahoma"/>
         </w:rPr>
         <w:tab/>
         <w:t>:</w:t>
+      </w:r>
+      <w:r>
+        <w:rPr>
+          <w:rFonts w:asciiTheme="minorHAnsi" w:hAnsiTheme="minorHAnsi" w:cs="Tahoma"/>
+          <w:lang w:val="id-ID"/>
+        </w:rPr>
+        <w:t xml:space="preserve"> </w:t>
+      </w:r>
+      <w:r>
+        <w:rPr>
+          <w:rFonts w:asciiTheme="minorHAnsi" w:hAnsiTheme="minorHAnsi" w:cs="Tahoma"/>
+          <w:bCs/>
+        </w:rPr>
+        <w:t>${</w:t>
+      </w:r>
+      <w:r>
+        <w:rPr>
+          <w:rFonts w:asciiTheme="minorHAnsi" w:hAnsiTheme="minorHAnsi" w:cs="Tahoma"/>
+          <w:bCs/>
+          <w:lang w:val="id-ID"/>
+        </w:rPr>
+        <w:t>universitas</w:t>
+      </w:r>
+      <w:r>
+        <w:rPr>
+          <w:rFonts w:asciiTheme="minorHAnsi" w:hAnsiTheme="minorHAnsi" w:cs="Tahoma"/>
+          <w:bCs/>
+        </w:rPr>
+        <w:t>}</w:t>
       </w:r>
     </w:p>
     <w:p>
@@ -1047,64 +1137,62 @@
         <w:ind w:firstLine="720"/>
         <w:jc w:val="both"/>
         <w:rPr>
-          <w:rFonts w:ascii="Calibri" w:hAnsi="Calibri" w:cs="Tahoma"/>
+          <w:rFonts w:asciiTheme="minorHAnsi" w:hAnsiTheme="minorHAnsi" w:cs="Tahoma"/>
           <w:b/>
           <w:lang w:val="id-ID"/>
         </w:rPr>
       </w:pPr>
       <w:r>
         <w:rPr>
-          <w:rFonts w:ascii="Calibri" w:hAnsi="Calibri" w:cs="Tahoma"/>
+          <w:rFonts w:asciiTheme="minorHAnsi" w:hAnsiTheme="minorHAnsi" w:cs="Tahoma"/>
           <w:lang w:val="id-ID"/>
         </w:rPr>
         <w:t>Untuk Keperluan</w:t>
       </w:r>
       <w:r>
         <w:rPr>
-          <w:rFonts w:ascii="Calibri" w:hAnsi="Calibri" w:cs="Tahoma"/>
+          <w:rFonts w:asciiTheme="minorHAnsi" w:hAnsiTheme="minorHAnsi" w:cs="Tahoma"/>
         </w:rPr>
         <w:tab/>
         <w:t xml:space="preserve">:  </w:t>
       </w:r>
       <w:r>
         <w:rPr>
-          <w:rFonts w:ascii="Calibri" w:hAnsi="Calibri" w:cs="Tahoma"/>
-          <w:lang w:val="id-ID"/>
-        </w:rPr>
-        <w:t>Menyusun skripsi dengan judul : “</w:t>
-      </w:r>
-      <w:proofErr w:type="spellStart"/>
-      <w:r>
-        <w:rPr>
-          <w:rFonts w:ascii="Calibri" w:hAnsi="Calibri" w:cs="Tahoma"/>
-          <w:b/>
-        </w:rPr>
-        <w:t>Perkiraan</w:t>
-      </w:r>
-      <w:proofErr w:type="spellEnd"/>
-      <w:r>
-        <w:rPr>
-          <w:rFonts w:ascii="Calibri" w:hAnsi="Calibri" w:cs="Tahoma"/>
-          <w:b/>
-        </w:rPr>
-        <w:t xml:space="preserve"> </w:t>
-      </w:r>
-      <w:proofErr w:type="spellStart"/>
-      <w:r>
-        <w:rPr>
-          <w:rFonts w:ascii="Calibri" w:hAnsi="Calibri" w:cs="Tahoma"/>
-          <w:b/>
-        </w:rPr>
-        <w:t>Tinggi</w:t>
-      </w:r>
-      <w:proofErr w:type="spellEnd"/>
-      <w:r>
-        <w:rPr>
-          <w:rFonts w:ascii="Calibri" w:hAnsi="Calibri" w:cs="Tahoma"/>
+          <w:rFonts w:asciiTheme="minorHAnsi" w:hAnsiTheme="minorHAnsi" w:cs="Tahoma"/>
+          <w:bCs/>
+        </w:rPr>
+        <w:t>${</w:t>
+      </w:r>
+      <w:proofErr w:type="spellStart"/>
+      <w:r>
+        <w:rPr>
+          <w:rFonts w:asciiTheme="minorHAnsi" w:hAnsiTheme="minorHAnsi" w:cs="Tahoma"/>
+          <w:bCs/>
+        </w:rPr>
+        <w:t>keperluan</w:t>
+      </w:r>
+      <w:proofErr w:type="spellEnd"/>
+      <w:r>
+        <w:rPr>
+          <w:rFonts w:asciiTheme="minorHAnsi" w:hAnsiTheme="minorHAnsi" w:cs="Tahoma"/>
+          <w:bCs/>
+        </w:rPr>
+        <w:t>}</w:t>
+      </w:r>
+      <w:r>
+        <w:rPr>
+          <w:rFonts w:asciiTheme="minorHAnsi" w:hAnsiTheme="minorHAnsi" w:cs="Tahoma"/>
+          <w:lang w:val="es-ES"/>
+        </w:rPr>
+        <w:t xml:space="preserve"> </w:t>
+      </w:r>
+      <w:r>
+        <w:rPr>
+          <w:rFonts w:asciiTheme="minorHAnsi" w:hAnsiTheme="minorHAnsi" w:cs="Tahoma"/>
           <w:b/>
           <w:lang w:val="id-ID"/>
         </w:rPr>
-        <w:t xml:space="preserve">  </w:t>
+        <w:t xml:space="preserve"> </w:t>
       </w:r>
     </w:p>
     <w:p>
@@ -1113,105 +1201,134 @@
         <w:ind w:firstLine="720"/>
         <w:jc w:val="both"/>
         <w:rPr>
-          <w:rFonts w:ascii="Calibri" w:hAnsi="Calibri" w:cs="Tahoma"/>
-          <w:b/>
+          <w:rFonts w:asciiTheme="minorHAnsi" w:hAnsiTheme="minorHAnsi" w:cs="Tahoma"/>
         </w:rPr>
       </w:pPr>
-      <w:r>
-        <w:rPr>
-          <w:rFonts w:ascii="Calibri" w:hAnsi="Calibri" w:cs="Tahoma"/>
-          <w:b/>
+      <w:proofErr w:type="spellStart"/>
+      <w:r>
+        <w:rPr>
+          <w:rFonts w:asciiTheme="minorHAnsi" w:hAnsiTheme="minorHAnsi" w:cs="Tahoma"/>
+        </w:rPr>
+        <w:t>Waktu</w:t>
+      </w:r>
+      <w:proofErr w:type="spellEnd"/>
+      <w:r>
+        <w:rPr>
+          <w:rFonts w:asciiTheme="minorHAnsi" w:hAnsiTheme="minorHAnsi" w:cs="Tahoma"/>
+        </w:rPr>
+        <w:t xml:space="preserve"> </w:t>
+      </w:r>
+      <w:proofErr w:type="spellStart"/>
+      <w:r>
+        <w:rPr>
+          <w:rFonts w:asciiTheme="minorHAnsi" w:hAnsiTheme="minorHAnsi" w:cs="Tahoma"/>
+        </w:rPr>
+        <w:t>Kegiatan</w:t>
+      </w:r>
+      <w:proofErr w:type="spellEnd"/>
+      <w:r>
+        <w:rPr>
+          <w:rFonts w:asciiTheme="minorHAnsi" w:hAnsiTheme="minorHAnsi" w:cs="Tahoma"/>
+        </w:rPr>
+        <w:tab/>
+        <w:t xml:space="preserve">:  </w:t>
+      </w:r>
+      <w:r>
+        <w:rPr>
+          <w:rFonts w:asciiTheme="minorHAnsi" w:hAnsiTheme="minorHAnsi" w:cs="Tahoma"/>
+          <w:bCs/>
+        </w:rPr>
+        <w:t>${</w:t>
+      </w:r>
+      <w:proofErr w:type="spellStart"/>
+      <w:r>
+        <w:rPr>
+          <w:rFonts w:asciiTheme="minorHAnsi" w:hAnsiTheme="minorHAnsi" w:cs="Tahoma"/>
+          <w:bCs/>
+        </w:rPr>
+        <w:t>kegiatanawal</w:t>
+      </w:r>
+      <w:proofErr w:type="spellEnd"/>
+      <w:r>
+        <w:rPr>
+          <w:rFonts w:asciiTheme="minorHAnsi" w:hAnsiTheme="minorHAnsi" w:cs="Tahoma"/>
+          <w:bCs/>
+        </w:rPr>
+        <w:t>}</w:t>
+      </w:r>
+      <w:r>
+        <w:rPr>
+          <w:rFonts w:asciiTheme="minorHAnsi" w:hAnsiTheme="minorHAnsi" w:cs="Tahoma"/>
+          <w:bCs/>
           <w:lang w:val="id-ID"/>
         </w:rPr>
-        <w:t xml:space="preserve">          </w:t>
-      </w:r>
-      <w:r>
-        <w:rPr>
-          <w:rFonts w:ascii="Calibri" w:hAnsi="Calibri" w:cs="Tahoma"/>
-          <w:b/>
+        <w:t xml:space="preserve"> </w:t>
+      </w:r>
+      <w:r>
+        <w:rPr>
+          <w:rFonts w:asciiTheme="minorHAnsi" w:hAnsiTheme="minorHAnsi" w:cs="Tahoma"/>
           <w:lang w:val="id-ID"/>
         </w:rPr>
-        <w:t xml:space="preserve">                             </w:t>
-      </w:r>
-      <w:proofErr w:type="spellStart"/>
-      <w:r>
-        <w:rPr>
-          <w:rFonts w:ascii="Calibri" w:hAnsi="Calibri" w:cs="Tahoma"/>
-          <w:b/>
-        </w:rPr>
-        <w:t>Badan</w:t>
-      </w:r>
-      <w:proofErr w:type="spellEnd"/>
-      <w:r>
-        <w:rPr>
-          <w:rFonts w:ascii="Calibri" w:hAnsi="Calibri" w:cs="Tahoma"/>
-          <w:b/>
-        </w:rPr>
-        <w:t xml:space="preserve"> </w:t>
-      </w:r>
-      <w:proofErr w:type="spellStart"/>
-      <w:r>
-        <w:rPr>
-          <w:rFonts w:ascii="Calibri" w:hAnsi="Calibri" w:cs="Tahoma"/>
-          <w:b/>
-        </w:rPr>
-        <w:t>Berdasarkan</w:t>
-      </w:r>
-      <w:proofErr w:type="spellEnd"/>
-      <w:r>
-        <w:rPr>
-          <w:rFonts w:ascii="Calibri" w:hAnsi="Calibri" w:cs="Tahoma"/>
-          <w:b/>
-        </w:rPr>
-        <w:t xml:space="preserve"> </w:t>
-      </w:r>
-      <w:proofErr w:type="spellStart"/>
-      <w:r>
-        <w:rPr>
-          <w:rFonts w:ascii="Calibri" w:hAnsi="Calibri" w:cs="Tahoma"/>
-          <w:b/>
-        </w:rPr>
-        <w:t>Panjang</w:t>
-      </w:r>
-      <w:proofErr w:type="spellEnd"/>
-      <w:r>
-        <w:rPr>
-          <w:rFonts w:ascii="Calibri" w:hAnsi="Calibri" w:cs="Tahoma"/>
-          <w:b/>
-        </w:rPr>
-        <w:t xml:space="preserve"> Femur </w:t>
-      </w:r>
-      <w:proofErr w:type="spellStart"/>
-      <w:r>
-        <w:rPr>
-          <w:rFonts w:ascii="Calibri" w:hAnsi="Calibri" w:cs="Tahoma"/>
-          <w:b/>
-        </w:rPr>
-        <w:t>Pada</w:t>
-      </w:r>
-      <w:proofErr w:type="spellEnd"/>
-      <w:r>
-        <w:rPr>
-          <w:rFonts w:ascii="Calibri" w:hAnsi="Calibri" w:cs="Tahoma"/>
-          <w:b/>
-        </w:rPr>
-        <w:t xml:space="preserve"> </w:t>
-      </w:r>
-      <w:proofErr w:type="spellStart"/>
-      <w:r>
-        <w:rPr>
-          <w:rFonts w:ascii="Calibri" w:hAnsi="Calibri" w:cs="Tahoma"/>
-          <w:b/>
-        </w:rPr>
-        <w:t>Ras</w:t>
-      </w:r>
-      <w:proofErr w:type="spellEnd"/>
-      <w:r>
-        <w:rPr>
-          <w:rFonts w:ascii="Calibri" w:hAnsi="Calibri" w:cs="Tahoma"/>
-          <w:b/>
-        </w:rPr>
-        <w:t xml:space="preserve">   </w:t>
+        <w:t>s/</w:t>
+      </w:r>
+      <w:proofErr w:type="gramStart"/>
+      <w:r>
+        <w:rPr>
+          <w:rFonts w:asciiTheme="minorHAnsi" w:hAnsiTheme="minorHAnsi" w:cs="Tahoma"/>
+          <w:lang w:val="id-ID"/>
+        </w:rPr>
+        <w:t>d</w:t>
+      </w:r>
+      <w:r>
+        <w:rPr>
+          <w:rFonts w:asciiTheme="minorHAnsi" w:hAnsiTheme="minorHAnsi" w:cs="Tahoma"/>
+          <w:lang w:val="id-ID"/>
+        </w:rPr>
+        <w:t xml:space="preserve"> </w:t>
+      </w:r>
+      <w:r>
+        <w:rPr>
+          <w:rFonts w:asciiTheme="minorHAnsi" w:hAnsiTheme="minorHAnsi" w:cs="Tahoma"/>
+          <w:lang w:val="id-ID"/>
+        </w:rPr>
+        <w:t xml:space="preserve"> </w:t>
+      </w:r>
+      <w:r>
+        <w:rPr>
+          <w:rFonts w:asciiTheme="minorHAnsi" w:hAnsiTheme="minorHAnsi" w:cs="Tahoma"/>
+          <w:bCs/>
+        </w:rPr>
+        <w:t>$</w:t>
+      </w:r>
+      <w:proofErr w:type="gramEnd"/>
+      <w:r>
+        <w:rPr>
+          <w:rFonts w:asciiTheme="minorHAnsi" w:hAnsiTheme="minorHAnsi" w:cs="Tahoma"/>
+          <w:bCs/>
+        </w:rPr>
+        <w:t>{</w:t>
+      </w:r>
+      <w:proofErr w:type="spellStart"/>
+      <w:r>
+        <w:rPr>
+          <w:rFonts w:asciiTheme="minorHAnsi" w:hAnsiTheme="minorHAnsi" w:cs="Tahoma"/>
+          <w:bCs/>
+        </w:rPr>
+        <w:t>kegiatanakhir</w:t>
+      </w:r>
+      <w:proofErr w:type="spellEnd"/>
+      <w:r>
+        <w:rPr>
+          <w:rFonts w:asciiTheme="minorHAnsi" w:hAnsiTheme="minorHAnsi" w:cs="Tahoma"/>
+          <w:bCs/>
+        </w:rPr>
+        <w:t>}</w:t>
+      </w:r>
+      <w:r>
+        <w:rPr>
+          <w:rFonts w:asciiTheme="minorHAnsi" w:hAnsiTheme="minorHAnsi" w:cs="Tahoma"/>
+        </w:rPr>
+        <w:tab/>
       </w:r>
     </w:p>
     <w:p>
@@ -1220,171 +1337,7 @@
         <w:ind w:firstLine="720"/>
         <w:jc w:val="both"/>
         <w:rPr>
-          <w:rFonts w:ascii="Calibri" w:hAnsi="Calibri" w:cs="Tahoma"/>
-          <w:b/>
-          <w:lang w:val="id-ID"/>
-        </w:rPr>
-      </w:pPr>
-      <w:r>
-        <w:rPr>
-          <w:rFonts w:ascii="Calibri" w:hAnsi="Calibri" w:cs="Tahoma"/>
-          <w:b/>
-        </w:rPr>
-        <w:t xml:space="preserve">             </w:t>
-      </w:r>
-      <w:r>
-        <w:rPr>
-          <w:rFonts w:ascii="Calibri" w:hAnsi="Calibri" w:cs="Tahoma"/>
-          <w:b/>
-        </w:rPr>
-        <w:t xml:space="preserve">                          </w:t>
-      </w:r>
-      <w:proofErr w:type="gramStart"/>
-      <w:r>
-        <w:rPr>
-          <w:rFonts w:ascii="Calibri" w:hAnsi="Calibri" w:cs="Tahoma"/>
-          <w:b/>
-        </w:rPr>
-        <w:t xml:space="preserve">Mongoloid di </w:t>
-      </w:r>
-      <w:proofErr w:type="spellStart"/>
-      <w:r>
-        <w:rPr>
-          <w:rFonts w:ascii="Calibri" w:hAnsi="Calibri" w:cs="Tahoma"/>
-          <w:b/>
-        </w:rPr>
-        <w:t>Kecamatan</w:t>
-      </w:r>
-      <w:proofErr w:type="spellEnd"/>
-      <w:r>
-        <w:rPr>
-          <w:rFonts w:ascii="Calibri" w:hAnsi="Calibri" w:cs="Tahoma"/>
-          <w:b/>
-        </w:rPr>
-        <w:t xml:space="preserve"> </w:t>
-      </w:r>
-      <w:proofErr w:type="spellStart"/>
-      <w:r>
-        <w:rPr>
-          <w:rFonts w:ascii="Calibri" w:hAnsi="Calibri" w:cs="Tahoma"/>
-          <w:b/>
-        </w:rPr>
-        <w:t>Cimahi</w:t>
-      </w:r>
-      <w:proofErr w:type="spellEnd"/>
-      <w:r>
-        <w:rPr>
-          <w:rFonts w:ascii="Calibri" w:hAnsi="Calibri" w:cs="Tahoma"/>
-          <w:b/>
-        </w:rPr>
-        <w:t xml:space="preserve"> Selatan.”</w:t>
-      </w:r>
-      <w:proofErr w:type="gramEnd"/>
-      <w:r>
-        <w:rPr>
-          <w:rFonts w:ascii="Calibri" w:hAnsi="Calibri" w:cs="Tahoma"/>
-          <w:b/>
-          <w:lang w:val="id-ID"/>
-        </w:rPr>
-        <w:t xml:space="preserve"> </w:t>
-      </w:r>
-    </w:p>
-    <w:p>
-      <w:pPr>
-        <w:spacing w:line="360" w:lineRule="auto"/>
-        <w:ind w:firstLine="720"/>
-        <w:jc w:val="both"/>
-        <w:rPr>
-          <w:rFonts w:ascii="Calibri" w:hAnsi="Calibri" w:cs="Tahoma"/>
-        </w:rPr>
-      </w:pPr>
-      <w:proofErr w:type="spellStart"/>
-      <w:r>
-        <w:rPr>
-          <w:rFonts w:ascii="Calibri" w:hAnsi="Calibri" w:cs="Tahoma"/>
-        </w:rPr>
-        <w:t>Waktu</w:t>
-      </w:r>
-      <w:proofErr w:type="spellEnd"/>
-      <w:r>
-        <w:rPr>
-          <w:rFonts w:ascii="Calibri" w:hAnsi="Calibri" w:cs="Tahoma"/>
-        </w:rPr>
-        <w:t xml:space="preserve"> </w:t>
-      </w:r>
-      <w:proofErr w:type="spellStart"/>
-      <w:r>
-        <w:rPr>
-          <w:rFonts w:ascii="Calibri" w:hAnsi="Calibri" w:cs="Tahoma"/>
-        </w:rPr>
-        <w:t>Kegiatan</w:t>
-      </w:r>
-      <w:proofErr w:type="spellEnd"/>
-      <w:r>
-        <w:rPr>
-          <w:rFonts w:ascii="Calibri" w:hAnsi="Calibri" w:cs="Tahoma"/>
-        </w:rPr>
-        <w:tab/>
-        <w:t xml:space="preserve">:  </w:t>
-      </w:r>
-      <w:proofErr w:type="gramStart"/>
-      <w:r>
-        <w:rPr>
-          <w:rFonts w:ascii="Calibri" w:hAnsi="Calibri" w:cs="Tahoma"/>
-        </w:rPr>
-        <w:t xml:space="preserve">13 </w:t>
-      </w:r>
-      <w:proofErr w:type="spellStart"/>
-      <w:r>
-        <w:rPr>
-          <w:rFonts w:ascii="Calibri" w:hAnsi="Calibri" w:cs="Tahoma"/>
-        </w:rPr>
-        <w:t>Oktober</w:t>
-      </w:r>
-      <w:proofErr w:type="spellEnd"/>
-      <w:r>
-        <w:rPr>
-          <w:rFonts w:ascii="Calibri" w:hAnsi="Calibri" w:cs="Tahoma"/>
-        </w:rPr>
-        <w:t xml:space="preserve"> 2014</w:t>
-      </w:r>
-      <w:r>
-        <w:rPr>
-          <w:rFonts w:ascii="Calibri" w:hAnsi="Calibri" w:cs="Tahoma"/>
-          <w:lang w:val="id-ID"/>
-        </w:rPr>
-        <w:t xml:space="preserve"> s/d 31 </w:t>
-      </w:r>
-      <w:proofErr w:type="spellStart"/>
-      <w:r>
-        <w:rPr>
-          <w:rFonts w:ascii="Calibri" w:hAnsi="Calibri" w:cs="Tahoma"/>
-        </w:rPr>
-        <w:t>Desember</w:t>
-      </w:r>
-      <w:proofErr w:type="spellEnd"/>
-      <w:r>
-        <w:rPr>
-          <w:rFonts w:ascii="Calibri" w:hAnsi="Calibri" w:cs="Tahoma"/>
-          <w:lang w:val="id-ID"/>
-        </w:rPr>
-        <w:t xml:space="preserve"> 2014</w:t>
-      </w:r>
-      <w:proofErr w:type="gramEnd"/>
-      <w:r>
-        <w:rPr>
-          <w:rFonts w:ascii="Calibri" w:hAnsi="Calibri" w:cs="Tahoma"/>
-        </w:rPr>
-        <w:tab/>
-      </w:r>
-    </w:p>
-    <w:p>
-      <w:pPr>
-        <w:spacing w:line="360" w:lineRule="auto"/>
-        <w:ind w:firstLine="720"/>
-        <w:jc w:val="both"/>
-        <w:rPr>
-          <w:rFonts w:ascii="Calibri" w:hAnsi="Calibri" w:cs="Tahoma"/>
+          <w:rFonts w:asciiTheme="minorHAnsi" w:hAnsiTheme="minorHAnsi" w:cs="Tahoma"/>
         </w:rPr>
       </w:pPr>
     </w:p>
@@ -1394,241 +1347,239 @@
         <w:ind w:firstLine="720"/>
         <w:jc w:val="both"/>
         <w:rPr>
-          <w:rFonts w:ascii="Calibri" w:hAnsi="Calibri" w:cs="Tahoma"/>
+          <w:rFonts w:asciiTheme="minorHAnsi" w:hAnsiTheme="minorHAnsi" w:cs="Tahoma"/>
         </w:rPr>
       </w:pPr>
       <w:r>
         <w:rPr>
-          <w:rFonts w:ascii="Calibri" w:hAnsi="Calibri" w:cs="Tahoma"/>
-        </w:rPr>
-        <w:t xml:space="preserve"> </w:t>
-      </w:r>
-      <w:proofErr w:type="spellStart"/>
-      <w:proofErr w:type="gramStart"/>
-      <w:r>
-        <w:rPr>
-          <w:rFonts w:ascii="Calibri" w:hAnsi="Calibri" w:cs="Tahoma"/>
+          <w:rFonts w:asciiTheme="minorHAnsi" w:hAnsiTheme="minorHAnsi" w:cs="Tahoma"/>
+        </w:rPr>
+        <w:t xml:space="preserve"> </w:t>
+      </w:r>
+      <w:proofErr w:type="spellStart"/>
+      <w:r>
+        <w:rPr>
+          <w:rFonts w:asciiTheme="minorHAnsi" w:hAnsiTheme="minorHAnsi" w:cs="Tahoma"/>
         </w:rPr>
         <w:t>Pada</w:t>
       </w:r>
       <w:proofErr w:type="spellEnd"/>
       <w:r>
         <w:rPr>
-          <w:rFonts w:ascii="Calibri" w:hAnsi="Calibri" w:cs="Tahoma"/>
-        </w:rPr>
-        <w:t xml:space="preserve"> </w:t>
-      </w:r>
-      <w:proofErr w:type="spellStart"/>
-      <w:r>
-        <w:rPr>
-          <w:rFonts w:ascii="Calibri" w:hAnsi="Calibri" w:cs="Tahoma"/>
+          <w:rFonts w:asciiTheme="minorHAnsi" w:hAnsiTheme="minorHAnsi" w:cs="Tahoma"/>
+        </w:rPr>
+        <w:t xml:space="preserve"> </w:t>
+      </w:r>
+      <w:proofErr w:type="spellStart"/>
+      <w:r>
+        <w:rPr>
+          <w:rFonts w:asciiTheme="minorHAnsi" w:hAnsiTheme="minorHAnsi" w:cs="Tahoma"/>
         </w:rPr>
         <w:t>prinsipnya</w:t>
       </w:r>
       <w:proofErr w:type="spellEnd"/>
       <w:r>
         <w:rPr>
-          <w:rFonts w:ascii="Calibri" w:hAnsi="Calibri" w:cs="Tahoma"/>
+          <w:rFonts w:asciiTheme="minorHAnsi" w:hAnsiTheme="minorHAnsi" w:cs="Tahoma"/>
         </w:rPr>
         <w:t xml:space="preserve"> kami </w:t>
       </w:r>
       <w:proofErr w:type="spellStart"/>
       <w:r>
         <w:rPr>
-          <w:rFonts w:ascii="Calibri" w:hAnsi="Calibri" w:cs="Tahoma"/>
+          <w:rFonts w:asciiTheme="minorHAnsi" w:hAnsiTheme="minorHAnsi" w:cs="Tahoma"/>
         </w:rPr>
         <w:t>dapat</w:t>
       </w:r>
       <w:proofErr w:type="spellEnd"/>
       <w:r>
         <w:rPr>
-          <w:rFonts w:ascii="Calibri" w:hAnsi="Calibri" w:cs="Tahoma"/>
-        </w:rPr>
-        <w:t xml:space="preserve"> </w:t>
-      </w:r>
-      <w:proofErr w:type="spellStart"/>
-      <w:r>
-        <w:rPr>
-          <w:rFonts w:ascii="Calibri" w:hAnsi="Calibri" w:cs="Tahoma"/>
+          <w:rFonts w:asciiTheme="minorHAnsi" w:hAnsiTheme="minorHAnsi" w:cs="Tahoma"/>
+        </w:rPr>
+        <w:t xml:space="preserve"> </w:t>
+      </w:r>
+      <w:proofErr w:type="spellStart"/>
+      <w:r>
+        <w:rPr>
+          <w:rFonts w:asciiTheme="minorHAnsi" w:hAnsiTheme="minorHAnsi" w:cs="Tahoma"/>
         </w:rPr>
         <w:t>mengijinkan</w:t>
       </w:r>
       <w:proofErr w:type="spellEnd"/>
       <w:r>
         <w:rPr>
-          <w:rFonts w:ascii="Calibri" w:hAnsi="Calibri" w:cs="Tahoma"/>
-        </w:rPr>
-        <w:t xml:space="preserve"> </w:t>
-      </w:r>
-      <w:proofErr w:type="spellStart"/>
-      <w:r>
-        <w:rPr>
-          <w:rFonts w:ascii="Calibri" w:hAnsi="Calibri" w:cs="Tahoma"/>
+          <w:rFonts w:asciiTheme="minorHAnsi" w:hAnsiTheme="minorHAnsi" w:cs="Tahoma"/>
+        </w:rPr>
+        <w:t xml:space="preserve"> </w:t>
+      </w:r>
+      <w:proofErr w:type="spellStart"/>
+      <w:r>
+        <w:rPr>
+          <w:rFonts w:asciiTheme="minorHAnsi" w:hAnsiTheme="minorHAnsi" w:cs="Tahoma"/>
         </w:rPr>
         <w:t>dan</w:t>
       </w:r>
       <w:proofErr w:type="spellEnd"/>
       <w:r>
         <w:rPr>
-          <w:rFonts w:ascii="Calibri" w:hAnsi="Calibri" w:cs="Tahoma"/>
-        </w:rPr>
-        <w:t xml:space="preserve"> </w:t>
-      </w:r>
-      <w:proofErr w:type="spellStart"/>
-      <w:r>
-        <w:rPr>
-          <w:rFonts w:ascii="Calibri" w:hAnsi="Calibri" w:cs="Tahoma"/>
+          <w:rFonts w:asciiTheme="minorHAnsi" w:hAnsiTheme="minorHAnsi" w:cs="Tahoma"/>
+        </w:rPr>
+        <w:t xml:space="preserve"> </w:t>
+      </w:r>
+      <w:proofErr w:type="spellStart"/>
+      <w:r>
+        <w:rPr>
+          <w:rFonts w:asciiTheme="minorHAnsi" w:hAnsiTheme="minorHAnsi" w:cs="Tahoma"/>
         </w:rPr>
         <w:t>menyetujui</w:t>
       </w:r>
       <w:proofErr w:type="spellEnd"/>
       <w:r>
         <w:rPr>
-          <w:rFonts w:ascii="Calibri" w:hAnsi="Calibri" w:cs="Tahoma"/>
-        </w:rPr>
-        <w:t xml:space="preserve"> </w:t>
-      </w:r>
-      <w:proofErr w:type="spellStart"/>
-      <w:r>
-        <w:rPr>
-          <w:rFonts w:ascii="Calibri" w:hAnsi="Calibri" w:cs="Tahoma"/>
+          <w:rFonts w:asciiTheme="minorHAnsi" w:hAnsiTheme="minorHAnsi" w:cs="Tahoma"/>
+        </w:rPr>
+        <w:t xml:space="preserve"> </w:t>
+      </w:r>
+      <w:proofErr w:type="spellStart"/>
+      <w:r>
+        <w:rPr>
+          <w:rFonts w:asciiTheme="minorHAnsi" w:hAnsiTheme="minorHAnsi" w:cs="Tahoma"/>
         </w:rPr>
         <w:t>kegiatan</w:t>
       </w:r>
       <w:proofErr w:type="spellEnd"/>
       <w:r>
         <w:rPr>
-          <w:rFonts w:ascii="Calibri" w:hAnsi="Calibri" w:cs="Tahoma"/>
-        </w:rPr>
-        <w:t xml:space="preserve"> </w:t>
-      </w:r>
-      <w:proofErr w:type="spellStart"/>
-      <w:r>
-        <w:rPr>
-          <w:rFonts w:ascii="Calibri" w:hAnsi="Calibri" w:cs="Tahoma"/>
+          <w:rFonts w:asciiTheme="minorHAnsi" w:hAnsiTheme="minorHAnsi" w:cs="Tahoma"/>
+        </w:rPr>
+        <w:t xml:space="preserve"> </w:t>
+      </w:r>
+      <w:proofErr w:type="spellStart"/>
+      <w:r>
+        <w:rPr>
+          <w:rFonts w:asciiTheme="minorHAnsi" w:hAnsiTheme="minorHAnsi" w:cs="Tahoma"/>
         </w:rPr>
         <w:t>Praktek</w:t>
       </w:r>
       <w:proofErr w:type="spellEnd"/>
       <w:r>
         <w:rPr>
-          <w:rFonts w:ascii="Calibri" w:hAnsi="Calibri" w:cs="Tahoma"/>
-        </w:rPr>
-        <w:t xml:space="preserve"> </w:t>
-      </w:r>
-      <w:proofErr w:type="spellStart"/>
-      <w:r>
-        <w:rPr>
-          <w:rFonts w:ascii="Calibri" w:hAnsi="Calibri" w:cs="Tahoma"/>
+          <w:rFonts w:asciiTheme="minorHAnsi" w:hAnsiTheme="minorHAnsi" w:cs="Tahoma"/>
+        </w:rPr>
+        <w:t xml:space="preserve"> </w:t>
+      </w:r>
+      <w:proofErr w:type="spellStart"/>
+      <w:r>
+        <w:rPr>
+          <w:rFonts w:asciiTheme="minorHAnsi" w:hAnsiTheme="minorHAnsi" w:cs="Tahoma"/>
         </w:rPr>
         <w:t>Lapangan</w:t>
       </w:r>
       <w:proofErr w:type="spellEnd"/>
       <w:r>
         <w:rPr>
-          <w:rFonts w:ascii="Calibri" w:hAnsi="Calibri" w:cs="Tahoma"/>
+          <w:rFonts w:asciiTheme="minorHAnsi" w:hAnsiTheme="minorHAnsi" w:cs="Tahoma"/>
         </w:rPr>
         <w:t xml:space="preserve"> di </w:t>
       </w:r>
       <w:proofErr w:type="spellStart"/>
       <w:r>
         <w:rPr>
-          <w:rFonts w:ascii="Calibri" w:hAnsi="Calibri" w:cs="Tahoma"/>
+          <w:rFonts w:asciiTheme="minorHAnsi" w:hAnsiTheme="minorHAnsi" w:cs="Tahoma"/>
         </w:rPr>
         <w:t>wilayah</w:t>
       </w:r>
       <w:proofErr w:type="spellEnd"/>
       <w:r>
         <w:rPr>
-          <w:rFonts w:ascii="Calibri" w:hAnsi="Calibri" w:cs="Tahoma"/>
-        </w:rPr>
-        <w:t xml:space="preserve"> </w:t>
-      </w:r>
-      <w:proofErr w:type="spellStart"/>
-      <w:r>
-        <w:rPr>
-          <w:rFonts w:ascii="Calibri" w:hAnsi="Calibri" w:cs="Tahoma"/>
+          <w:rFonts w:asciiTheme="minorHAnsi" w:hAnsiTheme="minorHAnsi" w:cs="Tahoma"/>
+        </w:rPr>
+        <w:t xml:space="preserve"> </w:t>
+      </w:r>
+      <w:proofErr w:type="spellStart"/>
+      <w:r>
+        <w:rPr>
+          <w:rFonts w:asciiTheme="minorHAnsi" w:hAnsiTheme="minorHAnsi" w:cs="Tahoma"/>
         </w:rPr>
         <w:t>kerja</w:t>
       </w:r>
       <w:proofErr w:type="spellEnd"/>
       <w:r>
         <w:rPr>
-          <w:rFonts w:ascii="Calibri" w:hAnsi="Calibri" w:cs="Tahoma"/>
-        </w:rPr>
-        <w:t xml:space="preserve"> </w:t>
-      </w:r>
-      <w:proofErr w:type="spellStart"/>
-      <w:r>
-        <w:rPr>
-          <w:rFonts w:ascii="Calibri" w:hAnsi="Calibri" w:cs="Tahoma"/>
+          <w:rFonts w:asciiTheme="minorHAnsi" w:hAnsiTheme="minorHAnsi" w:cs="Tahoma"/>
+        </w:rPr>
+        <w:t xml:space="preserve"> </w:t>
+      </w:r>
+      <w:proofErr w:type="spellStart"/>
+      <w:r>
+        <w:rPr>
+          <w:rFonts w:asciiTheme="minorHAnsi" w:hAnsiTheme="minorHAnsi" w:cs="Tahoma"/>
         </w:rPr>
         <w:t>Kelurahan</w:t>
       </w:r>
       <w:proofErr w:type="spellEnd"/>
       <w:r>
         <w:rPr>
-          <w:rFonts w:ascii="Calibri" w:hAnsi="Calibri" w:cs="Tahoma"/>
-        </w:rPr>
-        <w:t xml:space="preserve"> </w:t>
-      </w:r>
-      <w:proofErr w:type="spellStart"/>
-      <w:r>
-        <w:rPr>
-          <w:rFonts w:ascii="Calibri" w:hAnsi="Calibri" w:cs="Tahoma"/>
+          <w:rFonts w:asciiTheme="minorHAnsi" w:hAnsiTheme="minorHAnsi" w:cs="Tahoma"/>
+        </w:rPr>
+        <w:t xml:space="preserve"> </w:t>
+      </w:r>
+      <w:proofErr w:type="spellStart"/>
+      <w:r>
+        <w:rPr>
+          <w:rFonts w:asciiTheme="minorHAnsi" w:hAnsiTheme="minorHAnsi" w:cs="Tahoma"/>
         </w:rPr>
         <w:t>Leuwigajah</w:t>
       </w:r>
       <w:proofErr w:type="spellEnd"/>
       <w:r>
         <w:rPr>
-          <w:rFonts w:ascii="Calibri" w:hAnsi="Calibri" w:cs="Tahoma"/>
-        </w:rPr>
-        <w:t xml:space="preserve"> </w:t>
-      </w:r>
-      <w:proofErr w:type="spellStart"/>
-      <w:r>
-        <w:rPr>
-          <w:rFonts w:ascii="Calibri" w:hAnsi="Calibri" w:cs="Tahoma"/>
+          <w:rFonts w:asciiTheme="minorHAnsi" w:hAnsiTheme="minorHAnsi" w:cs="Tahoma"/>
+        </w:rPr>
+        <w:t xml:space="preserve"> </w:t>
+      </w:r>
+      <w:proofErr w:type="spellStart"/>
+      <w:r>
+        <w:rPr>
+          <w:rFonts w:asciiTheme="minorHAnsi" w:hAnsiTheme="minorHAnsi" w:cs="Tahoma"/>
         </w:rPr>
         <w:t>Kecamatan</w:t>
       </w:r>
       <w:proofErr w:type="spellEnd"/>
       <w:r>
         <w:rPr>
-          <w:rFonts w:ascii="Calibri" w:hAnsi="Calibri" w:cs="Tahoma"/>
-        </w:rPr>
-        <w:t xml:space="preserve"> </w:t>
-      </w:r>
-      <w:proofErr w:type="spellStart"/>
-      <w:r>
-        <w:rPr>
-          <w:rFonts w:ascii="Calibri" w:hAnsi="Calibri" w:cs="Tahoma"/>
+          <w:rFonts w:asciiTheme="minorHAnsi" w:hAnsiTheme="minorHAnsi" w:cs="Tahoma"/>
+        </w:rPr>
+        <w:t xml:space="preserve"> </w:t>
+      </w:r>
+      <w:proofErr w:type="spellStart"/>
+      <w:r>
+        <w:rPr>
+          <w:rFonts w:asciiTheme="minorHAnsi" w:hAnsiTheme="minorHAnsi" w:cs="Tahoma"/>
         </w:rPr>
         <w:t>Cimahi</w:t>
       </w:r>
       <w:proofErr w:type="spellEnd"/>
       <w:r>
         <w:rPr>
-          <w:rFonts w:ascii="Calibri" w:hAnsi="Calibri" w:cs="Tahoma"/>
+          <w:rFonts w:asciiTheme="minorHAnsi" w:hAnsiTheme="minorHAnsi" w:cs="Tahoma"/>
         </w:rPr>
         <w:t xml:space="preserve"> Selatan Kota </w:t>
       </w:r>
       <w:proofErr w:type="spellStart"/>
       <w:r>
         <w:rPr>
-          <w:rFonts w:ascii="Calibri" w:hAnsi="Calibri" w:cs="Tahoma"/>
+          <w:rFonts w:asciiTheme="minorHAnsi" w:hAnsiTheme="minorHAnsi" w:cs="Tahoma"/>
         </w:rPr>
         <w:t>Cimahi</w:t>
       </w:r>
       <w:proofErr w:type="spellEnd"/>
       <w:r>
         <w:rPr>
-          <w:rFonts w:ascii="Calibri" w:hAnsi="Calibri" w:cs="Tahoma"/>
+          <w:rFonts w:asciiTheme="minorHAnsi" w:hAnsiTheme="minorHAnsi" w:cs="Tahoma"/>
         </w:rPr>
         <w:t>.</w:t>
       </w:r>
-      <w:proofErr w:type="gramEnd"/>
     </w:p>
     <w:p>
       <w:pPr>
@@ -1636,165 +1587,163 @@
         <w:ind w:firstLine="720"/>
         <w:jc w:val="both"/>
         <w:rPr>
-          <w:rFonts w:ascii="Calibri" w:hAnsi="Calibri" w:cs="Tahoma"/>
+          <w:rFonts w:asciiTheme="minorHAnsi" w:hAnsiTheme="minorHAnsi" w:cs="Tahoma"/>
         </w:rPr>
       </w:pPr>
       <w:proofErr w:type="spellStart"/>
-      <w:proofErr w:type="gramStart"/>
-      <w:r>
-        <w:rPr>
-          <w:rFonts w:ascii="Calibri" w:hAnsi="Calibri" w:cs="Tahoma"/>
+      <w:r>
+        <w:rPr>
+          <w:rFonts w:asciiTheme="minorHAnsi" w:hAnsiTheme="minorHAnsi" w:cs="Tahoma"/>
         </w:rPr>
         <w:t>Selanjutnya</w:t>
       </w:r>
       <w:proofErr w:type="spellEnd"/>
       <w:r>
         <w:rPr>
-          <w:rFonts w:ascii="Calibri" w:hAnsi="Calibri" w:cs="Tahoma"/>
-        </w:rPr>
-        <w:t xml:space="preserve"> </w:t>
-      </w:r>
-      <w:proofErr w:type="spellStart"/>
-      <w:r>
-        <w:rPr>
-          <w:rFonts w:ascii="Calibri" w:hAnsi="Calibri" w:cs="Tahoma"/>
+          <w:rFonts w:asciiTheme="minorHAnsi" w:hAnsiTheme="minorHAnsi" w:cs="Tahoma"/>
+        </w:rPr>
+        <w:t xml:space="preserve"> </w:t>
+      </w:r>
+      <w:proofErr w:type="spellStart"/>
+      <w:r>
+        <w:rPr>
+          <w:rFonts w:asciiTheme="minorHAnsi" w:hAnsiTheme="minorHAnsi" w:cs="Tahoma"/>
         </w:rPr>
         <w:t>setelah</w:t>
       </w:r>
       <w:proofErr w:type="spellEnd"/>
       <w:r>
         <w:rPr>
-          <w:rFonts w:ascii="Calibri" w:hAnsi="Calibri" w:cs="Tahoma"/>
-        </w:rPr>
-        <w:t xml:space="preserve"> </w:t>
-      </w:r>
-      <w:proofErr w:type="spellStart"/>
-      <w:r>
-        <w:rPr>
-          <w:rFonts w:ascii="Calibri" w:hAnsi="Calibri" w:cs="Tahoma"/>
+          <w:rFonts w:asciiTheme="minorHAnsi" w:hAnsiTheme="minorHAnsi" w:cs="Tahoma"/>
+        </w:rPr>
+        <w:t xml:space="preserve"> </w:t>
+      </w:r>
+      <w:proofErr w:type="spellStart"/>
+      <w:r>
+        <w:rPr>
+          <w:rFonts w:asciiTheme="minorHAnsi" w:hAnsiTheme="minorHAnsi" w:cs="Tahoma"/>
         </w:rPr>
         <w:t>dilaksanakannya</w:t>
       </w:r>
       <w:proofErr w:type="spellEnd"/>
       <w:r>
         <w:rPr>
-          <w:rFonts w:ascii="Calibri" w:hAnsi="Calibri" w:cs="Tahoma"/>
-        </w:rPr>
-        <w:t xml:space="preserve"> </w:t>
-      </w:r>
-      <w:proofErr w:type="spellStart"/>
-      <w:r>
-        <w:rPr>
-          <w:rFonts w:ascii="Calibri" w:hAnsi="Calibri" w:cs="Tahoma"/>
+          <w:rFonts w:asciiTheme="minorHAnsi" w:hAnsiTheme="minorHAnsi" w:cs="Tahoma"/>
+        </w:rPr>
+        <w:t xml:space="preserve"> </w:t>
+      </w:r>
+      <w:proofErr w:type="spellStart"/>
+      <w:r>
+        <w:rPr>
+          <w:rFonts w:asciiTheme="minorHAnsi" w:hAnsiTheme="minorHAnsi" w:cs="Tahoma"/>
         </w:rPr>
         <w:t>Praktek</w:t>
       </w:r>
       <w:proofErr w:type="spellEnd"/>
       <w:r>
         <w:rPr>
-          <w:rFonts w:ascii="Calibri" w:hAnsi="Calibri" w:cs="Tahoma"/>
+          <w:rFonts w:asciiTheme="minorHAnsi" w:hAnsiTheme="minorHAnsi" w:cs="Tahoma"/>
         </w:rPr>
         <w:t xml:space="preserve"> agar </w:t>
       </w:r>
       <w:proofErr w:type="spellStart"/>
       <w:r>
         <w:rPr>
-          <w:rFonts w:ascii="Calibri" w:hAnsi="Calibri" w:cs="Tahoma"/>
+          <w:rFonts w:asciiTheme="minorHAnsi" w:hAnsiTheme="minorHAnsi" w:cs="Tahoma"/>
         </w:rPr>
         <w:t>mahasiswa</w:t>
       </w:r>
       <w:proofErr w:type="spellEnd"/>
       <w:r>
         <w:rPr>
-          <w:rFonts w:ascii="Calibri" w:hAnsi="Calibri" w:cs="Tahoma"/>
+          <w:rFonts w:asciiTheme="minorHAnsi" w:hAnsiTheme="minorHAnsi" w:cs="Tahoma"/>
         </w:rPr>
         <w:t>/</w:t>
       </w:r>
       <w:proofErr w:type="spellStart"/>
       <w:r>
         <w:rPr>
-          <w:rFonts w:ascii="Calibri" w:hAnsi="Calibri" w:cs="Tahoma"/>
+          <w:rFonts w:asciiTheme="minorHAnsi" w:hAnsiTheme="minorHAnsi" w:cs="Tahoma"/>
         </w:rPr>
         <w:t>mahasiswi</w:t>
       </w:r>
       <w:proofErr w:type="spellEnd"/>
       <w:r>
         <w:rPr>
-          <w:rFonts w:ascii="Calibri" w:hAnsi="Calibri" w:cs="Tahoma"/>
-        </w:rPr>
-        <w:t xml:space="preserve"> </w:t>
-      </w:r>
-      <w:proofErr w:type="spellStart"/>
-      <w:r>
-        <w:rPr>
-          <w:rFonts w:ascii="Calibri" w:hAnsi="Calibri" w:cs="Tahoma"/>
+          <w:rFonts w:asciiTheme="minorHAnsi" w:hAnsiTheme="minorHAnsi" w:cs="Tahoma"/>
+        </w:rPr>
+        <w:t xml:space="preserve"> </w:t>
+      </w:r>
+      <w:proofErr w:type="spellStart"/>
+      <w:r>
+        <w:rPr>
+          <w:rFonts w:asciiTheme="minorHAnsi" w:hAnsiTheme="minorHAnsi" w:cs="Tahoma"/>
         </w:rPr>
         <w:t>tersebut</w:t>
       </w:r>
       <w:proofErr w:type="spellEnd"/>
       <w:r>
         <w:rPr>
-          <w:rFonts w:ascii="Calibri" w:hAnsi="Calibri" w:cs="Tahoma"/>
-        </w:rPr>
-        <w:t xml:space="preserve"> </w:t>
-      </w:r>
-      <w:proofErr w:type="spellStart"/>
-      <w:r>
-        <w:rPr>
-          <w:rFonts w:ascii="Calibri" w:hAnsi="Calibri" w:cs="Tahoma"/>
+          <w:rFonts w:asciiTheme="minorHAnsi" w:hAnsiTheme="minorHAnsi" w:cs="Tahoma"/>
+        </w:rPr>
+        <w:t xml:space="preserve"> </w:t>
+      </w:r>
+      <w:proofErr w:type="spellStart"/>
+      <w:r>
+        <w:rPr>
+          <w:rFonts w:asciiTheme="minorHAnsi" w:hAnsiTheme="minorHAnsi" w:cs="Tahoma"/>
         </w:rPr>
         <w:t>membuat</w:t>
       </w:r>
       <w:proofErr w:type="spellEnd"/>
       <w:r>
         <w:rPr>
-          <w:rFonts w:ascii="Calibri" w:hAnsi="Calibri" w:cs="Tahoma"/>
-        </w:rPr>
-        <w:t xml:space="preserve"> </w:t>
-      </w:r>
-      <w:proofErr w:type="spellStart"/>
-      <w:r>
-        <w:rPr>
-          <w:rFonts w:ascii="Calibri" w:hAnsi="Calibri" w:cs="Tahoma"/>
+          <w:rFonts w:asciiTheme="minorHAnsi" w:hAnsiTheme="minorHAnsi" w:cs="Tahoma"/>
+        </w:rPr>
+        <w:t xml:space="preserve"> </w:t>
+      </w:r>
+      <w:proofErr w:type="spellStart"/>
+      <w:r>
+        <w:rPr>
+          <w:rFonts w:asciiTheme="minorHAnsi" w:hAnsiTheme="minorHAnsi" w:cs="Tahoma"/>
         </w:rPr>
         <w:t>laporan</w:t>
       </w:r>
       <w:proofErr w:type="spellEnd"/>
       <w:r>
         <w:rPr>
-          <w:rFonts w:ascii="Calibri" w:hAnsi="Calibri" w:cs="Tahoma"/>
-        </w:rPr>
-        <w:t xml:space="preserve"> </w:t>
-      </w:r>
-      <w:proofErr w:type="spellStart"/>
-      <w:r>
-        <w:rPr>
-          <w:rFonts w:ascii="Calibri" w:hAnsi="Calibri" w:cs="Tahoma"/>
+          <w:rFonts w:asciiTheme="minorHAnsi" w:hAnsiTheme="minorHAnsi" w:cs="Tahoma"/>
+        </w:rPr>
+        <w:t xml:space="preserve"> </w:t>
+      </w:r>
+      <w:proofErr w:type="spellStart"/>
+      <w:r>
+        <w:rPr>
+          <w:rFonts w:asciiTheme="minorHAnsi" w:hAnsiTheme="minorHAnsi" w:cs="Tahoma"/>
         </w:rPr>
         <w:t>kepada</w:t>
       </w:r>
       <w:proofErr w:type="spellEnd"/>
       <w:r>
         <w:rPr>
-          <w:rFonts w:ascii="Calibri" w:hAnsi="Calibri" w:cs="Tahoma"/>
-        </w:rPr>
-        <w:t xml:space="preserve"> </w:t>
-      </w:r>
-      <w:proofErr w:type="spellStart"/>
-      <w:r>
-        <w:rPr>
-          <w:rFonts w:ascii="Calibri" w:hAnsi="Calibri" w:cs="Tahoma"/>
+          <w:rFonts w:asciiTheme="minorHAnsi" w:hAnsiTheme="minorHAnsi" w:cs="Tahoma"/>
+        </w:rPr>
+        <w:t xml:space="preserve"> </w:t>
+      </w:r>
+      <w:proofErr w:type="spellStart"/>
+      <w:r>
+        <w:rPr>
+          <w:rFonts w:asciiTheme="minorHAnsi" w:hAnsiTheme="minorHAnsi" w:cs="Tahoma"/>
         </w:rPr>
         <w:t>pihak</w:t>
       </w:r>
       <w:proofErr w:type="spellEnd"/>
       <w:r>
         <w:rPr>
-          <w:rFonts w:ascii="Calibri" w:hAnsi="Calibri" w:cs="Tahoma"/>
+          <w:rFonts w:asciiTheme="minorHAnsi" w:hAnsiTheme="minorHAnsi" w:cs="Tahoma"/>
         </w:rPr>
         <w:t xml:space="preserve"> kami.</w:t>
       </w:r>
-      <w:proofErr w:type="gramEnd"/>
     </w:p>
     <w:p>
       <w:pPr>
@@ -1802,120 +1751,112 @@
         <w:ind w:firstLine="720"/>
         <w:jc w:val="both"/>
         <w:rPr>
-          <w:rFonts w:ascii="Calibri" w:hAnsi="Calibri" w:cs="Tahoma"/>
+          <w:rFonts w:asciiTheme="minorHAnsi" w:hAnsiTheme="minorHAnsi" w:cs="Tahoma"/>
         </w:rPr>
       </w:pPr>
       <w:r>
         <w:rPr>
-          <w:rFonts w:ascii="Calibri" w:hAnsi="Calibri" w:cs="Tahoma"/>
-        </w:rPr>
-        <w:t xml:space="preserve"> </w:t>
-      </w:r>
-      <w:proofErr w:type="spellStart"/>
-      <w:proofErr w:type="gramStart"/>
-      <w:r>
-        <w:rPr>
-          <w:rFonts w:ascii="Calibri" w:hAnsi="Calibri" w:cs="Tahoma"/>
+          <w:rFonts w:asciiTheme="minorHAnsi" w:hAnsiTheme="minorHAnsi" w:cs="Tahoma"/>
+        </w:rPr>
+        <w:t xml:space="preserve"> </w:t>
+      </w:r>
+      <w:proofErr w:type="spellStart"/>
+      <w:r>
+        <w:rPr>
+          <w:rFonts w:asciiTheme="minorHAnsi" w:hAnsiTheme="minorHAnsi" w:cs="Tahoma"/>
         </w:rPr>
         <w:t>Demikian</w:t>
       </w:r>
       <w:proofErr w:type="spellEnd"/>
       <w:r>
         <w:rPr>
-          <w:rFonts w:ascii="Calibri" w:hAnsi="Calibri" w:cs="Tahoma"/>
+          <w:rFonts w:asciiTheme="minorHAnsi" w:hAnsiTheme="minorHAnsi" w:cs="Tahoma"/>
         </w:rPr>
         <w:t xml:space="preserve">, </w:t>
       </w:r>
       <w:proofErr w:type="spellStart"/>
       <w:r>
         <w:rPr>
-          <w:rFonts w:ascii="Calibri" w:hAnsi="Calibri" w:cs="Tahoma"/>
+          <w:rFonts w:asciiTheme="minorHAnsi" w:hAnsiTheme="minorHAnsi" w:cs="Tahoma"/>
         </w:rPr>
         <w:t>atas</w:t>
       </w:r>
       <w:proofErr w:type="spellEnd"/>
       <w:r>
         <w:rPr>
-          <w:rFonts w:ascii="Calibri" w:hAnsi="Calibri" w:cs="Tahoma"/>
-        </w:rPr>
-        <w:t xml:space="preserve"> </w:t>
-      </w:r>
-      <w:proofErr w:type="spellStart"/>
-      <w:r>
-        <w:rPr>
-          <w:rFonts w:ascii="Calibri" w:hAnsi="Calibri" w:cs="Tahoma"/>
+          <w:rFonts w:asciiTheme="minorHAnsi" w:hAnsiTheme="minorHAnsi" w:cs="Tahoma"/>
+        </w:rPr>
+        <w:t xml:space="preserve"> </w:t>
+      </w:r>
+      <w:proofErr w:type="spellStart"/>
+      <w:r>
+        <w:rPr>
+          <w:rFonts w:asciiTheme="minorHAnsi" w:hAnsiTheme="minorHAnsi" w:cs="Tahoma"/>
         </w:rPr>
         <w:t>perhatian</w:t>
       </w:r>
       <w:proofErr w:type="spellEnd"/>
       <w:r>
         <w:rPr>
-          <w:rFonts w:ascii="Calibri" w:hAnsi="Calibri" w:cs="Tahoma"/>
-        </w:rPr>
-        <w:t xml:space="preserve"> </w:t>
-      </w:r>
-      <w:proofErr w:type="spellStart"/>
-      <w:r>
-        <w:rPr>
-          <w:rFonts w:ascii="Calibri" w:hAnsi="Calibri" w:cs="Tahoma"/>
+          <w:rFonts w:asciiTheme="minorHAnsi" w:hAnsiTheme="minorHAnsi" w:cs="Tahoma"/>
+        </w:rPr>
+        <w:t xml:space="preserve"> </w:t>
+      </w:r>
+      <w:proofErr w:type="spellStart"/>
+      <w:r>
+        <w:rPr>
+          <w:rFonts w:asciiTheme="minorHAnsi" w:hAnsiTheme="minorHAnsi" w:cs="Tahoma"/>
         </w:rPr>
         <w:t>dan</w:t>
       </w:r>
       <w:proofErr w:type="spellEnd"/>
       <w:r>
         <w:rPr>
-          <w:rFonts w:ascii="Calibri" w:hAnsi="Calibri" w:cs="Tahoma"/>
-        </w:rPr>
-        <w:t xml:space="preserve"> </w:t>
-      </w:r>
-      <w:proofErr w:type="spellStart"/>
-      <w:r>
-        <w:rPr>
-          <w:rFonts w:ascii="Calibri" w:hAnsi="Calibri" w:cs="Tahoma"/>
+          <w:rFonts w:asciiTheme="minorHAnsi" w:hAnsiTheme="minorHAnsi" w:cs="Tahoma"/>
+        </w:rPr>
+        <w:t xml:space="preserve"> </w:t>
+      </w:r>
+      <w:proofErr w:type="spellStart"/>
+      <w:r>
+        <w:rPr>
+          <w:rFonts w:asciiTheme="minorHAnsi" w:hAnsiTheme="minorHAnsi" w:cs="Tahoma"/>
         </w:rPr>
         <w:t>kerjasamanya</w:t>
       </w:r>
       <w:proofErr w:type="spellEnd"/>
       <w:r>
         <w:rPr>
-          <w:rFonts w:ascii="Calibri" w:hAnsi="Calibri" w:cs="Tahoma"/>
+          <w:rFonts w:asciiTheme="minorHAnsi" w:hAnsiTheme="minorHAnsi" w:cs="Tahoma"/>
         </w:rPr>
         <w:t xml:space="preserve"> kami </w:t>
       </w:r>
       <w:proofErr w:type="spellStart"/>
       <w:r>
         <w:rPr>
-          <w:rFonts w:ascii="Calibri" w:hAnsi="Calibri" w:cs="Tahoma"/>
+          <w:rFonts w:asciiTheme="minorHAnsi" w:hAnsiTheme="minorHAnsi" w:cs="Tahoma"/>
         </w:rPr>
         <w:t>ucapkan</w:t>
       </w:r>
       <w:proofErr w:type="spellEnd"/>
       <w:r>
         <w:rPr>
-          <w:rFonts w:ascii="Calibri" w:hAnsi="Calibri" w:cs="Tahoma"/>
-        </w:rPr>
-        <w:t xml:space="preserve"> </w:t>
-      </w:r>
-      <w:proofErr w:type="spellStart"/>
-      <w:r>
-        <w:rPr>
-          <w:rFonts w:ascii="Calibri" w:hAnsi="Calibri" w:cs="Tahoma"/>
+          <w:rFonts w:asciiTheme="minorHAnsi" w:hAnsiTheme="minorHAnsi" w:cs="Tahoma"/>
+        </w:rPr>
+        <w:t xml:space="preserve"> </w:t>
+      </w:r>
+      <w:proofErr w:type="spellStart"/>
+      <w:r>
+        <w:rPr>
+          <w:rFonts w:asciiTheme="minorHAnsi" w:hAnsiTheme="minorHAnsi" w:cs="Tahoma"/>
         </w:rPr>
         <w:t>terimakasih</w:t>
       </w:r>
       <w:proofErr w:type="spellEnd"/>
       <w:r>
         <w:rPr>
-          <w:rFonts w:ascii="Calibri" w:hAnsi="Calibri" w:cs="Tahoma"/>
-        </w:rPr>
-        <w:t>.</w:t>
-      </w:r>
-      <w:proofErr w:type="gramEnd"/>
-      <w:r>
-        <w:rPr>
-          <w:rFonts w:ascii="Calibri" w:hAnsi="Calibri" w:cs="Tahoma"/>
-        </w:rPr>
-        <w:t xml:space="preserve">  </w:t>
+          <w:rFonts w:asciiTheme="minorHAnsi" w:hAnsiTheme="minorHAnsi" w:cs="Tahoma"/>
+        </w:rPr>
+        <w:t xml:space="preserve">.  </w:t>
       </w:r>
     </w:p>
     <w:p>
@@ -1927,13 +1868,13 @@
         </w:tabs>
         <w:ind w:left="5103" w:hanging="425"/>
         <w:rPr>
-          <w:rFonts w:ascii="Calibri" w:hAnsi="Calibri" w:cs="Calibri"/>
+          <w:rFonts w:asciiTheme="minorHAnsi" w:hAnsiTheme="minorHAnsi" w:cs="Calibri"/>
           <w:b/>
         </w:rPr>
       </w:pPr>
       <w:r>
         <w:rPr>
-          <w:rFonts w:ascii="Calibri" w:hAnsi="Calibri" w:cs="Calibri"/>
+          <w:rFonts w:asciiTheme="minorHAnsi" w:hAnsiTheme="minorHAnsi" w:cs="Calibri"/>
           <w:b/>
         </w:rPr>
         <w:t xml:space="preserve">                        </w:t>
@@ -1942,7 +1883,7 @@
       <w:proofErr w:type="gramStart"/>
       <w:r>
         <w:rPr>
-          <w:rFonts w:ascii="Calibri" w:hAnsi="Calibri" w:cs="Calibri"/>
+          <w:rFonts w:asciiTheme="minorHAnsi" w:hAnsiTheme="minorHAnsi" w:cs="Calibri"/>
           <w:b/>
         </w:rPr>
         <w:t>a.n.LURAH</w:t>
@@ -1951,7 +1892,7 @@
       <w:proofErr w:type="gramEnd"/>
       <w:r>
         <w:rPr>
-          <w:rFonts w:ascii="Calibri" w:hAnsi="Calibri" w:cs="Calibri"/>
+          <w:rFonts w:asciiTheme="minorHAnsi" w:hAnsiTheme="minorHAnsi" w:cs="Calibri"/>
           <w:b/>
         </w:rPr>
         <w:t xml:space="preserve"> LEUWIGAJAH</w:t>
@@ -1966,13 +1907,13 @@
         </w:tabs>
         <w:ind w:left="5103"/>
         <w:rPr>
-          <w:rFonts w:ascii="Calibri" w:hAnsi="Calibri" w:cs="Calibri"/>
+          <w:rFonts w:asciiTheme="minorHAnsi" w:hAnsiTheme="minorHAnsi" w:cs="Calibri"/>
           <w:b/>
         </w:rPr>
       </w:pPr>
       <w:r>
         <w:rPr>
-          <w:rFonts w:ascii="Calibri" w:hAnsi="Calibri" w:cs="Calibri"/>
+          <w:rFonts w:asciiTheme="minorHAnsi" w:hAnsiTheme="minorHAnsi" w:cs="Calibri"/>
           <w:b/>
         </w:rPr>
         <w:t xml:space="preserve">                        </w:t>
@@ -1980,7 +1921,7 @@
       <w:proofErr w:type="spellStart"/>
       <w:r>
         <w:rPr>
-          <w:rFonts w:ascii="Calibri" w:hAnsi="Calibri" w:cs="Calibri"/>
+          <w:rFonts w:asciiTheme="minorHAnsi" w:hAnsiTheme="minorHAnsi" w:cs="Calibri"/>
           <w:b/>
         </w:rPr>
         <w:t>Sekretaris</w:t>
@@ -1996,7 +1937,7 @@
         </w:tabs>
         <w:ind w:left="5103"/>
         <w:rPr>
-          <w:rFonts w:ascii="Calibri" w:hAnsi="Calibri" w:cs="Calibri"/>
+          <w:rFonts w:asciiTheme="minorHAnsi" w:hAnsiTheme="minorHAnsi" w:cs="Calibri"/>
           <w:b/>
         </w:rPr>
       </w:pPr>
@@ -2010,7 +1951,23 @@
         </w:tabs>
         <w:ind w:left="5103"/>
         <w:rPr>
-          <w:rFonts w:ascii="Calibri" w:hAnsi="Calibri" w:cs="Calibri"/>
+          <w:rFonts w:asciiTheme="minorHAnsi" w:hAnsiTheme="minorHAnsi" w:cs="Calibri"/>
+          <w:b/>
+        </w:rPr>
+      </w:pPr>
+      <w:bookmarkStart w:id="0" w:name="_GoBack"/>
+      <w:bookmarkEnd w:id="0"/>
+    </w:p>
+    <w:p>
+      <w:pPr>
+        <w:tabs>
+          <w:tab w:val="left" w:pos="2268"/>
+          <w:tab w:val="left" w:pos="2552"/>
+          <w:tab w:val="left" w:pos="6663"/>
+        </w:tabs>
+        <w:ind w:left="5103"/>
+        <w:rPr>
+          <w:rFonts w:asciiTheme="minorHAnsi" w:hAnsiTheme="minorHAnsi" w:cs="Calibri"/>
           <w:b/>
         </w:rPr>
       </w:pPr>
@@ -2024,10 +1981,51 @@
         </w:tabs>
         <w:ind w:left="5103"/>
         <w:rPr>
-          <w:rFonts w:ascii="Calibri" w:hAnsi="Calibri" w:cs="Calibri"/>
+          <w:rFonts w:asciiTheme="minorHAnsi" w:hAnsiTheme="minorHAnsi" w:cs="Calibri"/>
+          <w:u w:val="single"/>
+        </w:rPr>
+      </w:pPr>
+      <w:r>
+        <w:rPr>
+          <w:rFonts w:asciiTheme="minorHAnsi" w:hAnsiTheme="minorHAnsi" w:cs="Calibri"/>
           <w:b/>
         </w:rPr>
-      </w:pPr>
+        <w:t xml:space="preserve">                     </w:t>
+      </w:r>
+      <w:r>
+        <w:rPr>
+          <w:rFonts w:asciiTheme="minorHAnsi" w:hAnsiTheme="minorHAnsi" w:cs="Calibri"/>
+          <w:b/>
+          <w:u w:val="single"/>
+        </w:rPr>
+        <w:t xml:space="preserve"> </w:t>
+      </w:r>
+      <w:r>
+        <w:rPr>
+          <w:rFonts w:asciiTheme="minorHAnsi" w:hAnsiTheme="minorHAnsi" w:cs="Tahoma"/>
+          <w:bCs/>
+          <w:u w:val="single"/>
+        </w:rPr>
+        <w:t>${</w:t>
+      </w:r>
+      <w:proofErr w:type="spellStart"/>
+      <w:r>
+        <w:rPr>
+          <w:rFonts w:asciiTheme="minorHAnsi" w:hAnsiTheme="minorHAnsi" w:cs="Tahoma"/>
+          <w:bCs/>
+          <w:u w:val="single"/>
+        </w:rPr>
+        <w:t>namaPejabat</w:t>
+      </w:r>
+      <w:proofErr w:type="spellEnd"/>
+      <w:r>
+        <w:rPr>
+          <w:rFonts w:asciiTheme="minorHAnsi" w:hAnsiTheme="minorHAnsi" w:cs="Tahoma"/>
+          <w:bCs/>
+          <w:u w:val="single"/>
+        </w:rPr>
+        <w:t>}</w:t>
+      </w:r>
     </w:p>
     <w:p>
       <w:pPr>
@@ -2038,39 +2036,26 @@
         </w:tabs>
         <w:ind w:left="5103"/>
         <w:rPr>
-          <w:rFonts w:ascii="Calibri" w:hAnsi="Calibri" w:cs="Calibri"/>
-          <w:u w:val="single"/>
+          <w:rFonts w:asciiTheme="minorHAnsi" w:hAnsiTheme="minorHAnsi" w:cs="Calibri"/>
         </w:rPr>
       </w:pPr>
       <w:r>
         <w:rPr>
-          <w:rFonts w:ascii="Calibri" w:hAnsi="Calibri" w:cs="Calibri"/>
-          <w:b/>
+          <w:rFonts w:asciiTheme="minorHAnsi" w:hAnsiTheme="minorHAnsi" w:cs="Calibri"/>
         </w:rPr>
         <w:t xml:space="preserve">                      </w:t>
       </w:r>
-      <w:r>
-        <w:rPr>
-          <w:rFonts w:ascii="Calibri" w:hAnsi="Calibri" w:cs="Calibri"/>
-          <w:b/>
-          <w:u w:val="single"/>
-        </w:rPr>
-        <w:t>RULLY SULFANORIDA</w:t>
-      </w:r>
-      <w:proofErr w:type="gramStart"/>
-      <w:r>
-        <w:rPr>
-          <w:rFonts w:ascii="Calibri" w:hAnsi="Calibri" w:cs="Calibri"/>
-          <w:b/>
-          <w:u w:val="single"/>
-        </w:rPr>
-        <w:t>,ST</w:t>
-      </w:r>
-      <w:proofErr w:type="gramEnd"/>
-      <w:r>
-        <w:rPr>
-          <w:rFonts w:ascii="Calibri" w:hAnsi="Calibri" w:cs="Calibri"/>
-          <w:u w:val="single"/>
+      <w:proofErr w:type="spellStart"/>
+      <w:r>
+        <w:rPr>
+          <w:rFonts w:asciiTheme="minorHAnsi" w:hAnsiTheme="minorHAnsi" w:cs="Calibri"/>
+        </w:rPr>
+        <w:t>Penata</w:t>
+      </w:r>
+      <w:proofErr w:type="spellEnd"/>
+      <w:r>
+        <w:rPr>
+          <w:rFonts w:asciiTheme="minorHAnsi" w:hAnsiTheme="minorHAnsi" w:cs="Calibri"/>
         </w:rPr>
         <w:t xml:space="preserve"> </w:t>
       </w:r>
@@ -2084,59 +2069,42 @@
         </w:tabs>
         <w:ind w:left="5103"/>
         <w:rPr>
-          <w:rFonts w:ascii="Calibri" w:hAnsi="Calibri" w:cs="Calibri"/>
+          <w:rFonts w:asciiTheme="minorHAnsi" w:hAnsiTheme="minorHAnsi" w:cs="Calibri"/>
+          <w:lang w:val="id-ID"/>
         </w:rPr>
       </w:pPr>
       <w:r>
         <w:rPr>
-          <w:rFonts w:ascii="Calibri" w:hAnsi="Calibri" w:cs="Calibri"/>
-        </w:rPr>
-        <w:t xml:space="preserve">                      </w:t>
-      </w:r>
-      <w:proofErr w:type="spellStart"/>
-      <w:r>
-        <w:rPr>
-          <w:rFonts w:ascii="Calibri" w:hAnsi="Calibri" w:cs="Calibri"/>
-        </w:rPr>
-        <w:t>Penata</w:t>
-      </w:r>
-      <w:proofErr w:type="spellEnd"/>
-      <w:r>
-        <w:rPr>
-          <w:rFonts w:ascii="Calibri" w:hAnsi="Calibri" w:cs="Calibri"/>
-        </w:rPr>
-        <w:t xml:space="preserve"> </w:t>
-      </w:r>
-    </w:p>
-    <w:p>
-      <w:pPr>
-        <w:tabs>
-          <w:tab w:val="left" w:pos="2268"/>
-          <w:tab w:val="left" w:pos="2552"/>
-          <w:tab w:val="left" w:pos="6663"/>
-        </w:tabs>
-        <w:ind w:left="5103"/>
-        <w:rPr>
-          <w:rFonts w:ascii="Calibri" w:hAnsi="Calibri" w:cs="Calibri"/>
-        </w:rPr>
-      </w:pPr>
-      <w:r>
-        <w:rPr>
-          <w:rFonts w:ascii="Calibri" w:hAnsi="Calibri" w:cs="Calibri"/>
-        </w:rPr>
-        <w:t xml:space="preserve">                      </w:t>
-      </w:r>
-      <w:r>
-        <w:rPr>
-          <w:rFonts w:ascii="Calibri" w:hAnsi="Calibri" w:cs="Calibri"/>
-        </w:rPr>
-        <w:t>NIP. 197101272005011004</w:t>
-      </w:r>
-      <w:bookmarkStart w:id="0" w:name="_GoBack"/>
-      <w:bookmarkEnd w:id="0"/>
+          <w:rFonts w:asciiTheme="minorHAnsi" w:hAnsiTheme="minorHAnsi" w:cs="Calibri"/>
+        </w:rPr>
+        <w:t xml:space="preserve">                      NIP. </w:t>
+      </w:r>
+      <w:r>
+        <w:rPr>
+          <w:rFonts w:asciiTheme="minorHAnsi" w:hAnsiTheme="minorHAnsi" w:cs="Tahoma"/>
+          <w:bCs/>
+        </w:rPr>
+        <w:t>${</w:t>
+      </w:r>
+      <w:proofErr w:type="spellStart"/>
+      <w:r>
+        <w:rPr>
+          <w:rFonts w:asciiTheme="minorHAnsi" w:hAnsiTheme="minorHAnsi" w:cs="Tahoma"/>
+          <w:bCs/>
+        </w:rPr>
+        <w:t>nipPejabat</w:t>
+      </w:r>
+      <w:proofErr w:type="spellEnd"/>
+      <w:r>
+        <w:rPr>
+          <w:rFonts w:asciiTheme="minorHAnsi" w:hAnsiTheme="minorHAnsi" w:cs="Tahoma"/>
+          <w:bCs/>
+        </w:rPr>
+        <w:t>}</w:t>
+      </w:r>
     </w:p>
     <w:sectPr>
-      <w:headerReference w:type="default" r:id="rId7"/>
+      <w:headerReference w:type="default" r:id="rId6"/>
       <w:pgSz w:w="11907" w:h="16839" w:code="9"/>
       <w:pgMar w:top="1224" w:right="1440" w:bottom="1440" w:left="1440" w:header="720" w:footer="720" w:gutter="0"/>
       <w:cols w:space="720"/>
@@ -2147,7 +2115,7 @@
 </file>
 
 <file path=word/endnotes.xml><?xml version="1.0" encoding="utf-8"?>
-<w:endnotes xmlns:wpc="http://schemas.microsoft.com/office/word/2010/wordprocessingCanvas" xmlns:mc="http://schemas.openxmlformats.org/markup-compatibility/2006" xmlns:o="urn:schemas-microsoft-com:office:office" xmlns:r="http://schemas.openxmlformats.org/officeDocument/2006/relationships" xmlns:m="http://schemas.openxmlformats.org/officeDocument/2006/math" xmlns:v="urn:schemas-microsoft-com:vml" xmlns:wp14="http://schemas.microsoft.com/office/word/2010/wordprocessingDrawing" xmlns:wp="http://schemas.openxmlformats.org/drawingml/2006/wordprocessingDrawing" xmlns:w10="urn:schemas-microsoft-com:office:word" xmlns:w="http://schemas.openxmlformats.org/wordprocessingml/2006/main" xmlns:w14="http://schemas.microsoft.com/office/word/2010/wordml" xmlns:wpg="http://schemas.microsoft.com/office/word/2010/wordprocessingGroup" xmlns:wpi="http://schemas.microsoft.com/office/word/2010/wordprocessingInk" xmlns:wne="http://schemas.microsoft.com/office/word/2006/wordml" xmlns:wps="http://schemas.microsoft.com/office/word/2010/wordprocessingShape" mc:Ignorable="w14 wp14">
+<w:endnotes xmlns:wpc="http://schemas.microsoft.com/office/word/2010/wordprocessingCanvas" xmlns:mc="http://schemas.openxmlformats.org/markup-compatibility/2006" xmlns:o="urn:schemas-microsoft-com:office:office" xmlns:r="http://schemas.openxmlformats.org/officeDocument/2006/relationships" xmlns:m="http://schemas.openxmlformats.org/officeDocument/2006/math" xmlns:v="urn:schemas-microsoft-com:vml" xmlns:wp14="http://schemas.microsoft.com/office/word/2010/wordprocessingDrawing" xmlns:wp="http://schemas.openxmlformats.org/drawingml/2006/wordprocessingDrawing" xmlns:w10="urn:schemas-microsoft-com:office:word" xmlns:w="http://schemas.openxmlformats.org/wordprocessingml/2006/main" xmlns:w14="http://schemas.microsoft.com/office/word/2010/wordml" xmlns:w15="http://schemas.microsoft.com/office/word/2012/wordml" xmlns:wpg="http://schemas.microsoft.com/office/word/2010/wordprocessingGroup" xmlns:wpi="http://schemas.microsoft.com/office/word/2010/wordprocessingInk" xmlns:wne="http://schemas.microsoft.com/office/word/2006/wordml" xmlns:wps="http://schemas.microsoft.com/office/word/2010/wordprocessingShape" mc:Ignorable="w14 w15 wp14">
   <w:endnote w:type="separator" w:id="-1">
     <w:p>
       <w:r>
@@ -2166,7 +2134,7 @@
 </file>
 
 <file path=word/footnotes.xml><?xml version="1.0" encoding="utf-8"?>
-<w:footnotes xmlns:wpc="http://schemas.microsoft.com/office/word/2010/wordprocessingCanvas" xmlns:mc="http://schemas.openxmlformats.org/markup-compatibility/2006" xmlns:o="urn:schemas-microsoft-com:office:office" xmlns:r="http://schemas.openxmlformats.org/officeDocument/2006/relationships" xmlns:m="http://schemas.openxmlformats.org/officeDocument/2006/math" xmlns:v="urn:schemas-microsoft-com:vml" xmlns:wp14="http://schemas.microsoft.com/office/word/2010/wordprocessingDrawing" xmlns:wp="http://schemas.openxmlformats.org/drawingml/2006/wordprocessingDrawing" xmlns:w10="urn:schemas-microsoft-com:office:word" xmlns:w="http://schemas.openxmlformats.org/wordprocessingml/2006/main" xmlns:w14="http://schemas.microsoft.com/office/word/2010/wordml" xmlns:wpg="http://schemas.microsoft.com/office/word/2010/wordprocessingGroup" xmlns:wpi="http://schemas.microsoft.com/office/word/2010/wordprocessingInk" xmlns:wne="http://schemas.microsoft.com/office/word/2006/wordml" xmlns:wps="http://schemas.microsoft.com/office/word/2010/wordprocessingShape" mc:Ignorable="w14 wp14">
+<w:footnotes xmlns:wpc="http://schemas.microsoft.com/office/word/2010/wordprocessingCanvas" xmlns:mc="http://schemas.openxmlformats.org/markup-compatibility/2006" xmlns:o="urn:schemas-microsoft-com:office:office" xmlns:r="http://schemas.openxmlformats.org/officeDocument/2006/relationships" xmlns:m="http://schemas.openxmlformats.org/officeDocument/2006/math" xmlns:v="urn:schemas-microsoft-com:vml" xmlns:wp14="http://schemas.microsoft.com/office/word/2010/wordprocessingDrawing" xmlns:wp="http://schemas.openxmlformats.org/drawingml/2006/wordprocessingDrawing" xmlns:w10="urn:schemas-microsoft-com:office:word" xmlns:w="http://schemas.openxmlformats.org/wordprocessingml/2006/main" xmlns:w14="http://schemas.microsoft.com/office/word/2010/wordml" xmlns:w15="http://schemas.microsoft.com/office/word/2012/wordml" xmlns:wpg="http://schemas.microsoft.com/office/word/2010/wordprocessingGroup" xmlns:wpi="http://schemas.microsoft.com/office/word/2010/wordprocessingInk" xmlns:wne="http://schemas.microsoft.com/office/word/2006/wordml" xmlns:wps="http://schemas.microsoft.com/office/word/2010/wordprocessingShape" mc:Ignorable="w14 w15 wp14">
   <w:footnote w:type="separator" w:id="-1">
     <w:p>
       <w:r>
@@ -2185,7 +2153,7 @@
 </file>
 
 <file path=word/header1.xml><?xml version="1.0" encoding="utf-8"?>
-<w:hdr xmlns:wpc="http://schemas.microsoft.com/office/word/2010/wordprocessingCanvas" xmlns:mc="http://schemas.openxmlformats.org/markup-compatibility/2006" xmlns:o="urn:schemas-microsoft-com:office:office" xmlns:r="http://schemas.openxmlformats.org/officeDocument/2006/relationships" xmlns:m="http://schemas.openxmlformats.org/officeDocument/2006/math" xmlns:v="urn:schemas-microsoft-com:vml" xmlns:wp14="http://schemas.microsoft.com/office/word/2010/wordprocessingDrawing" xmlns:wp="http://schemas.openxmlformats.org/drawingml/2006/wordprocessingDrawing" xmlns:w10="urn:schemas-microsoft-com:office:word" xmlns:w="http://schemas.openxmlformats.org/wordprocessingml/2006/main" xmlns:w14="http://schemas.microsoft.com/office/word/2010/wordml" xmlns:wpg="http://schemas.microsoft.com/office/word/2010/wordprocessingGroup" xmlns:wpi="http://schemas.microsoft.com/office/word/2010/wordprocessingInk" xmlns:wne="http://schemas.microsoft.com/office/word/2006/wordml" xmlns:wps="http://schemas.microsoft.com/office/word/2010/wordprocessingShape" mc:Ignorable="w14 wp14">
+<w:hdr xmlns:wpc="http://schemas.microsoft.com/office/word/2010/wordprocessingCanvas" xmlns:mc="http://schemas.openxmlformats.org/markup-compatibility/2006" xmlns:o="urn:schemas-microsoft-com:office:office" xmlns:r="http://schemas.openxmlformats.org/officeDocument/2006/relationships" xmlns:m="http://schemas.openxmlformats.org/officeDocument/2006/math" xmlns:v="urn:schemas-microsoft-com:vml" xmlns:wp14="http://schemas.microsoft.com/office/word/2010/wordprocessingDrawing" xmlns:wp="http://schemas.openxmlformats.org/drawingml/2006/wordprocessingDrawing" xmlns:w10="urn:schemas-microsoft-com:office:word" xmlns:w="http://schemas.openxmlformats.org/wordprocessingml/2006/main" xmlns:w14="http://schemas.microsoft.com/office/word/2010/wordml" xmlns:w15="http://schemas.microsoft.com/office/word/2012/wordml" xmlns:wpg="http://schemas.microsoft.com/office/word/2010/wordprocessingGroup" xmlns:wpi="http://schemas.microsoft.com/office/word/2010/wordprocessingInk" xmlns:wne="http://schemas.microsoft.com/office/word/2006/wordml" xmlns:wps="http://schemas.microsoft.com/office/word/2010/wordprocessingShape" mc:Ignorable="w14 w15 wp14">
   <w:p>
     <w:pPr>
       <w:ind w:firstLine="720"/>
@@ -2201,7 +2169,7 @@
       <w:rPr>
         <w:noProof/>
       </w:rPr>
-      <w:pict>
+      <w:object w:dxaOrig="1440" w:dyaOrig="1440">
         <v:shapetype id="_x0000_t75" coordsize="21600,21600" o:spt="75" o:preferrelative="t" path="m@4@5l@4@11@9@11@9@5xe" filled="f" stroked="f">
           <v:stroke joinstyle="miter"/>
           <v:formulas>
@@ -2224,8 +2192,8 @@
         <v:shape id="_x0000_s2049" type="#_x0000_t75" style="position:absolute;left:0;text-align:left;margin-left:0;margin-top:0;width:68.7pt;height:1in;z-index:251658240;visibility:visible;mso-wrap-edited:f" wrapcoords="-191 0 -191 21421 21600 21421 21600 0 -191 0">
           <v:imagedata r:id="rId1" o:title="" grayscale="t" bilevel="t"/>
         </v:shape>
-        <o:OLEObject Type="Embed" ProgID="Word.Picture.8" ShapeID="_x0000_s2049" DrawAspect="Content" ObjectID="_1482233201" r:id="rId2"/>
-      </w:pict>
+        <o:OLEObject Type="Embed" ProgID="Word.Picture.8" ShapeID="_x0000_s2049" DrawAspect="Content" ObjectID="_1482666050" r:id="rId2"/>
+      </w:object>
     </w:r>
     <w:r>
       <w:rPr>
@@ -2295,7 +2263,6 @@
       <w:t xml:space="preserve">    </w:t>
     </w:r>
     <w:proofErr w:type="spellStart"/>
-    <w:proofErr w:type="gramStart"/>
     <w:r>
       <w:rPr>
         <w:b w:val="0"/>
@@ -2347,16 +2314,7 @@
         <w:sz w:val="24"/>
         <w:szCs w:val="24"/>
       </w:rPr>
-      <w:t>.</w:t>
-    </w:r>
-    <w:proofErr w:type="gramEnd"/>
-    <w:r>
-      <w:rPr>
-        <w:b w:val="0"/>
-        <w:sz w:val="24"/>
-        <w:szCs w:val="24"/>
-      </w:rPr>
-      <w:t xml:space="preserve"> 022-6672995 </w:t>
+      <w:t xml:space="preserve">. 022-6672995 </w:t>
     </w:r>
     <w:proofErr w:type="spellStart"/>
     <w:r>
@@ -2386,6 +2344,7 @@
     <w:r>
       <w:rPr>
         <w:noProof/>
+        <w:lang w:val="id-ID" w:eastAsia="id-ID"/>
       </w:rPr>
       <mc:AlternateContent>
         <mc:Choice Requires="wps">
@@ -2451,7 +2410,7 @@
         </mc:Choice>
         <mc:Fallback>
           <w:pict>
-            <v:line id="Straight Connector 1" o:spid="_x0000_s1026" style="position:absolute;flip:y;z-index:251659264;visibility:visible;mso-wrap-style:square;mso-width-percent:0;mso-height-percent:0;mso-wrap-distance-left:9pt;mso-wrap-distance-top:0;mso-wrap-distance-right:9pt;mso-wrap-distance-bottom:0;mso-position-horizontal:absolute;mso-position-horizontal-relative:text;mso-position-vertical:absolute;mso-position-vertical-relative:text;mso-width-percent:0;mso-height-percent:0;mso-width-relative:page;mso-height-relative:page" from="0,12pt" to="459pt,12pt" o:gfxdata="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" strokeweight="4.5pt">
+            <v:line w14:anchorId="0D1E3EE3" id="Straight Connector 1" o:spid="_x0000_s1026" style="position:absolute;flip:y;z-index:251659264;visibility:visible;mso-wrap-style:square;mso-width-percent:0;mso-height-percent:0;mso-wrap-distance-left:9pt;mso-wrap-distance-top:0;mso-wrap-distance-right:9pt;mso-wrap-distance-bottom:0;mso-position-horizontal:absolute;mso-position-horizontal-relative:text;mso-position-vertical:absolute;mso-position-vertical-relative:text;mso-width-percent:0;mso-height-percent:0;mso-width-relative:page;mso-height-relative:page" from="0,12pt" to="459pt,12pt" o:gfxdata="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" strokeweight="4.5pt">
               <v:stroke linestyle="thinThick"/>
             </v:line>
           </w:pict>
@@ -2471,7 +2430,7 @@
 </file>
 
 <file path=word/styles.xml><?xml version="1.0" encoding="utf-8"?>
-<w:styles xmlns:mc="http://schemas.openxmlformats.org/markup-compatibility/2006" xmlns:r="http://schemas.openxmlformats.org/officeDocument/2006/relationships" xmlns:w="http://schemas.openxmlformats.org/wordprocessingml/2006/main" xmlns:w14="http://schemas.microsoft.com/office/word/2010/wordml" mc:Ignorable="w14">
+<w:styles xmlns:mc="http://schemas.openxmlformats.org/markup-compatibility/2006" xmlns:r="http://schemas.openxmlformats.org/officeDocument/2006/relationships" xmlns:w="http://schemas.openxmlformats.org/wordprocessingml/2006/main" xmlns:w14="http://schemas.microsoft.com/office/word/2010/wordml" xmlns:w15="http://schemas.microsoft.com/office/word/2012/wordml" mc:Ignorable="w14 w15">
   <w:docDefaults>
     <w:rPrDefault>
       <w:rPr>
@@ -2487,433 +2446,378 @@
       </w:pPr>
     </w:pPrDefault>
   </w:docDefaults>
-  <w:latentStyles w:defLockedState="0" w:defUIPriority="99" w:defSemiHidden="1" w:defUnhideWhenUsed="1" w:defQFormat="0" w:count="267">
-    <w:lsdException w:name="Normal" w:semiHidden="0" w:uiPriority="0" w:unhideWhenUsed="0" w:qFormat="1"/>
-    <w:lsdException w:name="heading 1" w:semiHidden="0" w:uiPriority="0" w:unhideWhenUsed="0" w:qFormat="1"/>
-    <w:lsdException w:name="heading 2" w:uiPriority="9" w:qFormat="1"/>
-    <w:lsdException w:name="heading 3" w:uiPriority="9" w:qFormat="1"/>
-    <w:lsdException w:name="heading 4" w:uiPriority="9" w:qFormat="1"/>
-    <w:lsdException w:name="heading 5" w:uiPriority="9" w:qFormat="1"/>
-    <w:lsdException w:name="heading 6" w:uiPriority="9" w:qFormat="1"/>
-    <w:lsdException w:name="heading 7" w:uiPriority="9" w:qFormat="1"/>
-    <w:lsdException w:name="heading 8" w:uiPriority="9" w:qFormat="1"/>
-    <w:lsdException w:name="heading 9" w:uiPriority="9" w:qFormat="1"/>
-    <w:lsdException w:name="toc 1" w:uiPriority="39"/>
-    <w:lsdException w:name="toc 2" w:uiPriority="39"/>
-    <w:lsdException w:name="toc 3" w:uiPriority="39"/>
-    <w:lsdException w:name="toc 4" w:uiPriority="39"/>
-    <w:lsdException w:name="toc 5" w:uiPriority="39"/>
-    <w:lsdException w:name="toc 6" w:uiPriority="39"/>
-    <w:lsdException w:name="toc 7" w:uiPriority="39"/>
-    <w:lsdException w:name="toc 8" w:uiPriority="39"/>
-    <w:lsdException w:name="toc 9" w:uiPriority="39"/>
-    <w:lsdException w:name="caption" w:uiPriority="35" w:qFormat="1"/>
-    <w:lsdException w:name="Title" w:semiHidden="0" w:uiPriority="10" w:unhideWhenUsed="0" w:qFormat="1"/>
-    <w:lsdException w:name="Default Paragraph Font" w:uiPriority="1"/>
-    <w:lsdException w:name="Subtitle" w:semiHidden="0" w:uiPriority="11" w:unhideWhenUsed="0" w:qFormat="1"/>
-    <w:lsdException w:name="Strong" w:semiHidden="0" w:uiPriority="22" w:unhideWhenUsed="0" w:qFormat="1"/>
-    <w:lsdException w:name="Emphasis" w:semiHidden="0" w:uiPriority="20" w:unhideWhenUsed="0" w:qFormat="1"/>
-    <w:lsdException w:name="Table Grid" w:semiHidden="0" w:uiPriority="59" w:unhideWhenUsed="0"/>
-    <w:lsdException w:name="Placeholder Text" w:unhideWhenUsed="0"/>
-    <w:lsdException w:name="No Spacing" w:semiHidden="0" w:uiPriority="1" w:unhideWhenUsed="0" w:qFormat="1"/>
-    <w:lsdException w:name="Light Shading" w:semiHidden="0" w:uiPriority="60" w:unhideWhenUsed="0"/>
-    <w:lsdException w:name="Light List" w:semiHidden="0" w:uiPriority="61" w:unhideWhenUsed="0"/>
-    <w:lsdException w:name="Light Grid" w:semiHidden="0" w:uiPriority="62" w:unhideWhenUsed="0"/>
-    <w:lsdException w:name="Medium Shading 1" w:semiHidden="0" w:uiPriority="63" w:unhideWhenUsed="0"/>
-    <w:lsdException w:name="Medium Shading 2" w:semiHidden="0" w:uiPriority="64" w:unhideWhenUsed="0"/>
-    <w:lsdException w:name="Medium List 1" w:semiHidden="0" w:uiPriority="65" w:unhideWhenUsed="0"/>
-    <w:lsdException w:name="Medium List 2" w:semiHidden="0" w:uiPriority="66" w:unhideWhenUsed="0"/>
-    <w:lsdException w:name="Medium Grid 1" w:semiHidden="0" w:uiPriority="67" w:unhideWhenUsed="0"/>
-    <w:lsdException w:name="Medium Grid 2" w:semiHidden="0" w:uiPriority="68" w:unhideWhenUsed="0"/>
-    <w:lsdException w:name="Medium Grid 3" w:semiHidden="0" w:uiPriority="69" w:unhideWhenUsed="0"/>
-    <w:lsdException w:name="Dark List" w:semiHidden="0" w:uiPriority="70" w:unhideWhenUsed="0"/>
-    <w:lsdException w:name="Colorful Shading" w:semiHidden="0" w:uiPriority="71" w:unhideWhenUsed="0"/>
-    <w:lsdException w:name="Colorful List" w:semiHidden="0" w:uiPriority="72" w:unhideWhenUsed="0"/>
-    <w:lsdException w:name="Colorful Grid" w:semiHidden="0" w:uiPriority="73" w:unhideWhenUsed="0"/>
-    <w:lsdException w:name="Light Shading Accent 1" w:semiHidden="0" w:uiPriority="60" w:unhideWhenUsed="0"/>
-    <w:lsdException w:name="Light List Accent 1" w:semiHidden="0" w:uiPriority="61" w:unhideWhenUsed="0"/>
-    <w:lsdException w:name="Light Grid Accent 1" w:semiHidden="0" w:uiPriority="62" w:unhideWhenUsed="0"/>
-    <w:lsdException w:name="Medium Shading 1 Accent 1" w:semiHidden="0" w:uiPriority="63" w:unhideWhenUsed="0"/>
-    <w:lsdException w:name="Medium Shading 2 Accent 1" w:semiHidden="0" w:uiPriority="64" w:unhideWhenUsed="0"/>
-    <w:lsdException w:name="Medium List 1 Accent 1" w:semiHidden="0" w:uiPriority="65" w:unhideWhenUsed="0"/>
-    <w:lsdException w:name="Revision" w:unhideWhenUsed="0"/>
-    <w:lsdException w:name="List Paragraph" w:semiHidden="0" w:uiPriority="34" w:unhideWhenUsed="0" w:qFormat="1"/>
-    <w:lsdException w:name="Quote" w:semiHidden="0" w:uiPriority="29" w:unhideWhenUsed="0" w:qFormat="1"/>
-    <w:lsdException w:name="Intense Quote" w:semiHidden="0" w:uiPriority="30" w:unhideWhenUsed="0" w:qFormat="1"/>
-    <w:lsdException w:name="Medium List 2 Accent 1" w:semiHidden="0" w:uiPriority="66" w:unhideWhenUsed="0"/>
-    <w:lsdException w:name="Medium Grid 1 Accent 1" w:semiHidden="0" w:uiPriority="67" w:unhideWhenUsed="0"/>
-    <w:lsdException w:name="Medium Grid 2 Accent 1" w:semiHidden="0" w:uiPriority="68" w:unhideWhenUsed="0"/>
-    <w:lsdException w:name="Medium Grid 3 Accent 1" w:semiHidden="0" w:uiPriority="69" w:unhideWhenUsed="0"/>
-    <w:lsdException w:name="Dark List Accent 1" w:semiHidden="0" w:uiPriority="70" w:unhideWhenUsed="0"/>
-    <w:lsdException w:name="Colorful Shading Accent 1" w:semiHidden="0" w:uiPriority="71" w:unhideWhenUsed="0"/>
-    <w:lsdException w:name="Colorful List Accent 1" w:semiHidden="0" w:uiPriority="72" w:unhideWhenUsed="0"/>
-    <w:lsdException w:name="Colorful Grid Accent 1" w:semiHidden="0" w:uiPriority="73" w:unhideWhenUsed="0"/>
-    <w:lsdException w:name="Light Shading Accent 2" w:semiHidden="0" w:uiPriority="60" w:unhideWhenUsed="0"/>
-    <w:lsdException w:name="Light List Accent 2" w:semiHidden="0" w:uiPriority="61" w:unhideWhenUsed="0"/>
-    <w:lsdException w:name="Light Grid Accent 2" w:semiHidden="0" w:uiPriority="62" w:unhideWhenUsed="0"/>
-    <w:lsdException w:name="Medium Shading 1 Accent 2" w:semiHidden="0" w:uiPriority="63" w:unhideWhenUsed="0"/>
-    <w:lsdException w:name="Medium Shading 2 Accent 2" w:semiHidden="0" w:uiPriority="64" w:unhideWhenUsed="0"/>
-    <w:lsdException w:name="Medium List 1 Accent 2" w:semiHidden="0" w:uiPriority="65" w:unhideWhenUsed="0"/>
-    <w:lsdException w:name="Medium List 2 Accent 2" w:semiHidden="0" w:uiPriority="66" w:unhideWhenUsed="0"/>
-    <w:lsdException w:name="Medium Grid 1 Accent 2" w:semiHidden="0" w:uiPriority="67" w:unhideWhenUsed="0"/>
-    <w:lsdException w:name="Medium Grid 2 Accent 2" w:semiHidden="0" w:uiPriority="68" w:unhideWhenUsed="0"/>
-    <w:lsdException w:name="Medium Grid 3 Accent 2" w:semiHidden="0" w:uiPriority="69" w:unhideWhenUsed="0"/>
-    <w:lsdException w:name="Dark List Accent 2" w:semiHidden="0" w:uiPriority="70" w:unhideWhenUsed="0"/>
-    <w:lsdException w:name="Colorful Shading Accent 2" w:semiHidden="0" w:uiPriority="71" w:unhideWhenUsed="0"/>
-    <w:lsdException w:name="Colorful List Accent 2" w:semiHidden="0" w:uiPriority="72" w:unhideWhenUsed="0"/>
-    <w:lsdException w:name="Colorful Grid Accent 2" w:semiHidden="0" w:uiPriority="73" w:unhideWhenUsed="0"/>
-    <w:lsdException w:name="Light Shading Accent 3" w:semiHidden="0" w:uiPriority="60" w:unhideWhenUsed="0"/>
-    <w:lsdException w:name="Light List Accent 3" w:semiHidden="0" w:uiPriority="61" w:unhideWhenUsed="0"/>
-    <w:lsdException w:name="Light Grid Accent 3" w:semiHidden="0" w:uiPriority="62" w:unhideWhenUsed="0"/>
-    <w:lsdException w:name="Medium Shading 1 Accent 3" w:semiHidden="0" w:uiPriority="63" w:unhideWhenUsed="0"/>
-    <w:lsdException w:name="Medium Shading 2 Accent 3" w:semiHidden="0" w:uiPriority="64" w:unhideWhenUsed="0"/>
-    <w:lsdException w:name="Medium List 1 Accent 3" w:semiHidden="0" w:uiPriority="65" w:unhideWhenUsed="0"/>
-    <w:lsdException w:name="Medium List 2 Accent 3" w:semiHidden="0" w:uiPriority="66" w:unhideWhenUsed="0"/>
-    <w:lsdException w:name="Medium Grid 1 Accent 3" w:semiHidden="0" w:uiPriority="67" w:unhideWhenUsed="0"/>
-    <w:lsdException w:name="Medium Grid 2 Accent 3" w:semiHidden="0" w:uiPriority="68" w:unhideWhenUsed="0"/>
-    <w:lsdException w:name="Medium Grid 3 Accent 3" w:semiHidden="0" w:uiPriority="69" w:unhideWhenUsed="0"/>
-    <w:lsdException w:name="Dark List Accent 3" w:semiHidden="0" w:uiPriority="70" w:unhideWhenUsed="0"/>
-    <w:lsdException w:name="Colorful Shading Accent 3" w:semiHidden="0" w:uiPriority="71" w:unhideWhenUsed="0"/>
-    <w:lsdException w:name="Colorful List Accent 3" w:semiHidden="0" w:uiPriority="72" w:unhideWhenUsed="0"/>
-    <w:lsdException w:name="Colorful Grid Accent 3" w:semiHidden="0" w:uiPriority="73" w:unhideWhenUsed="0"/>
-    <w:lsdException w:name="Light Shading Accent 4" w:semiHidden="0" w:uiPriority="60" w:unhideWhenUsed="0"/>
-    <w:lsdException w:name="Light List Accent 4" w:semiHidden="0" w:uiPriority="61" w:unhideWhenUsed="0"/>
-    <w:lsdException w:name="Light Grid Accent 4" w:semiHidden="0" w:uiPriority="62" w:unhideWhenUsed="0"/>
-    <w:lsdException w:name="Medium Shading 1 Accent 4" w:semiHidden="0" w:uiPriority="63" w:unhideWhenUsed="0"/>
-    <w:lsdException w:name="Medium Shading 2 Accent 4" w:semiHidden="0" w:uiPriority="64" w:unhideWhenUsed="0"/>
-    <w:lsdException w:name="Medium List 1 Accent 4" w:semiHidden="0" w:uiPriority="65" w:unhideWhenUsed="0"/>
-    <w:lsdException w:name="Medium List 2 Accent 4" w:semiHidden="0" w:uiPriority="66" w:unhideWhenUsed="0"/>
-    <w:lsdException w:name="Medium Grid 1 Accent 4" w:semiHidden="0" w:uiPriority="67" w:unhideWhenUsed="0"/>
-    <w:lsdException w:name="Medium Grid 2 Accent 4" w:semiHidden="0" w:uiPriority="68" w:unhideWhenUsed="0"/>
-    <w:lsdException w:name="Medium Grid 3 Accent 4" w:semiHidden="0" w:uiPriority="69" w:unhideWhenUsed="0"/>
-    <w:lsdException w:name="Dark List Accent 4" w:semiHidden="0" w:uiPriority="70" w:unhideWhenUsed="0"/>
-    <w:lsdException w:name="Colorful Shading Accent 4" w:semiHidden="0" w:uiPriority="71" w:unhideWhenUsed="0"/>
-    <w:lsdException w:name="Colorful List Accent 4" w:semiHidden="0" w:uiPriority="72" w:unhideWhenUsed="0"/>
-    <w:lsdException w:name="Colorful Grid Accent 4" w:semiHidden="0" w:uiPriority="73" w:unhideWhenUsed="0"/>
-    <w:lsdException w:name="Light Shading Accent 5" w:semiHidden="0" w:uiPriority="60" w:unhideWhenUsed="0"/>
-    <w:lsdException w:name="Light List Accent 5" w:semiHidden="0" w:uiPriority="61" w:unhideWhenUsed="0"/>
-    <w:lsdException w:name="Light Grid Accent 5" w:semiHidden="0" w:uiPriority="62" w:unhideWhenUsed="0"/>
-    <w:lsdException w:name="Medium Shading 1 Accent 5" w:semiHidden="0" w:uiPriority="63" w:unhideWhenUsed="0"/>
-    <w:lsdException w:name="Medium Shading 2 Accent 5" w:semiHidden="0" w:uiPriority="64" w:unhideWhenUsed="0"/>
-    <w:lsdException w:name="Medium List 1 Accent 5" w:semiHidden="0" w:uiPriority="65" w:unhideWhenUsed="0"/>
-    <w:lsdException w:name="Medium List 2 Accent 5" w:semiHidden="0" w:uiPriority="66" w:unhideWhenUsed="0"/>
-    <w:lsdException w:name="Medium Grid 1 Accent 5" w:semiHidden="0" w:uiPriority="67" w:unhideWhenUsed="0"/>
-    <w:lsdException w:name="Medium Grid 2 Accent 5" w:semiHidden="0" w:uiPriority="68" w:unhideWhenUsed="0"/>
-    <w:lsdException w:name="Medium Grid 3 Accent 5" w:semiHidden="0" w:uiPriority="69" w:unhideWhenUsed="0"/>
-    <w:lsdException w:name="Dark List Accent 5" w:semiHidden="0" w:uiPriority="70" w:unhideWhenUsed="0"/>
-    <w:lsdException w:name="Colorful Shading Accent 5" w:semiHidden="0" w:uiPriority="71" w:unhideWhenUsed="0"/>
-    <w:lsdException w:name="Colorful List Accent 5" w:semiHidden="0" w:uiPriority="72" w:unhideWhenUsed="0"/>
-    <w:lsdException w:name="Colorful Grid Accent 5" w:semiHidden="0" w:uiPriority="73" w:unhideWhenUsed="0"/>
-    <w:lsdException w:name="Light Shading Accent 6" w:semiHidden="0" w:uiPriority="60" w:unhideWhenUsed="0"/>
-    <w:lsdException w:name="Light List Accent 6" w:semiHidden="0" w:uiPriority="61" w:unhideWhenUsed="0"/>
-    <w:lsdException w:name="Light Grid Accent 6" w:semiHidden="0" w:uiPriority="62" w:unhideWhenUsed="0"/>
-    <w:lsdException w:name="Medium Shading 1 Accent 6" w:semiHidden="0" w:uiPriority="63" w:unhideWhenUsed="0"/>
-    <w:lsdException w:name="Medium Shading 2 Accent 6" w:semiHidden="0" w:uiPriority="64" w:unhideWhenUsed="0"/>
-    <w:lsdException w:name="Medium List 1 Accent 6" w:semiHidden="0" w:uiPriority="65" w:unhideWhenUsed="0"/>
-    <w:lsdException w:name="Medium List 2 Accent 6" w:semiHidden="0" w:uiPriority="66" w:unhideWhenUsed="0"/>
-    <w:lsdException w:name="Medium Grid 1 Accent 6" w:semiHidden="0" w:uiPriority="67" w:unhideWhenUsed="0"/>
-    <w:lsdException w:name="Medium Grid 2 Accent 6" w:semiHidden="0" w:uiPriority="68" w:unhideWhenUsed="0"/>
-    <w:lsdException w:name="Medium Grid 3 Accent 6" w:semiHidden="0" w:uiPriority="69" w:unhideWhenUsed="0"/>
-    <w:lsdException w:name="Dark List Accent 6" w:semiHidden="0" w:uiPriority="70" w:unhideWhenUsed="0"/>
-    <w:lsdException w:name="Colorful Shading Accent 6" w:semiHidden="0" w:uiPriority="71" w:unhideWhenUsed="0"/>
-    <w:lsdException w:name="Colorful List Accent 6" w:semiHidden="0" w:uiPriority="72" w:unhideWhenUsed="0"/>
-    <w:lsdException w:name="Colorful Grid Accent 6" w:semiHidden="0" w:uiPriority="73" w:unhideWhenUsed="0"/>
-    <w:lsdException w:name="Subtle Emphasis" w:semiHidden="0" w:uiPriority="19" w:unhideWhenUsed="0" w:qFormat="1"/>
-    <w:lsdException w:name="Intense Emphasis" w:semiHidden="0" w:uiPriority="21" w:unhideWhenUsed="0" w:qFormat="1"/>
-    <w:lsdException w:name="Subtle Reference" w:semiHidden="0" w:uiPriority="31" w:unhideWhenUsed="0" w:qFormat="1"/>
-    <w:lsdException w:name="Intense Reference" w:semiHidden="0" w:uiPriority="32" w:unhideWhenUsed="0" w:qFormat="1"/>
-    <w:lsdException w:name="Book Title" w:semiHidden="0" w:uiPriority="33" w:unhideWhenUsed="0" w:qFormat="1"/>
-    <w:lsdException w:name="Bibliography" w:uiPriority="37"/>
-    <w:lsdException w:name="TOC Heading" w:uiPriority="39" w:qFormat="1"/>
-  </w:latentStyles>
-  <w:style w:type="paragraph" w:default="1" w:styleId="Normal">
-    <w:name w:val="Normal"/>
-    <w:qFormat/>
-    <w:rsid w:val="004F5C54"/>
-    <w:pPr>
-      <w:spacing w:after="0" w:line="240" w:lineRule="auto"/>
-    </w:pPr>
-    <w:rPr>
-      <w:rFonts w:ascii="Times New Roman" w:eastAsia="Times New Roman" w:hAnsi="Times New Roman" w:cs="Times New Roman"/>
-      <w:sz w:val="24"/>
-      <w:szCs w:val="24"/>
-    </w:rPr>
-  </w:style>
-  <w:style w:type="paragraph" w:styleId="Heading1">
-    <w:name w:val="heading 1"/>
-    <w:basedOn w:val="Normal"/>
-    <w:next w:val="Normal"/>
-    <w:link w:val="Heading1Char"/>
-    <w:qFormat/>
-    <w:rsid w:val="004F5C54"/>
-    <w:pPr>
-      <w:keepNext/>
-      <w:tabs>
-        <w:tab w:val="left" w:pos="7040"/>
-      </w:tabs>
-      <w:ind w:left="360"/>
-      <w:jc w:val="center"/>
-      <w:outlineLvl w:val="0"/>
-    </w:pPr>
-    <w:rPr>
-      <w:b/>
-      <w:bCs/>
-      <w:sz w:val="32"/>
-      <w:szCs w:val="32"/>
-      <w:lang w:val="en-GB"/>
-    </w:rPr>
-  </w:style>
-  <w:style w:type="character" w:default="1" w:styleId="DefaultParagraphFont">
-    <w:name w:val="Default Paragraph Font"/>
-    <w:uiPriority w:val="1"/>
-    <w:semiHidden/>
-    <w:unhideWhenUsed/>
-  </w:style>
-  <w:style w:type="table" w:default="1" w:styleId="TableNormal">
-    <w:name w:val="Normal Table"/>
-    <w:uiPriority w:val="99"/>
-    <w:semiHidden/>
-    <w:unhideWhenUsed/>
-    <w:tblPr>
-      <w:tblInd w:w="0" w:type="dxa"/>
-      <w:tblCellMar>
-        <w:top w:w="0" w:type="dxa"/>
-        <w:left w:w="108" w:type="dxa"/>
-        <w:bottom w:w="0" w:type="dxa"/>
-        <w:right w:w="108" w:type="dxa"/>
-      </w:tblCellMar>
-    </w:tblPr>
-  </w:style>
-  <w:style w:type="numbering" w:default="1" w:styleId="NoList">
-    <w:name w:val="No List"/>
-    <w:uiPriority w:val="99"/>
-    <w:semiHidden/>
-    <w:unhideWhenUsed/>
-  </w:style>
-  <w:style w:type="character" w:customStyle="1" w:styleId="Heading1Char">
-    <w:name w:val="Heading 1 Char"/>
-    <w:basedOn w:val="DefaultParagraphFont"/>
-    <w:link w:val="Heading1"/>
-    <w:rsid w:val="004F5C54"/>
-    <w:rPr>
-      <w:rFonts w:ascii="Times New Roman" w:eastAsia="Times New Roman" w:hAnsi="Times New Roman" w:cs="Times New Roman"/>
-      <w:b/>
-      <w:bCs/>
-      <w:sz w:val="32"/>
-      <w:szCs w:val="32"/>
-      <w:lang w:val="en-GB"/>
-    </w:rPr>
-  </w:style>
-  <w:style w:type="paragraph" w:styleId="Header">
-    <w:name w:val="header"/>
-    <w:basedOn w:val="Normal"/>
-    <w:link w:val="HeaderChar"/>
-    <w:uiPriority w:val="99"/>
-    <w:unhideWhenUsed/>
-    <w:rsid w:val="00C46706"/>
-    <w:pPr>
-      <w:tabs>
-        <w:tab w:val="center" w:pos="4680"/>
-        <w:tab w:val="right" w:pos="9360"/>
-      </w:tabs>
-    </w:pPr>
-  </w:style>
-  <w:style w:type="character" w:customStyle="1" w:styleId="HeaderChar">
-    <w:name w:val="Header Char"/>
-    <w:basedOn w:val="DefaultParagraphFont"/>
-    <w:link w:val="Header"/>
-    <w:uiPriority w:val="99"/>
-    <w:rsid w:val="00C46706"/>
-    <w:rPr>
-      <w:rFonts w:ascii="Times New Roman" w:eastAsia="Times New Roman" w:hAnsi="Times New Roman" w:cs="Times New Roman"/>
-      <w:sz w:val="24"/>
-      <w:szCs w:val="24"/>
-    </w:rPr>
-  </w:style>
-  <w:style w:type="paragraph" w:styleId="Footer">
-    <w:name w:val="footer"/>
-    <w:basedOn w:val="Normal"/>
-    <w:link w:val="FooterChar"/>
-    <w:uiPriority w:val="99"/>
-    <w:unhideWhenUsed/>
-    <w:rsid w:val="00C46706"/>
-    <w:pPr>
-      <w:tabs>
-        <w:tab w:val="center" w:pos="4680"/>
-        <w:tab w:val="right" w:pos="9360"/>
-      </w:tabs>
-    </w:pPr>
-  </w:style>
-  <w:style w:type="character" w:customStyle="1" w:styleId="FooterChar">
-    <w:name w:val="Footer Char"/>
-    <w:basedOn w:val="DefaultParagraphFont"/>
-    <w:link w:val="Footer"/>
-    <w:uiPriority w:val="99"/>
-    <w:rsid w:val="00C46706"/>
-    <w:rPr>
-      <w:rFonts w:ascii="Times New Roman" w:eastAsia="Times New Roman" w:hAnsi="Times New Roman" w:cs="Times New Roman"/>
-      <w:sz w:val="24"/>
-      <w:szCs w:val="24"/>
-    </w:rPr>
-  </w:style>
-</w:styles>
-</file>
-
-<file path=word/stylesWithEffects.xml><?xml version="1.0" encoding="utf-8"?>
-<w:styles xmlns:wpc="http://schemas.microsoft.com/office/word/2010/wordprocessingCanvas" xmlns:mc="http://schemas.openxmlformats.org/markup-compatibility/2006" xmlns:o="urn:schemas-microsoft-com:office:office" xmlns:r="http://schemas.openxmlformats.org/officeDocument/2006/relationships" xmlns:m="http://schemas.openxmlformats.org/officeDocument/2006/math" xmlns:v="urn:schemas-microsoft-com:vml" xmlns:wp14="http://schemas.microsoft.com/office/word/2010/wordprocessingDrawing" xmlns:wp="http://schemas.openxmlformats.org/drawingml/2006/wordprocessingDrawing" xmlns:w10="urn:schemas-microsoft-com:office:word" xmlns:w="http://schemas.openxmlformats.org/wordprocessingml/2006/main" xmlns:w14="http://schemas.microsoft.com/office/word/2010/wordml" xmlns:wpg="http://schemas.microsoft.com/office/word/2010/wordprocessingGroup" xmlns:wpi="http://schemas.microsoft.com/office/word/2010/wordprocessingInk" xmlns:wne="http://schemas.microsoft.com/office/word/2006/wordml" xmlns:wps="http://schemas.microsoft.com/office/word/2010/wordprocessingShape" mc:Ignorable="w14 wp14">
-  <w:docDefaults>
-    <w:rPrDefault>
-      <w:rPr>
-        <w:rFonts w:asciiTheme="minorHAnsi" w:eastAsiaTheme="minorHAnsi" w:hAnsiTheme="minorHAnsi" w:cstheme="minorBidi"/>
-        <w:sz w:val="22"/>
-        <w:szCs w:val="22"/>
-        <w:lang w:val="en-US" w:eastAsia="en-US" w:bidi="ar-SA"/>
-      </w:rPr>
-    </w:rPrDefault>
-    <w:pPrDefault>
-      <w:pPr>
-        <w:spacing w:after="200" w:line="276" w:lineRule="auto"/>
-      </w:pPr>
-    </w:pPrDefault>
-  </w:docDefaults>
-  <w:latentStyles w:defLockedState="0" w:defUIPriority="99" w:defSemiHidden="1" w:defUnhideWhenUsed="1" w:defQFormat="0" w:count="267">
-    <w:lsdException w:name="Normal" w:semiHidden="0" w:uiPriority="0" w:unhideWhenUsed="0" w:qFormat="1"/>
-    <w:lsdException w:name="heading 1" w:semiHidden="0" w:uiPriority="0" w:unhideWhenUsed="0" w:qFormat="1"/>
-    <w:lsdException w:name="heading 2" w:uiPriority="9" w:qFormat="1"/>
-    <w:lsdException w:name="heading 3" w:uiPriority="9" w:qFormat="1"/>
-    <w:lsdException w:name="heading 4" w:uiPriority="9" w:qFormat="1"/>
-    <w:lsdException w:name="heading 5" w:uiPriority="9" w:qFormat="1"/>
-    <w:lsdException w:name="heading 6" w:uiPriority="9" w:qFormat="1"/>
-    <w:lsdException w:name="heading 7" w:uiPriority="9" w:qFormat="1"/>
-    <w:lsdException w:name="heading 8" w:uiPriority="9" w:qFormat="1"/>
-    <w:lsdException w:name="heading 9" w:uiPriority="9" w:qFormat="1"/>
-    <w:lsdException w:name="toc 1" w:uiPriority="39"/>
-    <w:lsdException w:name="toc 2" w:uiPriority="39"/>
-    <w:lsdException w:name="toc 3" w:uiPriority="39"/>
-    <w:lsdException w:name="toc 4" w:uiPriority="39"/>
-    <w:lsdException w:name="toc 5" w:uiPriority="39"/>
-    <w:lsdException w:name="toc 6" w:uiPriority="39"/>
-    <w:lsdException w:name="toc 7" w:uiPriority="39"/>
-    <w:lsdException w:name="toc 8" w:uiPriority="39"/>
-    <w:lsdException w:name="toc 9" w:uiPriority="39"/>
-    <w:lsdException w:name="caption" w:uiPriority="35" w:qFormat="1"/>
-    <w:lsdException w:name="Title" w:semiHidden="0" w:uiPriority="10" w:unhideWhenUsed="0" w:qFormat="1"/>
-    <w:lsdException w:name="Default Paragraph Font" w:uiPriority="1"/>
-    <w:lsdException w:name="Subtitle" w:semiHidden="0" w:uiPriority="11" w:unhideWhenUsed="0" w:qFormat="1"/>
-    <w:lsdException w:name="Strong" w:semiHidden="0" w:uiPriority="22" w:unhideWhenUsed="0" w:qFormat="1"/>
-    <w:lsdException w:name="Emphasis" w:semiHidden="0" w:uiPriority="20" w:unhideWhenUsed="0" w:qFormat="1"/>
-    <w:lsdException w:name="Table Grid" w:semiHidden="0" w:uiPriority="59" w:unhideWhenUsed="0"/>
-    <w:lsdException w:name="Placeholder Text" w:unhideWhenUsed="0"/>
-    <w:lsdException w:name="No Spacing" w:semiHidden="0" w:uiPriority="1" w:unhideWhenUsed="0" w:qFormat="1"/>
-    <w:lsdException w:name="Light Shading" w:semiHidden="0" w:uiPriority="60" w:unhideWhenUsed="0"/>
-    <w:lsdException w:name="Light List" w:semiHidden="0" w:uiPriority="61" w:unhideWhenUsed="0"/>
-    <w:lsdException w:name="Light Grid" w:semiHidden="0" w:uiPriority="62" w:unhideWhenUsed="0"/>
-    <w:lsdException w:name="Medium Shading 1" w:semiHidden="0" w:uiPriority="63" w:unhideWhenUsed="0"/>
-    <w:lsdException w:name="Medium Shading 2" w:semiHidden="0" w:uiPriority="64" w:unhideWhenUsed="0"/>
-    <w:lsdException w:name="Medium List 1" w:semiHidden="0" w:uiPriority="65" w:unhideWhenUsed="0"/>
-    <w:lsdException w:name="Medium List 2" w:semiHidden="0" w:uiPriority="66" w:unhideWhenUsed="0"/>
-    <w:lsdException w:name="Medium Grid 1" w:semiHidden="0" w:uiPriority="67" w:unhideWhenUsed="0"/>
-    <w:lsdException w:name="Medium Grid 2" w:semiHidden="0" w:uiPriority="68" w:unhideWhenUsed="0"/>
-    <w:lsdException w:name="Medium Grid 3" w:semiHidden="0" w:uiPriority="69" w:unhideWhenUsed="0"/>
-    <w:lsdException w:name="Dark List" w:semiHidden="0" w:uiPriority="70" w:unhideWhenUsed="0"/>
-    <w:lsdException w:name="Colorful Shading" w:semiHidden="0" w:uiPriority="71" w:unhideWhenUsed="0"/>
-    <w:lsdException w:name="Colorful List" w:semiHidden="0" w:uiPriority="72" w:unhideWhenUsed="0"/>
-    <w:lsdException w:name="Colorful Grid" w:semiHidden="0" w:uiPriority="73" w:unhideWhenUsed="0"/>
-    <w:lsdException w:name="Light Shading Accent 1" w:semiHidden="0" w:uiPriority="60" w:unhideWhenUsed="0"/>
-    <w:lsdException w:name="Light List Accent 1" w:semiHidden="0" w:uiPriority="61" w:unhideWhenUsed="0"/>
-    <w:lsdException w:name="Light Grid Accent 1" w:semiHidden="0" w:uiPriority="62" w:unhideWhenUsed="0"/>
-    <w:lsdException w:name="Medium Shading 1 Accent 1" w:semiHidden="0" w:uiPriority="63" w:unhideWhenUsed="0"/>
-    <w:lsdException w:name="Medium Shading 2 Accent 1" w:semiHidden="0" w:uiPriority="64" w:unhideWhenUsed="0"/>
-    <w:lsdException w:name="Medium List 1 Accent 1" w:semiHidden="0" w:uiPriority="65" w:unhideWhenUsed="0"/>
-    <w:lsdException w:name="Revision" w:unhideWhenUsed="0"/>
-    <w:lsdException w:name="List Paragraph" w:semiHidden="0" w:uiPriority="34" w:unhideWhenUsed="0" w:qFormat="1"/>
-    <w:lsdException w:name="Quote" w:semiHidden="0" w:uiPriority="29" w:unhideWhenUsed="0" w:qFormat="1"/>
-    <w:lsdException w:name="Intense Quote" w:semiHidden="0" w:uiPriority="30" w:unhideWhenUsed="0" w:qFormat="1"/>
-    <w:lsdException w:name="Medium List 2 Accent 1" w:semiHidden="0" w:uiPriority="66" w:unhideWhenUsed="0"/>
-    <w:lsdException w:name="Medium Grid 1 Accent 1" w:semiHidden="0" w:uiPriority="67" w:unhideWhenUsed="0"/>
-    <w:lsdException w:name="Medium Grid 2 Accent 1" w:semiHidden="0" w:uiPriority="68" w:unhideWhenUsed="0"/>
-    <w:lsdException w:name="Medium Grid 3 Accent 1" w:semiHidden="0" w:uiPriority="69" w:unhideWhenUsed="0"/>
-    <w:lsdException w:name="Dark List Accent 1" w:semiHidden="0" w:uiPriority="70" w:unhideWhenUsed="0"/>
-    <w:lsdException w:name="Colorful Shading Accent 1" w:semiHidden="0" w:uiPriority="71" w:unhideWhenUsed="0"/>
-    <w:lsdException w:name="Colorful List Accent 1" w:semiHidden="0" w:uiPriority="72" w:unhideWhenUsed="0"/>
-    <w:lsdException w:name="Colorful Grid Accent 1" w:semiHidden="0" w:uiPriority="73" w:unhideWhenUsed="0"/>
-    <w:lsdException w:name="Light Shading Accent 2" w:semiHidden="0" w:uiPriority="60" w:unhideWhenUsed="0"/>
-    <w:lsdException w:name="Light List Accent 2" w:semiHidden="0" w:uiPriority="61" w:unhideWhenUsed="0"/>
-    <w:lsdException w:name="Light Grid Accent 2" w:semiHidden="0" w:uiPriority="62" w:unhideWhenUsed="0"/>
-    <w:lsdException w:name="Medium Shading 1 Accent 2" w:semiHidden="0" w:uiPriority="63" w:unhideWhenUsed="0"/>
-    <w:lsdException w:name="Medium Shading 2 Accent 2" w:semiHidden="0" w:uiPriority="64" w:unhideWhenUsed="0"/>
-    <w:lsdException w:name="Medium List 1 Accent 2" w:semiHidden="0" w:uiPriority="65" w:unhideWhenUsed="0"/>
-    <w:lsdException w:name="Medium List 2 Accent 2" w:semiHidden="0" w:uiPriority="66" w:unhideWhenUsed="0"/>
-    <w:lsdException w:name="Medium Grid 1 Accent 2" w:semiHidden="0" w:uiPriority="67" w:unhideWhenUsed="0"/>
-    <w:lsdException w:name="Medium Grid 2 Accent 2" w:semiHidden="0" w:uiPriority="68" w:unhideWhenUsed="0"/>
-    <w:lsdException w:name="Medium Grid 3 Accent 2" w:semiHidden="0" w:uiPriority="69" w:unhideWhenUsed="0"/>
-    <w:lsdException w:name="Dark List Accent 2" w:semiHidden="0" w:uiPriority="70" w:unhideWhenUsed="0"/>
-    <w:lsdException w:name="Colorful Shading Accent 2" w:semiHidden="0" w:uiPriority="71" w:unhideWhenUsed="0"/>
-    <w:lsdException w:name="Colorful List Accent 2" w:semiHidden="0" w:uiPriority="72" w:unhideWhenUsed="0"/>
-    <w:lsdException w:name="Colorful Grid Accent 2" w:semiHidden="0" w:uiPriority="73" w:unhideWhenUsed="0"/>
-    <w:lsdException w:name="Light Shading Accent 3" w:semiHidden="0" w:uiPriority="60" w:unhideWhenUsed="0"/>
-    <w:lsdException w:name="Light List Accent 3" w:semiHidden="0" w:uiPriority="61" w:unhideWhenUsed="0"/>
-    <w:lsdException w:name="Light Grid Accent 3" w:semiHidden="0" w:uiPriority="62" w:unhideWhenUsed="0"/>
-    <w:lsdException w:name="Medium Shading 1 Accent 3" w:semiHidden="0" w:uiPriority="63" w:unhideWhenUsed="0"/>
-    <w:lsdException w:name="Medium Shading 2 Accent 3" w:semiHidden="0" w:uiPriority="64" w:unhideWhenUsed="0"/>
-    <w:lsdException w:name="Medium List 1 Accent 3" w:semiHidden="0" w:uiPriority="65" w:unhideWhenUsed="0"/>
-    <w:lsdException w:name="Medium List 2 Accent 3" w:semiHidden="0" w:uiPriority="66" w:unhideWhenUsed="0"/>
-    <w:lsdException w:name="Medium Grid 1 Accent 3" w:semiHidden="0" w:uiPriority="67" w:unhideWhenUsed="0"/>
-    <w:lsdException w:name="Medium Grid 2 Accent 3" w:semiHidden="0" w:uiPriority="68" w:unhideWhenUsed="0"/>
-    <w:lsdException w:name="Medium Grid 3 Accent 3" w:semiHidden="0" w:uiPriority="69" w:unhideWhenUsed="0"/>
-    <w:lsdException w:name="Dark List Accent 3" w:semiHidden="0" w:uiPriority="70" w:unhideWhenUsed="0"/>
-    <w:lsdException w:name="Colorful Shading Accent 3" w:semiHidden="0" w:uiPriority="71" w:unhideWhenUsed="0"/>
-    <w:lsdException w:name="Colorful List Accent 3" w:semiHidden="0" w:uiPriority="72" w:unhideWhenUsed="0"/>
-    <w:lsdException w:name="Colorful Grid Accent 3" w:semiHidden="0" w:uiPriority="73" w:unhideWhenUsed="0"/>
-    <w:lsdException w:name="Light Shading Accent 4" w:semiHidden="0" w:uiPriority="60" w:unhideWhenUsed="0"/>
-    <w:lsdException w:name="Light List Accent 4" w:semiHidden="0" w:uiPriority="61" w:unhideWhenUsed="0"/>
-    <w:lsdException w:name="Light Grid Accent 4" w:semiHidden="0" w:uiPriority="62" w:unhideWhenUsed="0"/>
-    <w:lsdException w:name="Medium Shading 1 Accent 4" w:semiHidden="0" w:uiPriority="63" w:unhideWhenUsed="0"/>
-    <w:lsdException w:name="Medium Shading 2 Accent 4" w:semiHidden="0" w:uiPriority="64" w:unhideWhenUsed="0"/>
-    <w:lsdException w:name="Medium List 1 Accent 4" w:semiHidden="0" w:uiPriority="65" w:unhideWhenUsed="0"/>
-    <w:lsdException w:name="Medium List 2 Accent 4" w:semiHidden="0" w:uiPriority="66" w:unhideWhenUsed="0"/>
-    <w:lsdException w:name="Medium Grid 1 Accent 4" w:semiHidden="0" w:uiPriority="67" w:unhideWhenUsed="0"/>
-    <w:lsdException w:name="Medium Grid 2 Accent 4" w:semiHidden="0" w:uiPriority="68" w:unhideWhenUsed="0"/>
-    <w:lsdException w:name="Medium Grid 3 Accent 4" w:semiHidden="0" w:uiPriority="69" w:unhideWhenUsed="0"/>
-    <w:lsdException w:name="Dark List Accent 4" w:semiHidden="0" w:uiPriority="70" w:unhideWhenUsed="0"/>
-    <w:lsdException w:name="Colorful Shading Accent 4" w:semiHidden="0" w:uiPriority="71" w:unhideWhenUsed="0"/>
-    <w:lsdException w:name="Colorful List Accent 4" w:semiHidden="0" w:uiPriority="72" w:unhideWhenUsed="0"/>
-    <w:lsdException w:name="Colorful Grid Accent 4" w:semiHidden="0" w:uiPriority="73" w:unhideWhenUsed="0"/>
-    <w:lsdException w:name="Light Shading Accent 5" w:semiHidden="0" w:uiPriority="60" w:unhideWhenUsed="0"/>
-    <w:lsdException w:name="Light List Accent 5" w:semiHidden="0" w:uiPriority="61" w:unhideWhenUsed="0"/>
-    <w:lsdException w:name="Light Grid Accent 5" w:semiHidden="0" w:uiPriority="62" w:unhideWhenUsed="0"/>
-    <w:lsdException w:name="Medium Shading 1 Accent 5" w:semiHidden="0" w:uiPriority="63" w:unhideWhenUsed="0"/>
-    <w:lsdException w:name="Medium Shading 2 Accent 5" w:semiHidden="0" w:uiPriority="64" w:unhideWhenUsed="0"/>
-    <w:lsdException w:name="Medium List 1 Accent 5" w:semiHidden="0" w:uiPriority="65" w:unhideWhenUsed="0"/>
-    <w:lsdException w:name="Medium List 2 Accent 5" w:semiHidden="0" w:uiPriority="66" w:unhideWhenUsed="0"/>
-    <w:lsdException w:name="Medium Grid 1 Accent 5" w:semiHidden="0" w:uiPriority="67" w:unhideWhenUsed="0"/>
-    <w:lsdException w:name="Medium Grid 2 Accent 5" w:semiHidden="0" w:uiPriority="68" w:unhideWhenUsed="0"/>
-    <w:lsdException w:name="Medium Grid 3 Accent 5" w:semiHidden="0" w:uiPriority="69" w:unhideWhenUsed="0"/>
-    <w:lsdException w:name="Dark List Accent 5" w:semiHidden="0" w:uiPriority="70" w:unhideWhenUsed="0"/>
-    <w:lsdException w:name="Colorful Shading Accent 5" w:semiHidden="0" w:uiPriority="71" w:unhideWhenUsed="0"/>
-    <w:lsdException w:name="Colorful List Accent 5" w:semiHidden="0" w:uiPriority="72" w:unhideWhenUsed="0"/>
-    <w:lsdException w:name="Colorful Grid Accent 5" w:semiHidden="0" w:uiPriority="73" w:unhideWhenUsed="0"/>
-    <w:lsdException w:name="Light Shading Accent 6" w:semiHidden="0" w:uiPriority="60" w:unhideWhenUsed="0"/>
-    <w:lsdException w:name="Light List Accent 6" w:semiHidden="0" w:uiPriority="61" w:unhideWhenUsed="0"/>
-    <w:lsdException w:name="Light Grid Accent 6" w:semiHidden="0" w:uiPriority="62" w:unhideWhenUsed="0"/>
-    <w:lsdException w:name="Medium Shading 1 Accent 6" w:semiHidden="0" w:uiPriority="63" w:unhideWhenUsed="0"/>
-    <w:lsdException w:name="Medium Shading 2 Accent 6" w:semiHidden="0" w:uiPriority="64" w:unhideWhenUsed="0"/>
-    <w:lsdException w:name="Medium List 1 Accent 6" w:semiHidden="0" w:uiPriority="65" w:unhideWhenUsed="0"/>
-    <w:lsdException w:name="Medium List 2 Accent 6" w:semiHidden="0" w:uiPriority="66" w:unhideWhenUsed="0"/>
-    <w:lsdException w:name="Medium Grid 1 Accent 6" w:semiHidden="0" w:uiPriority="67" w:unhideWhenUsed="0"/>
-    <w:lsdException w:name="Medium Grid 2 Accent 6" w:semiHidden="0" w:uiPriority="68" w:unhideWhenUsed="0"/>
-    <w:lsdException w:name="Medium Grid 3 Accent 6" w:semiHidden="0" w:uiPriority="69" w:unhideWhenUsed="0"/>
-    <w:lsdException w:name="Dark List Accent 6" w:semiHidden="0" w:uiPriority="70" w:unhideWhenUsed="0"/>
-    <w:lsdException w:name="Colorful Shading Accent 6" w:semiHidden="0" w:uiPriority="71" w:unhideWhenUsed="0"/>
-    <w:lsdException w:name="Colorful List Accent 6" w:semiHidden="0" w:uiPriority="72" w:unhideWhenUsed="0"/>
-    <w:lsdException w:name="Colorful Grid Accent 6" w:semiHidden="0" w:uiPriority="73" w:unhideWhenUsed="0"/>
-    <w:lsdException w:name="Subtle Emphasis" w:semiHidden="0" w:uiPriority="19" w:unhideWhenUsed="0" w:qFormat="1"/>
-    <w:lsdException w:name="Intense Emphasis" w:semiHidden="0" w:uiPriority="21" w:unhideWhenUsed="0" w:qFormat="1"/>
-    <w:lsdException w:name="Subtle Reference" w:semiHidden="0" w:uiPriority="31" w:unhideWhenUsed="0" w:qFormat="1"/>
-    <w:lsdException w:name="Intense Reference" w:semiHidden="0" w:uiPriority="32" w:unhideWhenUsed="0" w:qFormat="1"/>
-    <w:lsdException w:name="Book Title" w:semiHidden="0" w:uiPriority="33" w:unhideWhenUsed="0" w:qFormat="1"/>
-    <w:lsdException w:name="Bibliography" w:uiPriority="37"/>
-    <w:lsdException w:name="TOC Heading" w:uiPriority="39" w:qFormat="1"/>
+  <w:latentStyles w:defLockedState="0" w:defUIPriority="99" w:defSemiHidden="0" w:defUnhideWhenUsed="0" w:defQFormat="0" w:count="371">
+    <w:lsdException w:name="Normal" w:uiPriority="0" w:qFormat="1"/>
+    <w:lsdException w:name="heading 1" w:uiPriority="0" w:qFormat="1"/>
+    <w:lsdException w:name="heading 2" w:semiHidden="1" w:uiPriority="9" w:unhideWhenUsed="1" w:qFormat="1"/>
+    <w:lsdException w:name="heading 3" w:semiHidden="1" w:uiPriority="9" w:unhideWhenUsed="1" w:qFormat="1"/>
+    <w:lsdException w:name="heading 4" w:semiHidden="1" w:uiPriority="9" w:unhideWhenUsed="1" w:qFormat="1"/>
+    <w:lsdException w:name="heading 5" w:semiHidden="1" w:uiPriority="9" w:unhideWhenUsed="1" w:qFormat="1"/>
+    <w:lsdException w:name="heading 6" w:semiHidden="1" w:uiPriority="9" w:unhideWhenUsed="1" w:qFormat="1"/>
+    <w:lsdException w:name="heading 7" w:semiHidden="1" w:uiPriority="9" w:unhideWhenUsed="1" w:qFormat="1"/>
+    <w:lsdException w:name="heading 8" w:semiHidden="1" w:uiPriority="9" w:unhideWhenUsed="1" w:qFormat="1"/>
+    <w:lsdException w:name="heading 9" w:semiHidden="1" w:uiPriority="9" w:unhideWhenUsed="1" w:qFormat="1"/>
+    <w:lsdException w:name="index 1" w:semiHidden="1" w:unhideWhenUsed="1"/>
+    <w:lsdException w:name="index 2" w:semiHidden="1" w:unhideWhenUsed="1"/>
+    <w:lsdException w:name="index 3" w:semiHidden="1" w:unhideWhenUsed="1"/>
+    <w:lsdException w:name="index 4" w:semiHidden="1" w:unhideWhenUsed="1"/>
+    <w:lsdException w:name="index 5" w:semiHidden="1" w:unhideWhenUsed="1"/>
+    <w:lsdException w:name="index 6" w:semiHidden="1" w:unhideWhenUsed="1"/>
+    <w:lsdException w:name="index 7" w:semiHidden="1" w:unhideWhenUsed="1"/>
+    <w:lsdException w:name="index 8" w:semiHidden="1" w:unhideWhenUsed="1"/>
+    <w:lsdException w:name="index 9" w:semiHidden="1" w:unhideWhenUsed="1"/>
+    <w:lsdException w:name="toc 1" w:semiHidden="1" w:uiPriority="39" w:unhideWhenUsed="1"/>
+    <w:lsdException w:name="toc 2" w:semiHidden="1" w:uiPriority="39" w:unhideWhenUsed="1"/>
+    <w:lsdException w:name="toc 3" w:semiHidden="1" w:uiPriority="39" w:unhideWhenUsed="1"/>
+    <w:lsdException w:name="toc 4" w:semiHidden="1" w:uiPriority="39" w:unhideWhenUsed="1"/>
+    <w:lsdException w:name="toc 5" w:semiHidden="1" w:uiPriority="39" w:unhideWhenUsed="1"/>
+    <w:lsdException w:name="toc 6" w:semiHidden="1" w:uiPriority="39" w:unhideWhenUsed="1"/>
+    <w:lsdException w:name="toc 7" w:semiHidden="1" w:uiPriority="39" w:unhideWhenUsed="1"/>
+    <w:lsdException w:name="toc 8" w:semiHidden="1" w:uiPriority="39" w:unhideWhenUsed="1"/>
+    <w:lsdException w:name="toc 9" w:semiHidden="1" w:uiPriority="39" w:unhideWhenUsed="1"/>
+    <w:lsdException w:name="Normal Indent" w:semiHidden="1" w:unhideWhenUsed="1"/>
+    <w:lsdException w:name="footnote text" w:semiHidden="1" w:unhideWhenUsed="1"/>
+    <w:lsdException w:name="annotation text" w:semiHidden="1" w:unhideWhenUsed="1"/>
+    <w:lsdException w:name="header" w:semiHidden="1" w:unhideWhenUsed="1"/>
+    <w:lsdException w:name="footer" w:semiHidden="1" w:unhideWhenUsed="1"/>
+    <w:lsdException w:name="index heading" w:semiHidden="1" w:unhideWhenUsed="1"/>
+    <w:lsdException w:name="caption" w:semiHidden="1" w:uiPriority="35" w:unhideWhenUsed="1" w:qFormat="1"/>
+    <w:lsdException w:name="table of figures" w:semiHidden="1" w:unhideWhenUsed="1"/>
+    <w:lsdException w:name="envelope address" w:semiHidden="1" w:unhideWhenUsed="1"/>
+    <w:lsdException w:name="envelope return" w:semiHidden="1" w:unhideWhenUsed="1"/>
+    <w:lsdException w:name="footnote reference" w:semiHidden="1" w:unhideWhenUsed="1"/>
+    <w:lsdException w:name="annotation reference" w:semiHidden="1" w:unhideWhenUsed="1"/>
+    <w:lsdException w:name="line number" w:semiHidden="1" w:unhideWhenUsed="1"/>
+    <w:lsdException w:name="page number" w:semiHidden="1" w:unhideWhenUsed="1"/>
+    <w:lsdException w:name="endnote reference" w:semiHidden="1" w:unhideWhenUsed="1"/>
+    <w:lsdException w:name="endnote text" w:semiHidden="1" w:unhideWhenUsed="1"/>
+    <w:lsdException w:name="table of authorities" w:semiHidden="1" w:unhideWhenUsed="1"/>
+    <w:lsdException w:name="macro" w:semiHidden="1" w:unhideWhenUsed="1"/>
+    <w:lsdException w:name="toa heading" w:semiHidden="1" w:unhideWhenUsed="1"/>
+    <w:lsdException w:name="List" w:semiHidden="1" w:unhideWhenUsed="1"/>
+    <w:lsdException w:name="List Bullet" w:semiHidden="1" w:unhideWhenUsed="1"/>
+    <w:lsdException w:name="List Number" w:semiHidden="1" w:unhideWhenUsed="1"/>
+    <w:lsdException w:name="List 2" w:semiHidden="1" w:unhideWhenUsed="1"/>
+    <w:lsdException w:name="List 3" w:semiHidden="1" w:unhideWhenUsed="1"/>
+    <w:lsdException w:name="List 4" w:semiHidden="1" w:unhideWhenUsed="1"/>
+    <w:lsdException w:name="List 5" w:semiHidden="1" w:unhideWhenUsed="1"/>
+    <w:lsdException w:name="List Bullet 2" w:semiHidden="1" w:unhideWhenUsed="1"/>
+    <w:lsdException w:name="List Bullet 3" w:semiHidden="1" w:unhideWhenUsed="1"/>
+    <w:lsdException w:name="List Bullet 4" w:semiHidden="1" w:unhideWhenUsed="1"/>
+    <w:lsdException w:name="List Bullet 5" w:semiHidden="1" w:unhideWhenUsed="1"/>
+    <w:lsdException w:name="List Number 2" w:semiHidden="1" w:unhideWhenUsed="1"/>
+    <w:lsdException w:name="List Number 3" w:semiHidden="1" w:unhideWhenUsed="1"/>
+    <w:lsdException w:name="List Number 4" w:semiHidden="1" w:unhideWhenUsed="1"/>
+    <w:lsdException w:name="List Number 5" w:semiHidden="1" w:unhideWhenUsed="1"/>
+    <w:lsdException w:name="Title" w:uiPriority="10" w:qFormat="1"/>
+    <w:lsdException w:name="Closing" w:semiHidden="1" w:unhideWhenUsed="1"/>
+    <w:lsdException w:name="Signature" w:semiHidden="1" w:unhideWhenUsed="1"/>
+    <w:lsdException w:name="Default Paragraph Font" w:semiHidden="1" w:uiPriority="1" w:unhideWhenUsed="1"/>
+    <w:lsdException w:name="Body Text" w:semiHidden="1" w:unhideWhenUsed="1"/>
+    <w:lsdException w:name="Body Text Indent" w:semiHidden="1" w:unhideWhenUsed="1"/>
+    <w:lsdException w:name="List Continue" w:semiHidden="1" w:unhideWhenUsed="1"/>
+    <w:lsdException w:name="List Continue 2" w:semiHidden="1" w:unhideWhenUsed="1"/>
+    <w:lsdException w:name="List Continue 3" w:semiHidden="1" w:unhideWhenUsed="1"/>
+    <w:lsdException w:name="List Continue 4" w:semiHidden="1" w:unhideWhenUsed="1"/>
+    <w:lsdException w:name="List Continue 5" w:semiHidden="1" w:unhideWhenUsed="1"/>
+    <w:lsdException w:name="Message Header" w:semiHidden="1" w:unhideWhenUsed="1"/>
+    <w:lsdException w:name="Subtitle" w:uiPriority="11" w:qFormat="1"/>
+    <w:lsdException w:name="Salutation" w:semiHidden="1" w:unhideWhenUsed="1"/>
+    <w:lsdException w:name="Date" w:semiHidden="1" w:unhideWhenUsed="1"/>
+    <w:lsdException w:name="Body Text First Indent" w:semiHidden="1" w:unhideWhenUsed="1"/>
+    <w:lsdException w:name="Body Text First Indent 2" w:semiHidden="1" w:unhideWhenUsed="1"/>
+    <w:lsdException w:name="Note Heading" w:semiHidden="1" w:unhideWhenUsed="1"/>
+    <w:lsdException w:name="Body Text 2" w:semiHidden="1" w:unhideWhenUsed="1"/>
+    <w:lsdException w:name="Body Text 3" w:semiHidden="1" w:unhideWhenUsed="1"/>
+    <w:lsdException w:name="Body Text Indent 2" w:semiHidden="1" w:unhideWhenUsed="1"/>
+    <w:lsdException w:name="Body Text Indent 3" w:semiHidden="1" w:unhideWhenUsed="1"/>
+    <w:lsdException w:name="Block Text" w:semiHidden="1" w:unhideWhenUsed="1"/>
+    <w:lsdException w:name="Hyperlink" w:semiHidden="1" w:unhideWhenUsed="1"/>
+    <w:lsdException w:name="FollowedHyperlink" w:semiHidden="1" w:unhideWhenUsed="1"/>
+    <w:lsdException w:name="Strong" w:uiPriority="22" w:qFormat="1"/>
+    <w:lsdException w:name="Emphasis" w:uiPriority="20" w:qFormat="1"/>
+    <w:lsdException w:name="Document Map" w:semiHidden="1" w:unhideWhenUsed="1"/>
+    <w:lsdException w:name="Plain Text" w:semiHidden="1" w:unhideWhenUsed="1"/>
+    <w:lsdException w:name="E-mail Signature" w:semiHidden="1" w:unhideWhenUsed="1"/>
+    <w:lsdException w:name="HTML Top of Form" w:semiHidden="1" w:unhideWhenUsed="1"/>
+    <w:lsdException w:name="HTML Bottom of Form" w:semiHidden="1" w:unhideWhenUsed="1"/>
+    <w:lsdException w:name="Normal (Web)" w:semiHidden="1" w:unhideWhenUsed="1"/>
+    <w:lsdException w:name="HTML Acronym" w:semiHidden="1" w:unhideWhenUsed="1"/>
+    <w:lsdException w:name="HTML Address" w:semiHidden="1" w:unhideWhenUsed="1"/>
+    <w:lsdException w:name="HTML Cite" w:semiHidden="1" w:unhideWhenUsed="1"/>
+    <w:lsdException w:name="HTML Code" w:semiHidden="1" w:unhideWhenUsed="1"/>
+    <w:lsdException w:name="HTML Definition" w:semiHidden="1" w:unhideWhenUsed="1"/>
+    <w:lsdException w:name="HTML Keyboard" w:semiHidden="1" w:unhideWhenUsed="1"/>
+    <w:lsdException w:name="HTML Preformatted" w:semiHidden="1" w:unhideWhenUsed="1"/>
+    <w:lsdException w:name="HTML Sample" w:semiHidden="1" w:unhideWhenUsed="1"/>
+    <w:lsdException w:name="HTML Typewriter" w:semiHidden="1" w:unhideWhenUsed="1"/>
+    <w:lsdException w:name="HTML Variable" w:semiHidden="1" w:unhideWhenUsed="1"/>
+    <w:lsdException w:name="Normal Table" w:semiHidden="1" w:unhideWhenUsed="1"/>
+    <w:lsdException w:name="annotation subject" w:semiHidden="1" w:unhideWhenUsed="1"/>
+    <w:lsdException w:name="No List" w:semiHidden="1" w:unhideWhenUsed="1"/>
+    <w:lsdException w:name="Outline List 1" w:semiHidden="1" w:unhideWhenUsed="1"/>
+    <w:lsdException w:name="Outline List 2" w:semiHidden="1" w:unhideWhenUsed="1"/>
+    <w:lsdException w:name="Outline List 3" w:semiHidden="1" w:unhideWhenUsed="1"/>
+    <w:lsdException w:name="Table Simple 1" w:semiHidden="1" w:unhideWhenUsed="1"/>
+    <w:lsdException w:name="Table Simple 2" w:semiHidden="1" w:unhideWhenUsed="1"/>
+    <w:lsdException w:name="Table Simple 3" w:semiHidden="1" w:unhideWhenUsed="1"/>
+    <w:lsdException w:name="Table Classic 1" w:semiHidden="1" w:unhideWhenUsed="1"/>
+    <w:lsdException w:name="Table Classic 2" w:semiHidden="1" w:unhideWhenUsed="1"/>
+    <w:lsdException w:name="Table Classic 3" w:semiHidden="1" w:unhideWhenUsed="1"/>
+    <w:lsdException w:name="Table Classic 4" w:semiHidden="1" w:unhideWhenUsed="1"/>
+    <w:lsdException w:name="Table Colorful 1" w:semiHidden="1" w:unhideWhenUsed="1"/>
+    <w:lsdException w:name="Table Colorful 2" w:semiHidden="1" w:unhideWhenUsed="1"/>
+    <w:lsdException w:name="Table Colorful 3" w:semiHidden="1" w:unhideWhenUsed="1"/>
+    <w:lsdException w:name="Table Columns 1" w:semiHidden="1" w:unhideWhenUsed="1"/>
+    <w:lsdException w:name="Table Columns 2" w:semiHidden="1" w:unhideWhenUsed="1"/>
+    <w:lsdException w:name="Table Columns 3" w:semiHidden="1" w:unhideWhenUsed="1"/>
+    <w:lsdException w:name="Table Columns 4" w:semiHidden="1" w:unhideWhenUsed="1"/>
+    <w:lsdException w:name="Table Columns 5" w:semiHidden="1" w:unhideWhenUsed="1"/>
+    <w:lsdException w:name="Table Grid 1" w:semiHidden="1" w:unhideWhenUsed="1"/>
+    <w:lsdException w:name="Table Grid 2" w:semiHidden="1" w:unhideWhenUsed="1"/>
+    <w:lsdException w:name="Table Grid 3" w:semiHidden="1" w:unhideWhenUsed="1"/>
+    <w:lsdException w:name="Table Grid 4" w:semiHidden="1" w:unhideWhenUsed="1"/>
+    <w:lsdException w:name="Table Grid 5" w:semiHidden="1" w:unhideWhenUsed="1"/>
+    <w:lsdException w:name="Table Grid 6" w:semiHidden="1" w:unhideWhenUsed="1"/>
+    <w:lsdException w:name="Table Grid 7" w:semiHidden="1" w:unhideWhenUsed="1"/>
+    <w:lsdException w:name="Table Grid 8" w:semiHidden="1" w:unhideWhenUsed="1"/>
+    <w:lsdException w:name="Table List 1" w:semiHidden="1" w:unhideWhenUsed="1"/>
+    <w:lsdException w:name="Table List 2" w:semiHidden="1" w:unhideWhenUsed="1"/>
+    <w:lsdException w:name="Table List 3" w:semiHidden="1" w:unhideWhenUsed="1"/>
+    <w:lsdException w:name="Table List 4" w:semiHidden="1" w:unhideWhenUsed="1"/>
+    <w:lsdException w:name="Table List 5" w:semiHidden="1" w:unhideWhenUsed="1"/>
+    <w:lsdException w:name="Table List 6" w:semiHidden="1" w:unhideWhenUsed="1"/>
+    <w:lsdException w:name="Table List 7" w:semiHidden="1" w:unhideWhenUsed="1"/>
+    <w:lsdException w:name="Table List 8" w:semiHidden="1" w:unhideWhenUsed="1"/>
+    <w:lsdException w:name="Table 3D effects 1" w:semiHidden="1" w:unhideWhenUsed="1"/>
+    <w:lsdException w:name="Table 3D effects 2" w:semiHidden="1" w:unhideWhenUsed="1"/>
+    <w:lsdException w:name="Table 3D effects 3" w:semiHidden="1" w:unhideWhenUsed="1"/>
+    <w:lsdException w:name="Table Contemporary" w:semiHidden="1" w:unhideWhenUsed="1"/>
+    <w:lsdException w:name="Table Elegant" w:semiHidden="1" w:unhideWhenUsed="1"/>
+    <w:lsdException w:name="Table Professional" w:semiHidden="1" w:unhideWhenUsed="1"/>
+    <w:lsdException w:name="Table Subtle 1" w:semiHidden="1" w:unhideWhenUsed="1"/>
+    <w:lsdException w:name="Table Subtle 2" w:semiHidden="1" w:unhideWhenUsed="1"/>
+    <w:lsdException w:name="Table Web 1" w:semiHidden="1" w:unhideWhenUsed="1"/>
+    <w:lsdException w:name="Table Web 2" w:semiHidden="1" w:unhideWhenUsed="1"/>
+    <w:lsdException w:name="Table Web 3" w:semiHidden="1" w:unhideWhenUsed="1"/>
+    <w:lsdException w:name="Balloon Text" w:semiHidden="1" w:unhideWhenUsed="1"/>
+    <w:lsdException w:name="Table Grid" w:uiPriority="59"/>
+    <w:lsdException w:name="Table Theme" w:semiHidden="1" w:unhideWhenUsed="1"/>
+    <w:lsdException w:name="Placeholder Text" w:semiHidden="1"/>
+    <w:lsdException w:name="No Spacing" w:uiPriority="1" w:qFormat="1"/>
+    <w:lsdException w:name="Light Shading" w:uiPriority="60"/>
+    <w:lsdException w:name="Light List" w:uiPriority="61"/>
+    <w:lsdException w:name="Light Grid" w:uiPriority="62"/>
+    <w:lsdException w:name="Medium Shading 1" w:uiPriority="63"/>
+    <w:lsdException w:name="Medium Shading 2" w:uiPriority="64"/>
+    <w:lsdException w:name="Medium List 1" w:uiPriority="65"/>
+    <w:lsdException w:name="Medium List 2" w:uiPriority="66"/>
+    <w:lsdException w:name="Medium Grid 1" w:uiPriority="67"/>
+    <w:lsdException w:name="Medium Grid 2" w:uiPriority="68"/>
+    <w:lsdException w:name="Medium Grid 3" w:uiPriority="69"/>
+    <w:lsdException w:name="Dark List" w:uiPriority="70"/>
+    <w:lsdException w:name="Colorful Shading" w:uiPriority="71"/>
+    <w:lsdException w:name="Colorful List" w:uiPriority="72"/>
+    <w:lsdException w:name="Colorful Grid" w:uiPriority="73"/>
+    <w:lsdException w:name="Light Shading Accent 1" w:uiPriority="60"/>
+    <w:lsdException w:name="Light List Accent 1" w:uiPriority="61"/>
+    <w:lsdException w:name="Light Grid Accent 1" w:uiPriority="62"/>
+    <w:lsdException w:name="Medium Shading 1 Accent 1" w:uiPriority="63"/>
+    <w:lsdException w:name="Medium Shading 2 Accent 1" w:uiPriority="64"/>
+    <w:lsdException w:name="Medium List 1 Accent 1" w:uiPriority="65"/>
+    <w:lsdException w:name="Revision" w:semiHidden="1"/>
+    <w:lsdException w:name="List Paragraph" w:uiPriority="34" w:qFormat="1"/>
+    <w:lsdException w:name="Quote" w:uiPriority="29" w:qFormat="1"/>
+    <w:lsdException w:name="Intense Quote" w:uiPriority="30" w:qFormat="1"/>
+    <w:lsdException w:name="Medium List 2 Accent 1" w:uiPriority="66"/>
+    <w:lsdException w:name="Medium Grid 1 Accent 1" w:uiPriority="67"/>
+    <w:lsdException w:name="Medium Grid 2 Accent 1" w:uiPriority="68"/>
+    <w:lsdException w:name="Medium Grid 3 Accent 1" w:uiPriority="69"/>
+    <w:lsdException w:name="Dark List Accent 1" w:uiPriority="70"/>
+    <w:lsdException w:name="Colorful Shading Accent 1" w:uiPriority="71"/>
+    <w:lsdException w:name="Colorful List Accent 1" w:uiPriority="72"/>
+    <w:lsdException w:name="Colorful Grid Accent 1" w:uiPriority="73"/>
+    <w:lsdException w:name="Light Shading Accent 2" w:uiPriority="60"/>
+    <w:lsdException w:name="Light List Accent 2" w:uiPriority="61"/>
+    <w:lsdException w:name="Light Grid Accent 2" w:uiPriority="62"/>
+    <w:lsdException w:name="Medium Shading 1 Accent 2" w:uiPriority="63"/>
+    <w:lsdException w:name="Medium Shading 2 Accent 2" w:uiPriority="64"/>
+    <w:lsdException w:name="Medium List 1 Accent 2" w:uiPriority="65"/>
+    <w:lsdException w:name="Medium List 2 Accent 2" w:uiPriority="66"/>
+    <w:lsdException w:name="Medium Grid 1 Accent 2" w:uiPriority="67"/>
+    <w:lsdException w:name="Medium Grid 2 Accent 2" w:uiPriority="68"/>
+    <w:lsdException w:name="Medium Grid 3 Accent 2" w:uiPriority="69"/>
+    <w:lsdException w:name="Dark List Accent 2" w:uiPriority="70"/>
+    <w:lsdException w:name="Colorful Shading Accent 2" w:uiPriority="71"/>
+    <w:lsdException w:name="Colorful List Accent 2" w:uiPriority="72"/>
+    <w:lsdException w:name="Colorful Grid Accent 2" w:uiPriority="73"/>
+    <w:lsdException w:name="Light Shading Accent 3" w:uiPriority="60"/>
+    <w:lsdException w:name="Light List Accent 3" w:uiPriority="61"/>
+    <w:lsdException w:name="Light Grid Accent 3" w:uiPriority="62"/>
+    <w:lsdException w:name="Medium Shading 1 Accent 3" w:uiPriority="63"/>
+    <w:lsdException w:name="Medium Shading 2 Accent 3" w:uiPriority="64"/>
+    <w:lsdException w:name="Medium List 1 Accent 3" w:uiPriority="65"/>
+    <w:lsdException w:name="Medium List 2 Accent 3" w:uiPriority="66"/>
+    <w:lsdException w:name="Medium Grid 1 Accent 3" w:uiPriority="67"/>
+    <w:lsdException w:name="Medium Grid 2 Accent 3" w:uiPriority="68"/>
+    <w:lsdException w:name="Medium Grid 3 Accent 3" w:uiPriority="69"/>
+    <w:lsdException w:name="Dark List Accent 3" w:uiPriority="70"/>
+    <w:lsdException w:name="Colorful Shading Accent 3" w:uiPriority="71"/>
+    <w:lsdException w:name="Colorful List Accent 3" w:uiPriority="72"/>
+    <w:lsdException w:name="Colorful Grid Accent 3" w:uiPriority="73"/>
+    <w:lsdException w:name="Light Shading Accent 4" w:uiPriority="60"/>
+    <w:lsdException w:name="Light List Accent 4" w:uiPriority="61"/>
+    <w:lsdException w:name="Light Grid Accent 4" w:uiPriority="62"/>
+    <w:lsdException w:name="Medium Shading 1 Accent 4" w:uiPriority="63"/>
+    <w:lsdException w:name="Medium Shading 2 Accent 4" w:uiPriority="64"/>
+    <w:lsdException w:name="Medium List 1 Accent 4" w:uiPriority="65"/>
+    <w:lsdException w:name="Medium List 2 Accent 4" w:uiPriority="66"/>
+    <w:lsdException w:name="Medium Grid 1 Accent 4" w:uiPriority="67"/>
+    <w:lsdException w:name="Medium Grid 2 Accent 4" w:uiPriority="68"/>
+    <w:lsdException w:name="Medium Grid 3 Accent 4" w:uiPriority="69"/>
+    <w:lsdException w:name="Dark List Accent 4" w:uiPriority="70"/>
+    <w:lsdException w:name="Colorful Shading Accent 4" w:uiPriority="71"/>
+    <w:lsdException w:name="Colorful List Accent 4" w:uiPriority="72"/>
+    <w:lsdException w:name="Colorful Grid Accent 4" w:uiPriority="73"/>
+    <w:lsdException w:name="Light Shading Accent 5" w:uiPriority="60"/>
+    <w:lsdException w:name="Light List Accent 5" w:uiPriority="61"/>
+    <w:lsdException w:name="Light Grid Accent 5" w:uiPriority="62"/>
+    <w:lsdException w:name="Medium Shading 1 Accent 5" w:uiPriority="63"/>
+    <w:lsdException w:name="Medium Shading 2 Accent 5" w:uiPriority="64"/>
+    <w:lsdException w:name="Medium List 1 Accent 5" w:uiPriority="65"/>
+    <w:lsdException w:name="Medium List 2 Accent 5" w:uiPriority="66"/>
+    <w:lsdException w:name="Medium Grid 1 Accent 5" w:uiPriority="67"/>
+    <w:lsdException w:name="Medium Grid 2 Accent 5" w:uiPriority="68"/>
+    <w:lsdException w:name="Medium Grid 3 Accent 5" w:uiPriority="69"/>
+    <w:lsdException w:name="Dark List Accent 5" w:uiPriority="70"/>
+    <w:lsdException w:name="Colorful Shading Accent 5" w:uiPriority="71"/>
+    <w:lsdException w:name="Colorful List Accent 5" w:uiPriority="72"/>
+    <w:lsdException w:name="Colorful Grid Accent 5" w:uiPriority="73"/>
+    <w:lsdException w:name="Light Shading Accent 6" w:uiPriority="60"/>
+    <w:lsdException w:name="Light List Accent 6" w:uiPriority="61"/>
+    <w:lsdException w:name="Light Grid Accent 6" w:uiPriority="62"/>
+    <w:lsdException w:name="Medium Shading 1 Accent 6" w:uiPriority="63"/>
+    <w:lsdException w:name="Medium Shading 2 Accent 6" w:uiPriority="64"/>
+    <w:lsdException w:name="Medium List 1 Accent 6" w:uiPriority="65"/>
+    <w:lsdException w:name="Medium List 2 Accent 6" w:uiPriority="66"/>
+    <w:lsdException w:name="Medium Grid 1 Accent 6" w:uiPriority="67"/>
+    <w:lsdException w:name="Medium Grid 2 Accent 6" w:uiPriority="68"/>
+    <w:lsdException w:name="Medium Grid 3 Accent 6" w:uiPriority="69"/>
+    <w:lsdException w:name="Dark List Accent 6" w:uiPriority="70"/>
+    <w:lsdException w:name="Colorful Shading Accent 6" w:uiPriority="71"/>
+    <w:lsdException w:name="Colorful List Accent 6" w:uiPriority="72"/>
+    <w:lsdException w:name="Colorful Grid Accent 6" w:uiPriority="73"/>
+    <w:lsdException w:name="Subtle Emphasis" w:uiPriority="19" w:qFormat="1"/>
+    <w:lsdException w:name="Intense Emphasis" w:uiPriority="21" w:qFormat="1"/>
+    <w:lsdException w:name="Subtle Reference" w:uiPriority="31" w:qFormat="1"/>
+    <w:lsdException w:name="Intense Reference" w:uiPriority="32" w:qFormat="1"/>
+    <w:lsdException w:name="Book Title" w:uiPriority="33" w:qFormat="1"/>
+    <w:lsdException w:name="Bibliography" w:semiHidden="1" w:uiPriority="37" w:unhideWhenUsed="1"/>
+    <w:lsdException w:name="TOC Heading" w:semiHidden="1" w:uiPriority="39" w:unhideWhenUsed="1" w:qFormat="1"/>
+    <w:lsdException w:name="Plain Table 1" w:uiPriority="41"/>
+    <w:lsdException w:name="Plain Table 2" w:uiPriority="42"/>
+    <w:lsdException w:name="Plain Table 3" w:uiPriority="43"/>
+    <w:lsdException w:name="Plain Table 4" w:uiPriority="44"/>
+    <w:lsdException w:name="Plain Table 5" w:uiPriority="45"/>
+    <w:lsdException w:name="Grid Table Light" w:uiPriority="40"/>
+    <w:lsdException w:name="Grid Table 1 Light" w:uiPriority="46"/>
+    <w:lsdException w:name="Grid Table 2" w:uiPriority="47"/>
+    <w:lsdException w:name="Grid Table 3" w:uiPriority="48"/>
+    <w:lsdException w:name="Grid Table 4" w:uiPriority="49"/>
+    <w:lsdException w:name="Grid Table 5 Dark" w:uiPriority="50"/>
+    <w:lsdException w:name="Grid Table 6 Colorful" w:uiPriority="51"/>
+    <w:lsdException w:name="Grid Table 7 Colorful" w:uiPriority="52"/>
+    <w:lsdException w:name="Grid Table 1 Light Accent 1" w:uiPriority="46"/>
+    <w:lsdException w:name="Grid Table 2 Accent 1" w:uiPriority="47"/>
+    <w:lsdException w:name="Grid Table 3 Accent 1" w:uiPriority="48"/>
+    <w:lsdException w:name="Grid Table 4 Accent 1" w:uiPriority="49"/>
+    <w:lsdException w:name="Grid Table 5 Dark Accent 1" w:uiPriority="50"/>
+    <w:lsdException w:name="Grid Table 6 Colorful Accent 1" w:uiPriority="51"/>
+    <w:lsdException w:name="Grid Table 7 Colorful Accent 1" w:uiPriority="52"/>
+    <w:lsdException w:name="Grid Table 1 Light Accent 2" w:uiPriority="46"/>
+    <w:lsdException w:name="Grid Table 2 Accent 2" w:uiPriority="47"/>
+    <w:lsdException w:name="Grid Table 3 Accent 2" w:uiPriority="48"/>
+    <w:lsdException w:name="Grid Table 4 Accent 2" w:uiPriority="49"/>
+    <w:lsdException w:name="Grid Table 5 Dark Accent 2" w:uiPriority="50"/>
+    <w:lsdException w:name="Grid Table 6 Colorful Accent 2" w:uiPriority="51"/>
+    <w:lsdException w:name="Grid Table 7 Colorful Accent 2" w:uiPriority="52"/>
+    <w:lsdException w:name="Grid Table 1 Light Accent 3" w:uiPriority="46"/>
+    <w:lsdException w:name="Grid Table 2 Accent 3" w:uiPriority="47"/>
+    <w:lsdException w:name="Grid Table 3 Accent 3" w:uiPriority="48"/>
+    <w:lsdException w:name="Grid Table 4 Accent 3" w:uiPriority="49"/>
+    <w:lsdException w:name="Grid Table 5 Dark Accent 3" w:uiPriority="50"/>
+    <w:lsdException w:name="Grid Table 6 Colorful Accent 3" w:uiPriority="51"/>
+    <w:lsdException w:name="Grid Table 7 Colorful Accent 3" w:uiPriority="52"/>
+    <w:lsdException w:name="Grid Table 1 Light Accent 4" w:uiPriority="46"/>
+    <w:lsdException w:name="Grid Table 2 Accent 4" w:uiPriority="47"/>
+    <w:lsdException w:name="Grid Table 3 Accent 4" w:uiPriority="48"/>
+    <w:lsdException w:name="Grid Table 4 Accent 4" w:uiPriority="49"/>
+    <w:lsdException w:name="Grid Table 5 Dark Accent 4" w:uiPriority="50"/>
+    <w:lsdException w:name="Grid Table 6 Colorful Accent 4" w:uiPriority="51"/>
+    <w:lsdException w:name="Grid Table 7 Colorful Accent 4" w:uiPriority="52"/>
+    <w:lsdException w:name="Grid Table 1 Light Accent 5" w:uiPriority="46"/>
+    <w:lsdException w:name="Grid Table 2 Accent 5" w:uiPriority="47"/>
+    <w:lsdException w:name="Grid Table 3 Accent 5" w:uiPriority="48"/>
+    <w:lsdException w:name="Grid Table 4 Accent 5" w:uiPriority="49"/>
+    <w:lsdException w:name="Grid Table 5 Dark Accent 5" w:uiPriority="50"/>
+    <w:lsdException w:name="Grid Table 6 Colorful Accent 5" w:uiPriority="51"/>
+    <w:lsdException w:name="Grid Table 7 Colorful Accent 5" w:uiPriority="52"/>
+    <w:lsdException w:name="Grid Table 1 Light Accent 6" w:uiPriority="46"/>
+    <w:lsdException w:name="Grid Table 2 Accent 6" w:uiPriority="47"/>
+    <w:lsdException w:name="Grid Table 3 Accent 6" w:uiPriority="48"/>
+    <w:lsdException w:name="Grid Table 4 Accent 6" w:uiPriority="49"/>
+    <w:lsdException w:name="Grid Table 5 Dark Accent 6" w:uiPriority="50"/>
+    <w:lsdException w:name="Grid Table 6 Colorful Accent 6" w:uiPriority="51"/>
+    <w:lsdException w:name="Grid Table 7 Colorful Accent 6" w:uiPriority="52"/>
+    <w:lsdException w:name="List Table 1 Light" w:uiPriority="46"/>
+    <w:lsdException w:name="List Table 2" w:uiPriority="47"/>
+    <w:lsdException w:name="List Table 3" w:uiPriority="48"/>
+    <w:lsdException w:name="List Table 4" w:uiPriority="49"/>
+    <w:lsdException w:name="List Table 5 Dark" w:uiPriority="50"/>
+    <w:lsdException w:name="List Table 6 Colorful" w:uiPriority="51"/>
+    <w:lsdException w:name="List Table 7 Colorful" w:uiPriority="52"/>
+    <w:lsdException w:name="List Table 1 Light Accent 1" w:uiPriority="46"/>
+    <w:lsdException w:name="List Table 2 Accent 1" w:uiPriority="47"/>
+    <w:lsdException w:name="List Table 3 Accent 1" w:uiPriority="48"/>
+    <w:lsdException w:name="List Table 4 Accent 1" w:uiPriority="49"/>
+    <w:lsdException w:name="List Table 5 Dark Accent 1" w:uiPriority="50"/>
+    <w:lsdException w:name="List Table 6 Colorful Accent 1" w:uiPriority="51"/>
+    <w:lsdException w:name="List Table 7 Colorful Accent 1" w:uiPriority="52"/>
+    <w:lsdException w:name="List Table 1 Light Accent 2" w:uiPriority="46"/>
+    <w:lsdException w:name="List Table 2 Accent 2" w:uiPriority="47"/>
+    <w:lsdException w:name="List Table 3 Accent 2" w:uiPriority="48"/>
+    <w:lsdException w:name="List Table 4 Accent 2" w:uiPriority="49"/>
+    <w:lsdException w:name="List Table 5 Dark Accent 2" w:uiPriority="50"/>
+    <w:lsdException w:name="List Table 6 Colorful Accent 2" w:uiPriority="51"/>
+    <w:lsdException w:name="List Table 7 Colorful Accent 2" w:uiPriority="52"/>
+    <w:lsdException w:name="List Table 1 Light Accent 3" w:uiPriority="46"/>
+    <w:lsdException w:name="List Table 2 Accent 3" w:uiPriority="47"/>
+    <w:lsdException w:name="List Table 3 Accent 3" w:uiPriority="48"/>
+    <w:lsdException w:name="List Table 4 Accent 3" w:uiPriority="49"/>
+    <w:lsdException w:name="List Table 5 Dark Accent 3" w:uiPriority="50"/>
+    <w:lsdException w:name="List Table 6 Colorful Accent 3" w:uiPriority="51"/>
+    <w:lsdException w:name="List Table 7 Colorful Accent 3" w:uiPriority="52"/>
+    <w:lsdException w:name="List Table 1 Light Accent 4" w:uiPriority="46"/>
+    <w:lsdException w:name="List Table 2 Accent 4" w:uiPriority="47"/>
+    <w:lsdException w:name="List Table 3 Accent 4" w:uiPriority="48"/>
+    <w:lsdException w:name="List Table 4 Accent 4" w:uiPriority="49"/>
+    <w:lsdException w:name="List Table 5 Dark Accent 4" w:uiPriority="50"/>
+    <w:lsdException w:name="List Table 6 Colorful Accent 4" w:uiPriority="51"/>
+    <w:lsdException w:name="List Table 7 Colorful Accent 4" w:uiPriority="52"/>
+    <w:lsdException w:name="List Table 1 Light Accent 5" w:uiPriority="46"/>
+    <w:lsdException w:name="List Table 2 Accent 5" w:uiPriority="47"/>
+    <w:lsdException w:name="List Table 3 Accent 5" w:uiPriority="48"/>
+    <w:lsdException w:name="List Table 4 Accent 5" w:uiPriority="49"/>
+    <w:lsdException w:name="List Table 5 Dark Accent 5" w:uiPriority="50"/>
+    <w:lsdException w:name="List Table 6 Colorful Accent 5" w:uiPriority="51"/>
+    <w:lsdException w:name="List Table 7 Colorful Accent 5" w:uiPriority="52"/>
+    <w:lsdException w:name="List Table 1 Light Accent 6" w:uiPriority="46"/>
+    <w:lsdException w:name="List Table 2 Accent 6" w:uiPriority="47"/>
+    <w:lsdException w:name="List Table 3 Accent 6" w:uiPriority="48"/>
+    <w:lsdException w:name="List Table 4 Accent 6" w:uiPriority="49"/>
+    <w:lsdException w:name="List Table 5 Dark Accent 6" w:uiPriority="50"/>
+    <w:lsdException w:name="List Table 6 Colorful Accent 6" w:uiPriority="51"/>
+    <w:lsdException w:name="List Table 7 Colorful Accent 6" w:uiPriority="52"/>
   </w:latentStyles>
   <w:style w:type="paragraph" w:default="1" w:styleId="Normal">
     <w:name w:val="Normal"/>

</xml_diff>